<commit_message>
Replace ISiteVar<SiteCohorts> with ISiteVar<ISiteCohorts>. Outputs no longer divided by 100.0.
git-svn-id: http://Marc-PC/svn/Full@122 85f15e0e-5137-b144-a863-98bd542365a3
</commit_message>
<xml_diff>
--- a/trunk/output-biomass/trunk/deploy/docs/LANDIS-II Biomass Output v2.0 User Guide.docx
+++ b/trunk/output-biomass/trunk/deploy/docs/LANDIS-II Biomass Output v2.0 User Guide.docx
@@ -45,9 +45,25 @@
         <w:t>Robert M. Scheller</w:t>
       </w:r>
       <w:r>
-        <w:br/>
+        <w:rPr>
+          <w:vertAlign w:val="superscript"/>
+        </w:rPr>
+        <w:t>1</w:t>
+      </w:r>
+    </w:p>
+    <w:p>
+      <w:pPr>
+        <w:jc w:val="center"/>
+      </w:pPr>
+      <w:r>
         <w:t>James B. Domingo</w:t>
       </w:r>
+      <w:r>
+        <w:rPr>
+          <w:vertAlign w:val="superscript"/>
+        </w:rPr>
+        <w:t>2</w:t>
+      </w:r>
     </w:p>
     <w:p>
       <w:pPr>
@@ -59,18 +75,38 @@
         <w:jc w:val="center"/>
       </w:pPr>
       <w:r>
-        <w:t>University of Wisconsin-Madison</w:t>
+        <w:rPr>
+          <w:vertAlign w:val="superscript"/>
+        </w:rPr>
+        <w:t>1</w:t>
+      </w:r>
+      <w:r>
+        <w:t>Portland State University</w:t>
       </w:r>
     </w:p>
     <w:p>
       <w:pPr>
         <w:jc w:val="center"/>
       </w:pPr>
+      <w:r>
+        <w:rPr>
+          <w:vertAlign w:val="superscript"/>
+        </w:rPr>
+        <w:t>2</w:t>
+      </w:r>
+      <w:r>
+        <w:t>Green Code, LLC</w:t>
+      </w:r>
     </w:p>
     <w:p>
       <w:pPr>
         <w:jc w:val="center"/>
       </w:pPr>
+    </w:p>
+    <w:p>
+      <w:pPr>
+        <w:jc w:val="center"/>
+      </w:pPr>
       <w:r>
         <w:t xml:space="preserve">Last Revised:  </w:t>
       </w:r>
@@ -79,7 +115,7 @@
           <w:rPr>
             <w:noProof/>
           </w:rPr>
-          <w:t>January 18, 2011</w:t>
+          <w:t>January 19, 2011</w:t>
         </w:r>
       </w:fldSimple>
     </w:p>
@@ -178,7 +214,7 @@
         </w:rPr>
         <w:fldChar w:fldCharType="separate"/>
       </w:r>
-      <w:hyperlink w:anchor="_Toc283138441" w:history="1">
+      <w:hyperlink w:anchor="_Toc283218899" w:history="1">
         <w:r>
           <w:rPr>
             <w:rStyle w:val="Hyperlink"/>
@@ -224,7 +260,7 @@
             <w:noProof/>
             <w:webHidden/>
           </w:rPr>
-          <w:instrText xml:space="preserve"> PAGEREF _Toc283138441 \h </w:instrText>
+          <w:instrText xml:space="preserve"> PAGEREF _Toc283218899 \h </w:instrText>
         </w:r>
         <w:r>
           <w:rPr>
@@ -269,7 +305,7 @@
           <w:szCs w:val="22"/>
         </w:rPr>
       </w:pPr>
-      <w:hyperlink w:anchor="_Toc283138442" w:history="1">
+      <w:hyperlink w:anchor="_Toc283218900" w:history="1">
         <w:r>
           <w:rPr>
             <w:rStyle w:val="Hyperlink"/>
@@ -312,7 +348,7 @@
             <w:noProof/>
             <w:webHidden/>
           </w:rPr>
-          <w:instrText xml:space="preserve"> PAGEREF _Toc283138442 \h </w:instrText>
+          <w:instrText xml:space="preserve"> PAGEREF _Toc283218900 \h </w:instrText>
         </w:r>
         <w:r>
           <w:rPr>
@@ -357,7 +393,7 @@
           <w:szCs w:val="22"/>
         </w:rPr>
       </w:pPr>
-      <w:hyperlink w:anchor="_Toc283138443" w:history="1">
+      <w:hyperlink w:anchor="_Toc283218901" w:history="1">
         <w:r>
           <w:rPr>
             <w:rStyle w:val="Hyperlink"/>
@@ -379,7 +415,7 @@
             <w:rStyle w:val="Hyperlink"/>
             <w:noProof/>
           </w:rPr>
-          <w:t>What’s New in version 1.1</w:t>
+          <w:t>What’s New in version 2.0</w:t>
         </w:r>
         <w:r>
           <w:rPr>
@@ -400,7 +436,7 @@
             <w:noProof/>
             <w:webHidden/>
           </w:rPr>
-          <w:instrText xml:space="preserve"> PAGEREF _Toc283138443 \h </w:instrText>
+          <w:instrText xml:space="preserve"> PAGEREF _Toc283218901 \h </w:instrText>
         </w:r>
         <w:r>
           <w:rPr>
@@ -445,7 +481,7 @@
           <w:szCs w:val="22"/>
         </w:rPr>
       </w:pPr>
-      <w:hyperlink w:anchor="_Toc283138444" w:history="1">
+      <w:hyperlink w:anchor="_Toc283218902" w:history="1">
         <w:r>
           <w:rPr>
             <w:rStyle w:val="Hyperlink"/>
@@ -488,7 +524,7 @@
             <w:noProof/>
             <w:webHidden/>
           </w:rPr>
-          <w:instrText xml:space="preserve"> PAGEREF _Toc283138444 \h </w:instrText>
+          <w:instrText xml:space="preserve"> PAGEREF _Toc283218902 \h </w:instrText>
         </w:r>
         <w:r>
           <w:rPr>
@@ -536,7 +572,7 @@
           <w:szCs w:val="22"/>
         </w:rPr>
       </w:pPr>
-      <w:hyperlink w:anchor="_Toc283138445" w:history="1">
+      <w:hyperlink w:anchor="_Toc283218903" w:history="1">
         <w:r>
           <w:rPr>
             <w:rStyle w:val="Hyperlink"/>
@@ -582,7 +618,7 @@
             <w:noProof/>
             <w:webHidden/>
           </w:rPr>
-          <w:instrText xml:space="preserve"> PAGEREF _Toc283138445 \h </w:instrText>
+          <w:instrText xml:space="preserve"> PAGEREF _Toc283218903 \h </w:instrText>
         </w:r>
         <w:r>
           <w:rPr>
@@ -627,7 +663,7 @@
           <w:szCs w:val="22"/>
         </w:rPr>
       </w:pPr>
-      <w:hyperlink w:anchor="_Toc283138446" w:history="1">
+      <w:hyperlink w:anchor="_Toc283218904" w:history="1">
         <w:r>
           <w:rPr>
             <w:rStyle w:val="Hyperlink"/>
@@ -670,7 +706,7 @@
             <w:noProof/>
             <w:webHidden/>
           </w:rPr>
-          <w:instrText xml:space="preserve"> PAGEREF _Toc283138446 \h </w:instrText>
+          <w:instrText xml:space="preserve"> PAGEREF _Toc283218904 \h </w:instrText>
         </w:r>
         <w:r>
           <w:rPr>
@@ -715,7 +751,7 @@
           <w:szCs w:val="22"/>
         </w:rPr>
       </w:pPr>
-      <w:hyperlink w:anchor="_Toc283138447" w:history="1">
+      <w:hyperlink w:anchor="_Toc283218905" w:history="1">
         <w:r>
           <w:rPr>
             <w:rStyle w:val="Hyperlink"/>
@@ -758,7 +794,7 @@
             <w:noProof/>
             <w:webHidden/>
           </w:rPr>
-          <w:instrText xml:space="preserve"> PAGEREF _Toc283138447 \h </w:instrText>
+          <w:instrText xml:space="preserve"> PAGEREF _Toc283218905 \h </w:instrText>
         </w:r>
         <w:r>
           <w:rPr>
@@ -803,7 +839,7 @@
           <w:szCs w:val="22"/>
         </w:rPr>
       </w:pPr>
-      <w:hyperlink w:anchor="_Toc283138448" w:history="1">
+      <w:hyperlink w:anchor="_Toc283218906" w:history="1">
         <w:r>
           <w:rPr>
             <w:rStyle w:val="Hyperlink"/>
@@ -846,7 +882,7 @@
             <w:noProof/>
             <w:webHidden/>
           </w:rPr>
-          <w:instrText xml:space="preserve"> PAGEREF _Toc283138448 \h </w:instrText>
+          <w:instrText xml:space="preserve"> PAGEREF _Toc283218906 \h </w:instrText>
         </w:r>
         <w:r>
           <w:rPr>
@@ -891,7 +927,7 @@
           <w:szCs w:val="22"/>
         </w:rPr>
       </w:pPr>
-      <w:hyperlink w:anchor="_Toc283138449" w:history="1">
+      <w:hyperlink w:anchor="_Toc283218907" w:history="1">
         <w:r>
           <w:rPr>
             <w:rStyle w:val="Hyperlink"/>
@@ -934,7 +970,7 @@
             <w:noProof/>
             <w:webHidden/>
           </w:rPr>
-          <w:instrText xml:space="preserve"> PAGEREF _Toc283138449 \h </w:instrText>
+          <w:instrText xml:space="preserve"> PAGEREF _Toc283218907 \h </w:instrText>
         </w:r>
         <w:r>
           <w:rPr>
@@ -979,7 +1015,7 @@
           <w:szCs w:val="22"/>
         </w:rPr>
       </w:pPr>
-      <w:hyperlink w:anchor="_Toc283138450" w:history="1">
+      <w:hyperlink w:anchor="_Toc283218908" w:history="1">
         <w:r>
           <w:rPr>
             <w:rStyle w:val="Hyperlink"/>
@@ -1022,7 +1058,7 @@
             <w:noProof/>
             <w:webHidden/>
           </w:rPr>
-          <w:instrText xml:space="preserve"> PAGEREF _Toc283138450 \h </w:instrText>
+          <w:instrText xml:space="preserve"> PAGEREF _Toc283218908 \h </w:instrText>
         </w:r>
         <w:r>
           <w:rPr>
@@ -1067,7 +1103,7 @@
           <w:szCs w:val="22"/>
         </w:rPr>
       </w:pPr>
-      <w:hyperlink w:anchor="_Toc283138451" w:history="1">
+      <w:hyperlink w:anchor="_Toc283218909" w:history="1">
         <w:r>
           <w:rPr>
             <w:rStyle w:val="Hyperlink"/>
@@ -1110,7 +1146,7 @@
             <w:noProof/>
             <w:webHidden/>
           </w:rPr>
-          <w:instrText xml:space="preserve"> PAGEREF _Toc283138451 \h </w:instrText>
+          <w:instrText xml:space="preserve"> PAGEREF _Toc283218909 \h </w:instrText>
         </w:r>
         <w:r>
           <w:rPr>
@@ -1166,7 +1202,7 @@
         <w:pStyle w:val="Heading1"/>
       </w:pPr>
       <w:bookmarkStart w:id="1" w:name="_Toc102232953"/>
-      <w:bookmarkStart w:id="2" w:name="_Toc283138441"/>
+      <w:bookmarkStart w:id="2" w:name="_Toc283218899"/>
       <w:r>
         <w:lastRenderedPageBreak/>
         <w:t>Introduction</w:t>
@@ -1281,8 +1317,120 @@
           <w:numId w:val="2"/>
         </w:numPr>
       </w:pPr>
-      <w:r>
-        <w:t>the total aboveground live biomass for all species, and</w:t>
+      <w:proofErr w:type="gramStart"/>
+      <w:r>
+        <w:t>the</w:t>
+      </w:r>
+      <w:proofErr w:type="gramEnd"/>
+      <w:r>
+        <w:t xml:space="preserve"> total aboveground l</w:t>
+      </w:r>
+      <w:r>
+        <w:t>ive biomass for all species.</w:t>
+      </w:r>
+    </w:p>
+    <w:p>
+      <w:pPr>
+        <w:pStyle w:val="Heading2"/>
+      </w:pPr>
+      <w:bookmarkStart w:id="3" w:name="_Toc152241118"/>
+      <w:bookmarkStart w:id="4" w:name="_Toc283218900"/>
+      <w:r>
+        <w:t>What’s New in Version 2.0</w:t>
+      </w:r>
+      <w:bookmarkEnd w:id="4"/>
+    </w:p>
+    <w:p>
+      <w:pPr>
+        <w:pStyle w:val="textbody"/>
+      </w:pPr>
+      <w:r>
+        <w:t xml:space="preserve">Biomass Output is compatible with LANDIS v6.0.  Because maps are no longer limited to 65,000 integers, maps are output with the same units as the inputs.  Assuming that the Biomass Succession extension (or similar) is operating at </w:t>
+      </w:r>
+      <w:r>
+        <w:rPr>
+          <w:b/>
+        </w:rPr>
+        <w:t>g</w:t>
+      </w:r>
+      <w:r>
+        <w:rPr>
+          <w:b/>
+        </w:rPr>
+        <w:t xml:space="preserve"> m</w:t>
+      </w:r>
+      <w:r>
+        <w:rPr>
+          <w:b/>
+          <w:vertAlign w:val="superscript"/>
+        </w:rPr>
+        <w:t>-2</w:t>
+      </w:r>
+      <w:r>
+        <w:t xml:space="preserve">, </w:t>
+      </w:r>
+      <w:r>
+        <w:t xml:space="preserve">then the outputs are also </w:t>
+      </w:r>
+      <w:r>
+        <w:rPr>
+          <w:b/>
+        </w:rPr>
+        <w:t>g</w:t>
+      </w:r>
+      <w:r>
+        <w:rPr>
+          <w:b/>
+        </w:rPr>
+        <w:t xml:space="preserve"> m</w:t>
+      </w:r>
+      <w:r>
+        <w:rPr>
+          <w:b/>
+          <w:vertAlign w:val="superscript"/>
+        </w:rPr>
+        <w:t>-2</w:t>
+      </w:r>
+      <w:r>
+        <w:t>.</w:t>
+      </w:r>
+    </w:p>
+    <w:p>
+      <w:pPr>
+        <w:pStyle w:val="Heading2"/>
+      </w:pPr>
+      <w:bookmarkStart w:id="5" w:name="_Toc283218901"/>
+      <w:r>
+        <w:t xml:space="preserve">What’s </w:t>
+      </w:r>
+      <w:r>
+        <w:t>N</w:t>
+      </w:r>
+      <w:r>
+        <w:t xml:space="preserve">ew in version </w:t>
+      </w:r>
+      <w:fldSimple w:instr=" DOCPROPERTY  &quot;Extension Version&quot;  \* MERGEFORMAT ">
+        <w:r>
+          <w:t>2.0</w:t>
+        </w:r>
+        <w:bookmarkEnd w:id="3"/>
+        <w:bookmarkEnd w:id="5"/>
+      </w:fldSimple>
+    </w:p>
+    <w:p>
+      <w:pPr>
+        <w:pStyle w:val="textbody"/>
+      </w:pPr>
+      <w:r>
+        <w:t>This document describes the current version (</w:t>
+      </w:r>
+      <w:fldSimple w:instr=" DOCPROPERTY  &quot;Extension Version&quot;  \* MERGEFORMAT ">
+        <w:r>
+          <w:t>2.0</w:t>
+        </w:r>
+      </w:fldSimple>
+      <w:r>
+        <w:t>) of the extension.  The differences between this version and the previous version (1.0) include:</w:t>
       </w:r>
     </w:p>
     <w:p>
@@ -1293,117 +1441,81 @@
           <w:numId w:val="2"/>
         </w:numPr>
       </w:pPr>
-      <w:proofErr w:type="gramStart"/>
-      <w:r>
-        <w:t>the</w:t>
-      </w:r>
-      <w:proofErr w:type="gramEnd"/>
-      <w:r>
-        <w:t xml:space="preserve"> dead biomass (forest floor and dead woody biomass).</w:t>
-      </w:r>
-    </w:p>
-    <w:p>
-      <w:pPr>
-        <w:pStyle w:val="Heading2"/>
-      </w:pPr>
-      <w:bookmarkStart w:id="3" w:name="_Toc152241118"/>
-      <w:bookmarkStart w:id="4" w:name="_Toc283138442"/>
-      <w:r>
-        <w:t>What’s New in Version 2.0</w:t>
-      </w:r>
-      <w:bookmarkEnd w:id="4"/>
-    </w:p>
-    <w:p>
-      <w:pPr>
-        <w:pStyle w:val="textbody"/>
-      </w:pPr>
-      <w:r>
-        <w:t xml:space="preserve">Biomass Output is compatible with LANDIS v6.0.  Because maps are no longer limited to 65,000 integers, maps are output with the same units as the inputs.  Assuming that the Biomass Succession extension (or similar) is operating at </w:t>
-      </w:r>
-      <w:r>
-        <w:rPr>
-          <w:b/>
-        </w:rPr>
-        <w:t>g</w:t>
-      </w:r>
-      <w:r>
-        <w:rPr>
-          <w:b/>
-        </w:rPr>
-        <w:t xml:space="preserve"> m</w:t>
-      </w:r>
-      <w:r>
-        <w:rPr>
-          <w:b/>
-          <w:vertAlign w:val="superscript"/>
-        </w:rPr>
-        <w:t>-2</w:t>
-      </w:r>
-      <w:r>
-        <w:t xml:space="preserve">, </w:t>
-      </w:r>
-      <w:r>
-        <w:t xml:space="preserve">then the outputs are also </w:t>
-      </w:r>
-      <w:r>
-        <w:rPr>
-          <w:b/>
-        </w:rPr>
-        <w:t>g</w:t>
-      </w:r>
-      <w:r>
-        <w:rPr>
-          <w:b/>
-        </w:rPr>
-        <w:t xml:space="preserve"> m</w:t>
-      </w:r>
-      <w:r>
-        <w:rPr>
-          <w:b/>
-          <w:vertAlign w:val="superscript"/>
-        </w:rPr>
-        <w:t>-2</w:t>
-      </w:r>
-      <w:r>
-        <w:t>.</w:t>
-      </w:r>
-    </w:p>
-    <w:p>
-      <w:pPr>
-        <w:pStyle w:val="Heading2"/>
-      </w:pPr>
-      <w:bookmarkStart w:id="5" w:name="_Toc283138443"/>
-      <w:r>
-        <w:t xml:space="preserve">What’s </w:t>
-      </w:r>
-      <w:r>
-        <w:t>N</w:t>
-      </w:r>
-      <w:r>
-        <w:t xml:space="preserve">ew in version </w:t>
-      </w:r>
-      <w:fldSimple w:instr=" DOCPROPERTY  &quot;Extension Version&quot;  \* MERGEFORMAT ">
-        <w:r>
-          <w:t>2.0</w:t>
-        </w:r>
-        <w:bookmarkEnd w:id="3"/>
-        <w:bookmarkEnd w:id="5"/>
-      </w:fldSimple>
-    </w:p>
-    <w:p>
-      <w:pPr>
-        <w:pStyle w:val="textbody"/>
-      </w:pPr>
-      <w:r>
-        <w:t>This document describes the current version (</w:t>
-      </w:r>
-      <w:fldSimple w:instr=" DOCPROPERTY  &quot;Extension Version&quot;  \* MERGEFORMAT ">
-        <w:r>
-          <w:t>2.0</w:t>
-        </w:r>
-      </w:fldSimple>
-      <w:r>
-        <w:t>) of the extension.  The differences between this version and the previous version (1.0) include:</w:t>
+      <w:r>
+        <w:t xml:space="preserve">Cleared up confusing naming convention for total </w:t>
+      </w:r>
+      <w:r>
+        <w:t xml:space="preserve">aboveground </w:t>
+      </w:r>
+      <w:r>
+        <w:t xml:space="preserve">biomass maps.  </w:t>
+      </w:r>
+      <w:r>
+        <w:t>Previously, the names for total biomass maps were generated by substituting “</w:t>
+      </w:r>
+      <w:r>
+        <w:rPr>
+          <w:rFonts w:ascii="Courier New" w:hAnsi="Courier New" w:cs="Courier New"/>
+          <w:sz w:val="20"/>
+          <w:szCs w:val="20"/>
+        </w:rPr>
+        <w:t>all</w:t>
+      </w:r>
+      <w:r>
+        <w:t>” for the “</w:t>
+      </w:r>
+      <w:r>
+        <w:rPr>
+          <w:rFonts w:ascii="Courier New" w:hAnsi="Courier New" w:cs="Courier New"/>
+          <w:sz w:val="20"/>
+          <w:szCs w:val="20"/>
+        </w:rPr>
+        <w:t>{species}</w:t>
+      </w:r>
+      <w:r>
+        <w:t xml:space="preserve">” variable in the map-name template (see section </w:t>
+      </w:r>
+      <w:r>
+        <w:fldChar w:fldCharType="begin"/>
+      </w:r>
+      <w:r>
+        <w:instrText xml:space="preserve"> REF _Ref152415971 \r \h </w:instrText>
+      </w:r>
+      <w:r>
+        <w:fldChar w:fldCharType="separate"/>
+      </w:r>
+      <w:r>
+        <w:t>2.4</w:t>
+      </w:r>
+      <w:r>
+        <w:fldChar w:fldCharType="end"/>
+      </w:r>
+      <w:r>
+        <w:t>).  Now, the “</w:t>
+      </w:r>
+      <w:r>
+        <w:rPr>
+          <w:rFonts w:ascii="Courier New" w:hAnsi="Courier New" w:cs="Courier New"/>
+          <w:sz w:val="20"/>
+          <w:szCs w:val="20"/>
+        </w:rPr>
+        <w:t>{species}</w:t>
+      </w:r>
+      <w:r>
+        <w:t>” variable is replaced with “</w:t>
+      </w:r>
+      <w:proofErr w:type="spellStart"/>
+      <w:r>
+        <w:rPr>
+          <w:rFonts w:ascii="Courier New" w:hAnsi="Courier New" w:cs="Courier New"/>
+          <w:sz w:val="20"/>
+          <w:szCs w:val="20"/>
+        </w:rPr>
+        <w:t>TotalBiomass</w:t>
+      </w:r>
+      <w:proofErr w:type="spellEnd"/>
+      <w:r>
+        <w:t>”.</w:t>
       </w:r>
     </w:p>
     <w:p>
@@ -1415,119 +1527,34 @@
         </w:numPr>
       </w:pPr>
       <w:r>
-        <w:t xml:space="preserve">Cleared up confusing naming convention for total </w:t>
-      </w:r>
-      <w:r>
-        <w:t xml:space="preserve">aboveground </w:t>
-      </w:r>
-      <w:r>
-        <w:t xml:space="preserve">biomass maps.  </w:t>
-      </w:r>
-      <w:r>
-        <w:t>Previously, the names for total biomass maps were generated by substituting “</w:t>
-      </w:r>
-      <w:r>
-        <w:rPr>
-          <w:rFonts w:ascii="Courier New" w:hAnsi="Courier New" w:cs="Courier New"/>
-          <w:sz w:val="20"/>
-          <w:szCs w:val="20"/>
-        </w:rPr>
-        <w:t>all</w:t>
-      </w:r>
-      <w:r>
-        <w:t>” for the “</w:t>
-      </w:r>
-      <w:r>
-        <w:rPr>
-          <w:rFonts w:ascii="Courier New" w:hAnsi="Courier New" w:cs="Courier New"/>
-          <w:sz w:val="20"/>
-          <w:szCs w:val="20"/>
-        </w:rPr>
-        <w:t>{species}</w:t>
-      </w:r>
-      <w:r>
-        <w:t xml:space="preserve">” variable in the map-name template (see section </w:t>
-      </w:r>
-      <w:r>
-        <w:fldChar w:fldCharType="begin"/>
-      </w:r>
-      <w:r>
-        <w:instrText xml:space="preserve"> REF _Ref152415971 \r \h </w:instrText>
-      </w:r>
-      <w:r>
-        <w:fldChar w:fldCharType="separate"/>
-      </w:r>
-      <w:r>
-        <w:t>2.4</w:t>
-      </w:r>
-      <w:r>
-        <w:fldChar w:fldCharType="end"/>
-      </w:r>
-      <w:r>
-        <w:t>).  Now, the “</w:t>
-      </w:r>
-      <w:r>
-        <w:rPr>
-          <w:rFonts w:ascii="Courier New" w:hAnsi="Courier New" w:cs="Courier New"/>
-          <w:sz w:val="20"/>
-          <w:szCs w:val="20"/>
-        </w:rPr>
-        <w:t>{species}</w:t>
-      </w:r>
-      <w:r>
-        <w:t>” variable is replaced with “</w:t>
-      </w:r>
-      <w:proofErr w:type="spellStart"/>
-      <w:r>
-        <w:rPr>
-          <w:rFonts w:ascii="Courier New" w:hAnsi="Courier New" w:cs="Courier New"/>
-          <w:sz w:val="20"/>
-          <w:szCs w:val="20"/>
-        </w:rPr>
-        <w:t>TotalBiomass</w:t>
-      </w:r>
-      <w:proofErr w:type="spellEnd"/>
-      <w:r>
-        <w:t>”.</w:t>
-      </w:r>
+        <w:t xml:space="preserve">Also, the total biomass maps </w:t>
+      </w:r>
+      <w:r>
+        <w:t>are now</w:t>
+      </w:r>
+      <w:r>
+        <w:t xml:space="preserve"> produced even if indiv</w:t>
+      </w:r>
+      <w:r>
+        <w:t>idual species are not indicated</w:t>
+      </w:r>
+      <w:r>
+        <w:t>.</w:t>
+      </w:r>
+    </w:p>
+    <w:p>
+      <w:pPr>
+        <w:pStyle w:val="Heading2"/>
+      </w:pPr>
+      <w:bookmarkStart w:id="6" w:name="_Toc283218902"/>
+      <w:r>
+        <w:t>Acknowledgements</w:t>
+      </w:r>
+      <w:bookmarkEnd w:id="6"/>
     </w:p>
     <w:p>
       <w:pPr>
         <w:pStyle w:val="textbody"/>
-        <w:numPr>
-          <w:ilvl w:val="0"/>
-          <w:numId w:val="2"/>
-        </w:numPr>
-      </w:pPr>
-      <w:r>
-        <w:t xml:space="preserve">Also, the total biomass maps </w:t>
-      </w:r>
-      <w:r>
-        <w:t>are now</w:t>
-      </w:r>
-      <w:r>
-        <w:t xml:space="preserve"> produced even if indiv</w:t>
-      </w:r>
-      <w:r>
-        <w:t>idual species are not indicated</w:t>
-      </w:r>
-      <w:r>
-        <w:t>.</w:t>
-      </w:r>
-    </w:p>
-    <w:p>
-      <w:pPr>
-        <w:pStyle w:val="Heading2"/>
-      </w:pPr>
-      <w:bookmarkStart w:id="6" w:name="_Toc283138444"/>
-      <w:r>
-        <w:t>Acknowledgements</w:t>
-      </w:r>
-      <w:bookmarkEnd w:id="6"/>
-    </w:p>
-    <w:p>
-      <w:pPr>
-        <w:pStyle w:val="textbody"/>
       </w:pPr>
       <w:r>
         <w:t>Funding for the development of LANDIS-II has been provided by the North Central Research Station (Rhinelander, Wisconsin) of the U.S. Forest Service.  Valuable contributions to the development of the model and extensions were made by Brian R. Sturtevant, Eric J. Gustafson, and David J. Mladenoff.</w:t>
@@ -1538,7 +1565,7 @@
         <w:pStyle w:val="Heading1"/>
       </w:pPr>
       <w:bookmarkStart w:id="7" w:name="_Toc102232959"/>
-      <w:bookmarkStart w:id="8" w:name="_Toc283138445"/>
+      <w:bookmarkStart w:id="8" w:name="_Toc283218903"/>
       <w:r>
         <w:lastRenderedPageBreak/>
         <w:t>Input File</w:t>
@@ -1584,7 +1611,7 @@
       <w:pPr>
         <w:pStyle w:val="Heading2"/>
       </w:pPr>
-      <w:bookmarkStart w:id="9" w:name="_Toc283138446"/>
+      <w:bookmarkStart w:id="9" w:name="_Toc283218904"/>
       <w:proofErr w:type="spellStart"/>
       <w:r>
         <w:t>LandisData</w:t>
@@ -1618,7 +1645,7 @@
       <w:pPr>
         <w:pStyle w:val="Heading2"/>
       </w:pPr>
-      <w:bookmarkStart w:id="10" w:name="_Toc283138447"/>
+      <w:bookmarkStart w:id="10" w:name="_Toc283218905"/>
       <w:proofErr w:type="spellStart"/>
       <w:r>
         <w:t>Timestep</w:t>
@@ -1652,7 +1679,7 @@
       <w:pPr>
         <w:pStyle w:val="Heading2"/>
       </w:pPr>
-      <w:bookmarkStart w:id="11" w:name="_Toc283138448"/>
+      <w:bookmarkStart w:id="11" w:name="_Toc283218906"/>
       <w:r>
         <w:t>Species List</w:t>
       </w:r>
@@ -1795,7 +1822,7 @@
         <w:pStyle w:val="Heading2"/>
       </w:pPr>
       <w:bookmarkStart w:id="12" w:name="_Ref152415971"/>
-      <w:bookmarkStart w:id="13" w:name="_Toc283138449"/>
+      <w:bookmarkStart w:id="13" w:name="_Toc283218907"/>
       <w:r>
         <w:t>Aboveground Live Biomass Map Names</w:t>
       </w:r>
@@ -1930,7 +1957,7 @@
       <w:pPr>
         <w:pStyle w:val="Heading2"/>
       </w:pPr>
-      <w:bookmarkStart w:id="14" w:name="_Toc283138450"/>
+      <w:bookmarkStart w:id="14" w:name="_Toc283218908"/>
       <w:r>
         <w:t>Dead Pool List</w:t>
       </w:r>
@@ -1992,7 +2019,7 @@
       <w:pPr>
         <w:pStyle w:val="Heading2"/>
       </w:pPr>
-      <w:bookmarkStart w:id="15" w:name="_Toc283138451"/>
+      <w:bookmarkStart w:id="15" w:name="_Toc283218909"/>
       <w:r>
         <w:t>Dead Biomass Map Names</w:t>
       </w:r>
@@ -2205,7 +2232,7 @@
         <w:rFonts w:ascii="Arial" w:hAnsi="Arial" w:cs="Arial"/>
         <w:noProof/>
       </w:rPr>
-      <w:t>1</w:t>
+      <w:t>4</w:t>
     </w:r>
     <w:r>
       <w:rPr>
@@ -2928,6 +2955,7 @@
   <w:style w:type="paragraph" w:default="1" w:styleId="Normal">
     <w:name w:val="Normal"/>
     <w:qFormat/>
+    <w:rsid w:val="00CF1F26"/>
     <w:pPr>
       <w:spacing w:after="0" w:line="240" w:lineRule="auto"/>
     </w:pPr>
@@ -2943,6 +2971,7 @@
     <w:link w:val="Heading1Char"/>
     <w:uiPriority w:val="99"/>
     <w:qFormat/>
+    <w:rsid w:val="00CF1F26"/>
     <w:pPr>
       <w:pageBreakBefore/>
       <w:numPr>
@@ -2964,6 +2993,7 @@
     <w:link w:val="Heading2Char"/>
     <w:uiPriority w:val="99"/>
     <w:qFormat/>
+    <w:rsid w:val="00CF1F26"/>
     <w:pPr>
       <w:numPr>
         <w:ilvl w:val="1"/>
@@ -2984,6 +3014,7 @@
     <w:link w:val="Heading3Char"/>
     <w:uiPriority w:val="99"/>
     <w:qFormat/>
+    <w:rsid w:val="00CF1F26"/>
     <w:pPr>
       <w:numPr>
         <w:ilvl w:val="2"/>
@@ -3004,6 +3035,7 @@
     <w:link w:val="Heading4Char"/>
     <w:uiPriority w:val="99"/>
     <w:qFormat/>
+    <w:rsid w:val="00CF1F26"/>
     <w:pPr>
       <w:numPr>
         <w:ilvl w:val="3"/>
@@ -3027,6 +3059,7 @@
     <w:link w:val="Heading5Char"/>
     <w:uiPriority w:val="99"/>
     <w:qFormat/>
+    <w:rsid w:val="00CF1F26"/>
     <w:pPr>
       <w:numPr>
         <w:ilvl w:val="4"/>
@@ -3051,6 +3084,7 @@
     <w:link w:val="Heading6Char"/>
     <w:uiPriority w:val="99"/>
     <w:qFormat/>
+    <w:rsid w:val="00CF1F26"/>
     <w:pPr>
       <w:numPr>
         <w:ilvl w:val="5"/>
@@ -3073,6 +3107,7 @@
     <w:link w:val="Heading7Char"/>
     <w:uiPriority w:val="99"/>
     <w:qFormat/>
+    <w:rsid w:val="00CF1F26"/>
     <w:pPr>
       <w:numPr>
         <w:ilvl w:val="6"/>
@@ -3089,6 +3124,7 @@
     <w:link w:val="Heading8Char"/>
     <w:uiPriority w:val="99"/>
     <w:qFormat/>
+    <w:rsid w:val="00CF1F26"/>
     <w:pPr>
       <w:numPr>
         <w:ilvl w:val="7"/>
@@ -3109,6 +3145,7 @@
     <w:link w:val="Heading9Char"/>
     <w:uiPriority w:val="99"/>
     <w:qFormat/>
+    <w:rsid w:val="00CF1F26"/>
     <w:pPr>
       <w:numPr>
         <w:ilvl w:val="8"/>
@@ -3125,8 +3162,9 @@
   </w:style>
   <w:style w:type="character" w:default="1" w:styleId="DefaultParagraphFont">
     <w:name w:val="Default Paragraph Font"/>
-    <w:uiPriority w:val="99"/>
+    <w:uiPriority w:val="1"/>
     <w:semiHidden/>
+    <w:unhideWhenUsed/>
   </w:style>
   <w:style w:type="table" w:default="1" w:styleId="TableNormal">
     <w:name w:val="Normal Table"/>
@@ -3155,6 +3193,7 @@
     <w:basedOn w:val="DefaultParagraphFont"/>
     <w:link w:val="Heading1"/>
     <w:uiPriority w:val="9"/>
+    <w:rsid w:val="00CF1F26"/>
     <w:rPr>
       <w:rFonts w:asciiTheme="majorHAnsi" w:eastAsiaTheme="majorEastAsia" w:hAnsiTheme="majorHAnsi" w:cstheme="majorBidi"/>
       <w:b/>
@@ -3170,6 +3209,7 @@
     <w:link w:val="Heading2"/>
     <w:uiPriority w:val="9"/>
     <w:semiHidden/>
+    <w:rsid w:val="00CF1F26"/>
     <w:rPr>
       <w:rFonts w:asciiTheme="majorHAnsi" w:eastAsiaTheme="majorEastAsia" w:hAnsiTheme="majorHAnsi" w:cstheme="majorBidi"/>
       <w:b/>
@@ -3186,6 +3226,7 @@
     <w:link w:val="Heading3"/>
     <w:uiPriority w:val="9"/>
     <w:semiHidden/>
+    <w:rsid w:val="00CF1F26"/>
     <w:rPr>
       <w:rFonts w:asciiTheme="majorHAnsi" w:eastAsiaTheme="majorEastAsia" w:hAnsiTheme="majorHAnsi" w:cstheme="majorBidi"/>
       <w:b/>
@@ -3200,6 +3241,7 @@
     <w:link w:val="Heading4"/>
     <w:uiPriority w:val="9"/>
     <w:semiHidden/>
+    <w:rsid w:val="00CF1F26"/>
     <w:rPr>
       <w:rFonts w:asciiTheme="minorHAnsi" w:eastAsiaTheme="minorEastAsia" w:hAnsiTheme="minorHAnsi" w:cstheme="minorBidi"/>
       <w:b/>
@@ -3214,6 +3256,7 @@
     <w:link w:val="Heading5"/>
     <w:uiPriority w:val="9"/>
     <w:semiHidden/>
+    <w:rsid w:val="00CF1F26"/>
     <w:rPr>
       <w:rFonts w:asciiTheme="minorHAnsi" w:eastAsiaTheme="minorEastAsia" w:hAnsiTheme="minorHAnsi" w:cstheme="minorBidi"/>
       <w:b/>
@@ -3230,6 +3273,7 @@
     <w:link w:val="Heading6"/>
     <w:uiPriority w:val="9"/>
     <w:semiHidden/>
+    <w:rsid w:val="00CF1F26"/>
     <w:rPr>
       <w:rFonts w:asciiTheme="minorHAnsi" w:eastAsiaTheme="minorEastAsia" w:hAnsiTheme="minorHAnsi" w:cstheme="minorBidi"/>
       <w:b/>
@@ -3242,6 +3286,7 @@
     <w:link w:val="Heading7"/>
     <w:uiPriority w:val="9"/>
     <w:semiHidden/>
+    <w:rsid w:val="00CF1F26"/>
     <w:rPr>
       <w:rFonts w:asciiTheme="minorHAnsi" w:eastAsiaTheme="minorEastAsia" w:hAnsiTheme="minorHAnsi" w:cstheme="minorBidi"/>
       <w:sz w:val="24"/>
@@ -3254,6 +3299,7 @@
     <w:link w:val="Heading8"/>
     <w:uiPriority w:val="9"/>
     <w:semiHidden/>
+    <w:rsid w:val="00CF1F26"/>
     <w:rPr>
       <w:rFonts w:asciiTheme="minorHAnsi" w:eastAsiaTheme="minorEastAsia" w:hAnsiTheme="minorHAnsi" w:cstheme="minorBidi"/>
       <w:i/>
@@ -3268,6 +3314,7 @@
     <w:link w:val="Heading9"/>
     <w:uiPriority w:val="9"/>
     <w:semiHidden/>
+    <w:rsid w:val="00CF1F26"/>
     <w:rPr>
       <w:rFonts w:asciiTheme="majorHAnsi" w:eastAsiaTheme="majorEastAsia" w:hAnsiTheme="majorHAnsi" w:cstheme="majorBidi"/>
     </w:rPr>
@@ -3276,6 +3323,7 @@
     <w:name w:val="heading"/>
     <w:basedOn w:val="textbody"/>
     <w:uiPriority w:val="99"/>
+    <w:rsid w:val="00CF1F26"/>
     <w:pPr>
       <w:keepNext/>
       <w:ind w:left="0" w:right="0"/>
@@ -3288,6 +3336,7 @@
     <w:name w:val="text: body"/>
     <w:basedOn w:val="Normal"/>
     <w:uiPriority w:val="99"/>
+    <w:rsid w:val="00CF1F26"/>
     <w:pPr>
       <w:spacing w:after="120"/>
       <w:ind w:left="1152" w:right="1008"/>
@@ -3297,6 +3346,7 @@
     <w:name w:val="text"/>
     <w:basedOn w:val="Normal"/>
     <w:uiPriority w:val="99"/>
+    <w:rsid w:val="00CF1F26"/>
     <w:pPr>
       <w:spacing w:before="120" w:after="120"/>
     </w:pPr>
@@ -3312,6 +3362,7 @@
     <w:link w:val="FootnoteTextChar"/>
     <w:uiPriority w:val="99"/>
     <w:semiHidden/>
+    <w:rsid w:val="00CF1F26"/>
     <w:rPr>
       <w:sz w:val="20"/>
       <w:szCs w:val="20"/>
@@ -3323,6 +3374,7 @@
     <w:link w:val="FootnoteText"/>
     <w:uiPriority w:val="99"/>
     <w:semiHidden/>
+    <w:rsid w:val="00CF1F26"/>
     <w:rPr>
       <w:sz w:val="20"/>
       <w:szCs w:val="20"/>
@@ -3333,6 +3385,7 @@
     <w:basedOn w:val="DefaultParagraphFont"/>
     <w:uiPriority w:val="99"/>
     <w:semiHidden/>
+    <w:rsid w:val="00CF1F26"/>
     <w:rPr>
       <w:rFonts w:cs="Times New Roman"/>
       <w:vertAlign w:val="superscript"/>
@@ -3343,6 +3396,7 @@
     <w:basedOn w:val="Normal"/>
     <w:link w:val="HeaderChar"/>
     <w:uiPriority w:val="99"/>
+    <w:rsid w:val="00CF1F26"/>
     <w:pPr>
       <w:pBdr>
         <w:top w:val="single" w:sz="8" w:space="3" w:color="auto"/>
@@ -3365,6 +3419,7 @@
     <w:link w:val="Header"/>
     <w:uiPriority w:val="99"/>
     <w:semiHidden/>
+    <w:rsid w:val="00CF1F26"/>
     <w:rPr>
       <w:sz w:val="24"/>
       <w:szCs w:val="24"/>
@@ -3375,6 +3430,7 @@
     <w:basedOn w:val="Normal"/>
     <w:link w:val="FooterChar"/>
     <w:uiPriority w:val="99"/>
+    <w:rsid w:val="00CF1F26"/>
     <w:pPr>
       <w:tabs>
         <w:tab w:val="center" w:pos="4680"/>
@@ -3393,6 +3449,7 @@
     <w:link w:val="Footer"/>
     <w:uiPriority w:val="99"/>
     <w:semiHidden/>
+    <w:rsid w:val="00CF1F26"/>
     <w:rPr>
       <w:sz w:val="24"/>
       <w:szCs w:val="24"/>
@@ -3403,6 +3460,7 @@
     <w:basedOn w:val="text"/>
     <w:next w:val="text"/>
     <w:uiPriority w:val="99"/>
+    <w:rsid w:val="00CF1F26"/>
     <w:pPr>
       <w:spacing w:before="0" w:after="0"/>
       <w:jc w:val="center"/>
@@ -3421,6 +3479,7 @@
     <w:link w:val="BalloonTextChar"/>
     <w:uiPriority w:val="99"/>
     <w:semiHidden/>
+    <w:rsid w:val="00CF1F26"/>
     <w:rPr>
       <w:rFonts w:ascii="Tahoma" w:hAnsi="Tahoma" w:cs="Tahoma"/>
       <w:sz w:val="16"/>
@@ -3433,6 +3492,7 @@
     <w:link w:val="BalloonText"/>
     <w:uiPriority w:val="99"/>
     <w:semiHidden/>
+    <w:rsid w:val="00CF1F26"/>
     <w:rPr>
       <w:rFonts w:ascii="Tahoma" w:hAnsi="Tahoma" w:cs="Tahoma"/>
       <w:sz w:val="16"/>
@@ -3443,6 +3503,7 @@
     <w:name w:val="table text"/>
     <w:basedOn w:val="text"/>
     <w:uiPriority w:val="99"/>
+    <w:rsid w:val="00CF1F26"/>
     <w:pPr>
       <w:spacing w:before="40" w:after="40"/>
     </w:pPr>
@@ -3453,6 +3514,7 @@
     <w:next w:val="Normal"/>
     <w:uiPriority w:val="99"/>
     <w:qFormat/>
+    <w:rsid w:val="00CF1F26"/>
     <w:pPr>
       <w:spacing w:before="120" w:after="120"/>
     </w:pPr>
@@ -3468,6 +3530,7 @@
     <w:basedOn w:val="tabletext"/>
     <w:next w:val="tabletext"/>
     <w:uiPriority w:val="99"/>
+    <w:rsid w:val="00CF1F26"/>
     <w:pPr>
       <w:framePr w:hSpace="180" w:wrap="auto" w:vAnchor="page" w:hAnchor="margin" w:xAlign="center" w:y="1621"/>
       <w:pBdr>
@@ -3480,6 +3543,7 @@
     <w:basedOn w:val="Heading1"/>
     <w:next w:val="textbody"/>
     <w:uiPriority w:val="99"/>
+    <w:rsid w:val="00CF1F26"/>
     <w:pPr>
       <w:numPr>
         <w:numId w:val="1"/>
@@ -3490,6 +3554,7 @@
     <w:name w:val="table caption"/>
     <w:basedOn w:val="figurecaption"/>
     <w:uiPriority w:val="99"/>
+    <w:rsid w:val="00CF1F26"/>
     <w:pPr>
       <w:keepNext/>
       <w:spacing w:before="480"/>
@@ -3499,6 +3564,7 @@
     <w:name w:val="Equation"/>
     <w:basedOn w:val="textbody"/>
     <w:uiPriority w:val="99"/>
+    <w:rsid w:val="00CF1F26"/>
     <w:pPr>
       <w:ind w:left="3420" w:hanging="1800"/>
     </w:pPr>
@@ -3509,6 +3575,7 @@
     <w:next w:val="Normal"/>
     <w:autoRedefine/>
     <w:uiPriority w:val="39"/>
+    <w:rsid w:val="00CF1F26"/>
     <w:pPr>
       <w:spacing w:before="120" w:after="120"/>
     </w:pPr>
@@ -3526,6 +3593,7 @@
     <w:next w:val="Normal"/>
     <w:autoRedefine/>
     <w:uiPriority w:val="39"/>
+    <w:rsid w:val="00CF1F26"/>
     <w:pPr>
       <w:ind w:left="240"/>
     </w:pPr>
@@ -3538,6 +3606,7 @@
     <w:name w:val="Hyperlink"/>
     <w:basedOn w:val="DefaultParagraphFont"/>
     <w:uiPriority w:val="99"/>
+    <w:rsid w:val="00CF1F26"/>
     <w:rPr>
       <w:rFonts w:cs="Times New Roman"/>
       <w:color w:val="0000FF"/>
@@ -3551,6 +3620,7 @@
     <w:autoRedefine/>
     <w:uiPriority w:val="99"/>
     <w:semiHidden/>
+    <w:rsid w:val="00CF1F26"/>
     <w:pPr>
       <w:ind w:left="480"/>
     </w:pPr>
@@ -3568,6 +3638,7 @@
     <w:autoRedefine/>
     <w:uiPriority w:val="99"/>
     <w:semiHidden/>
+    <w:rsid w:val="00CF1F26"/>
     <w:pPr>
       <w:ind w:left="720"/>
     </w:pPr>
@@ -3583,6 +3654,7 @@
     <w:autoRedefine/>
     <w:uiPriority w:val="99"/>
     <w:semiHidden/>
+    <w:rsid w:val="00CF1F26"/>
     <w:pPr>
       <w:ind w:left="960"/>
     </w:pPr>
@@ -3598,6 +3670,7 @@
     <w:autoRedefine/>
     <w:uiPriority w:val="99"/>
     <w:semiHidden/>
+    <w:rsid w:val="00CF1F26"/>
     <w:pPr>
       <w:ind w:left="1200"/>
     </w:pPr>
@@ -3613,6 +3686,7 @@
     <w:autoRedefine/>
     <w:uiPriority w:val="99"/>
     <w:semiHidden/>
+    <w:rsid w:val="00CF1F26"/>
     <w:pPr>
       <w:ind w:left="1440"/>
     </w:pPr>
@@ -3628,6 +3702,7 @@
     <w:autoRedefine/>
     <w:uiPriority w:val="99"/>
     <w:semiHidden/>
+    <w:rsid w:val="00CF1F26"/>
     <w:pPr>
       <w:ind w:left="1680"/>
     </w:pPr>
@@ -3643,6 +3718,7 @@
     <w:autoRedefine/>
     <w:uiPriority w:val="99"/>
     <w:semiHidden/>
+    <w:rsid w:val="00CF1F26"/>
     <w:pPr>
       <w:ind w:left="1920"/>
     </w:pPr>
@@ -3654,6 +3730,7 @@
   <w:style w:type="paragraph" w:customStyle="1" w:styleId="NormalText">
     <w:name w:val="Normal Text"/>
     <w:uiPriority w:val="99"/>
+    <w:rsid w:val="00CF1F26"/>
     <w:pPr>
       <w:autoSpaceDE w:val="0"/>
       <w:autoSpaceDN w:val="0"/>
@@ -3670,6 +3747,7 @@
     <w:name w:val="FollowedHyperlink"/>
     <w:basedOn w:val="DefaultParagraphFont"/>
     <w:uiPriority w:val="99"/>
+    <w:rsid w:val="00CF1F26"/>
     <w:rPr>
       <w:rFonts w:cs="Times New Roman"/>
       <w:color w:val="800080"/>
@@ -3680,6 +3758,7 @@
     <w:name w:val="text input file"/>
     <w:basedOn w:val="commandprompt"/>
     <w:uiPriority w:val="99"/>
+    <w:rsid w:val="00CF1F26"/>
     <w:pPr>
       <w:spacing w:after="0"/>
     </w:pPr>
@@ -3688,6 +3767,7 @@
     <w:name w:val="command prompt"/>
     <w:basedOn w:val="textbody"/>
     <w:uiPriority w:val="99"/>
+    <w:rsid w:val="00CF1F26"/>
     <w:pPr>
       <w:ind w:left="1498"/>
     </w:pPr>
@@ -3702,6 +3782,7 @@
     <w:basedOn w:val="Heading3"/>
     <w:next w:val="textbody"/>
     <w:uiPriority w:val="99"/>
+    <w:rsid w:val="00CF1F26"/>
     <w:pPr>
       <w:tabs>
         <w:tab w:val="clear" w:pos="864"/>
@@ -3714,6 +3795,7 @@
     <w:name w:val="text file (wide)"/>
     <w:basedOn w:val="textinputfile"/>
     <w:uiPriority w:val="99"/>
+    <w:rsid w:val="00CF1F26"/>
     <w:pPr>
       <w:ind w:left="432"/>
     </w:pPr>
@@ -3726,6 +3808,7 @@
     <w:name w:val="reference"/>
     <w:basedOn w:val="textbody"/>
     <w:uiPriority w:val="99"/>
+    <w:rsid w:val="00CF1F26"/>
     <w:pPr>
       <w:ind w:left="1584" w:hanging="432"/>
     </w:pPr>
@@ -3734,6 +3817,7 @@
     <w:name w:val="title line"/>
     <w:basedOn w:val="Normal"/>
     <w:uiPriority w:val="99"/>
+    <w:rsid w:val="00CF1F26"/>
     <w:pPr>
       <w:jc w:val="center"/>
     </w:pPr>
@@ -3748,6 +3832,7 @@
     <w:basedOn w:val="titleline"/>
     <w:next w:val="titleline"/>
     <w:uiPriority w:val="99"/>
+    <w:rsid w:val="00CF1F26"/>
     <w:pPr>
       <w:spacing w:before="3240"/>
     </w:pPr>
@@ -3756,6 +3841,7 @@
     <w:name w:val="title line - small"/>
     <w:basedOn w:val="titleline"/>
     <w:uiPriority w:val="99"/>
+    <w:rsid w:val="00CF1F26"/>
     <w:pPr>
       <w:spacing w:before="120"/>
     </w:pPr>

</xml_diff>

<commit_message>
Added MakeTable information to documentation.  Rebuilt installer.
git-svn-id: http://Marc-PC/svn/Full@310 85f15e0e-5137-b144-a863-98bd542365a3
</commit_message>
<xml_diff>
--- a/trunk/output-biomass/trunk/deploy/docs/LANDIS-II Biomass Output v2.0 User Guide.docx
+++ b/trunk/output-biomass/trunk/deploy/docs/LANDIS-II Biomass Output v2.0 User Guide.docx
@@ -115,7 +115,7 @@
           <w:rPr>
             <w:noProof/>
           </w:rPr>
-          <w:t>January 19, 2011</w:t>
+          <w:t>June 15, 2011</w:t>
         </w:r>
       </w:fldSimple>
     </w:p>
@@ -1317,8 +1317,13 @@
           <w:numId w:val="2"/>
         </w:numPr>
       </w:pPr>
-      <w:r>
-        <w:t>the total aboveground l</w:t>
+      <w:proofErr w:type="gramStart"/>
+      <w:r>
+        <w:t>the</w:t>
+      </w:r>
+      <w:proofErr w:type="gramEnd"/>
+      <w:r>
+        <w:t xml:space="preserve"> total aboveground l</w:t>
       </w:r>
       <w:r>
         <w:t>ive biomass for all species.</w:t>
@@ -1499,6 +1504,7 @@
       <w:r>
         <w:t>” variable is replaced with “</w:t>
       </w:r>
+      <w:proofErr w:type="spellStart"/>
       <w:r>
         <w:rPr>
           <w:rFonts w:ascii="Courier New" w:hAnsi="Courier New" w:cs="Courier New"/>
@@ -1507,6 +1513,7 @@
         </w:rPr>
         <w:t>TotalBiomass</w:t>
       </w:r>
+      <w:proofErr w:type="spellEnd"/>
       <w:r>
         <w:t>”.</w:t>
       </w:r>
@@ -1605,10 +1612,12 @@
         <w:pStyle w:val="Heading2"/>
       </w:pPr>
       <w:bookmarkStart w:id="9" w:name="_Toc283218904"/>
+      <w:proofErr w:type="spellStart"/>
       <w:r>
         <w:t>LandisData</w:t>
       </w:r>
       <w:bookmarkEnd w:id="9"/>
+      <w:proofErr w:type="spellEnd"/>
     </w:p>
     <w:p>
       <w:pPr>
@@ -1622,9 +1631,11 @@
       <w:pPr>
         <w:pStyle w:val="textinputfile"/>
       </w:pPr>
+      <w:proofErr w:type="spellStart"/>
       <w:r>
         <w:t>LandisData</w:t>
       </w:r>
+      <w:proofErr w:type="spellEnd"/>
       <w:r>
         <w:tab/>
         <w:t>“Output Biomass”</w:t>
@@ -1635,10 +1646,12 @@
         <w:pStyle w:val="Heading2"/>
       </w:pPr>
       <w:bookmarkStart w:id="10" w:name="_Toc283218905"/>
+      <w:proofErr w:type="spellStart"/>
       <w:r>
         <w:t>Timestep</w:t>
       </w:r>
       <w:bookmarkEnd w:id="10"/>
+      <w:proofErr w:type="spellEnd"/>
     </w:p>
     <w:p>
       <w:pPr>
@@ -1652,9 +1665,11 @@
       <w:pPr>
         <w:pStyle w:val="textinputfile"/>
       </w:pPr>
+      <w:proofErr w:type="spellStart"/>
       <w:r>
         <w:t>Timestep</w:t>
       </w:r>
+      <w:proofErr w:type="spellEnd"/>
       <w:r>
         <w:tab/>
         <w:t>15</w:t>
@@ -1665,6 +1680,57 @@
         <w:pStyle w:val="Heading2"/>
       </w:pPr>
       <w:bookmarkStart w:id="11" w:name="_Toc283218906"/>
+      <w:bookmarkStart w:id="12" w:name="_Toc284938517"/>
+      <w:proofErr w:type="spellStart"/>
+      <w:r>
+        <w:t>MakeTable</w:t>
+      </w:r>
+      <w:bookmarkEnd w:id="12"/>
+      <w:proofErr w:type="spellEnd"/>
+    </w:p>
+    <w:p>
+      <w:pPr>
+        <w:pStyle w:val="textbody"/>
+      </w:pPr>
+      <w:r>
+        <w:t xml:space="preserve">This parameter determines whether </w:t>
+      </w:r>
+      <w:proofErr w:type="gramStart"/>
+      <w:r>
+        <w:t>a table of species mean</w:t>
+      </w:r>
+      <w:proofErr w:type="gramEnd"/>
+      <w:r>
+        <w:t xml:space="preserve"> aboveground biomass (g m</w:t>
+      </w:r>
+      <w:r>
+        <w:rPr>
+          <w:vertAlign w:val="superscript"/>
+        </w:rPr>
+        <w:t>-2</w:t>
+      </w:r>
+      <w:r>
+        <w:t xml:space="preserve">) by ecoregion will be produced.  The parameter must be:  yes, no, Y, or N.  </w:t>
+      </w:r>
+    </w:p>
+    <w:p>
+      <w:pPr>
+        <w:pStyle w:val="textinputfile"/>
+      </w:pPr>
+      <w:proofErr w:type="spellStart"/>
+      <w:r>
+        <w:t>MakeTable</w:t>
+      </w:r>
+      <w:proofErr w:type="spellEnd"/>
+      <w:r>
+        <w:tab/>
+        <w:t>yes</w:t>
+      </w:r>
+    </w:p>
+    <w:p>
+      <w:pPr>
+        <w:pStyle w:val="Heading2"/>
+      </w:pPr>
       <w:r>
         <w:t>Species List</w:t>
       </w:r>
@@ -1690,7 +1756,15 @@
         <w:t xml:space="preserve">optional </w:t>
       </w:r>
       <w:r>
-        <w:t xml:space="preserve">species list of the desired species from which to create maps.  There is a List parameter, Species, followed by a list of one to many species.  Alternatively, the keyword </w:t>
+        <w:t xml:space="preserve">species list of the desired species from which to create maps.  There is a List parameter, Species, followed by a list of one </w:t>
+      </w:r>
+      <w:proofErr w:type="spellStart"/>
+      <w:r>
+        <w:t>to</w:t>
+      </w:r>
+      <w:proofErr w:type="spellEnd"/>
+      <w:r>
+        <w:t xml:space="preserve"> many species.  Alternatively, the keyword </w:t>
       </w:r>
       <w:r>
         <w:rPr>
@@ -1718,40 +1792,73 @@
         <w:pStyle w:val="textinputfile"/>
       </w:pPr>
       <w:r>
-        <w:t>Species    pinubank</w:t>
-      </w:r>
+        <w:t xml:space="preserve">Species    </w:t>
+      </w:r>
+      <w:proofErr w:type="spellStart"/>
+      <w:r>
+        <w:t>pinubank</w:t>
+      </w:r>
+      <w:proofErr w:type="spellEnd"/>
     </w:p>
     <w:p>
       <w:pPr>
         <w:pStyle w:val="textinputfile"/>
       </w:pPr>
       <w:r>
-        <w:t xml:space="preserve">           pinuresi</w:t>
-      </w:r>
+        <w:t xml:space="preserve">           </w:t>
+      </w:r>
+      <w:proofErr w:type="spellStart"/>
+      <w:proofErr w:type="gramStart"/>
+      <w:r>
+        <w:t>pinuresi</w:t>
+      </w:r>
+      <w:proofErr w:type="spellEnd"/>
+      <w:proofErr w:type="gramEnd"/>
     </w:p>
     <w:p>
       <w:pPr>
         <w:pStyle w:val="textinputfile"/>
       </w:pPr>
       <w:r>
-        <w:t xml:space="preserve">           pinustro</w:t>
-      </w:r>
+        <w:t xml:space="preserve">           </w:t>
+      </w:r>
+      <w:proofErr w:type="spellStart"/>
+      <w:proofErr w:type="gramStart"/>
+      <w:r>
+        <w:t>pinustro</w:t>
+      </w:r>
+      <w:proofErr w:type="spellEnd"/>
+      <w:proofErr w:type="gramEnd"/>
     </w:p>
     <w:p>
       <w:pPr>
         <w:pStyle w:val="textinputfile"/>
       </w:pPr>
       <w:r>
-        <w:t xml:space="preserve">           poputrem</w:t>
-      </w:r>
+        <w:t xml:space="preserve">           </w:t>
+      </w:r>
+      <w:proofErr w:type="spellStart"/>
+      <w:proofErr w:type="gramStart"/>
+      <w:r>
+        <w:t>poputrem</w:t>
+      </w:r>
+      <w:proofErr w:type="spellEnd"/>
+      <w:proofErr w:type="gramEnd"/>
     </w:p>
     <w:p>
       <w:pPr>
         <w:pStyle w:val="textinputfile"/>
       </w:pPr>
       <w:r>
-        <w:t xml:space="preserve">           piceglau</w:t>
-      </w:r>
+        <w:t xml:space="preserve">           </w:t>
+      </w:r>
+      <w:proofErr w:type="spellStart"/>
+      <w:proofErr w:type="gramStart"/>
+      <w:r>
+        <w:t>piceglau</w:t>
+      </w:r>
+      <w:proofErr w:type="spellEnd"/>
+      <w:proofErr w:type="gramEnd"/>
     </w:p>
     <w:p>
       <w:pPr>
@@ -1765,26 +1872,46 @@
       <w:pPr>
         <w:pStyle w:val="Heading2"/>
       </w:pPr>
-      <w:bookmarkStart w:id="12" w:name="_Ref152415971"/>
-      <w:bookmarkStart w:id="13" w:name="_Toc283218907"/>
+      <w:bookmarkStart w:id="13" w:name="_Ref152415971"/>
+      <w:bookmarkStart w:id="14" w:name="_Toc283218907"/>
       <w:r>
         <w:t>Aboveground Live Biomass Map Names</w:t>
       </w:r>
-      <w:bookmarkEnd w:id="12"/>
       <w:bookmarkEnd w:id="13"/>
+      <w:bookmarkEnd w:id="14"/>
     </w:p>
     <w:p>
       <w:pPr>
         <w:pStyle w:val="textbody"/>
       </w:pPr>
       <w:r>
-        <w:t xml:space="preserve">The next parameter, MapNames, describes where output maps are placed and their format.  The first portion lists the directory where the maps should be placed, relative the location of the scenario text file (e.g., </w:t>
-      </w:r>
+        <w:t xml:space="preserve">The next parameter, </w:t>
+      </w:r>
+      <w:proofErr w:type="spellStart"/>
+      <w:r>
+        <w:t>MapNames</w:t>
+      </w:r>
+      <w:proofErr w:type="spellEnd"/>
+      <w:r>
+        <w:t xml:space="preserve">, describes where output maps are placed and their format.  The first portion lists the directory where the </w:t>
+      </w:r>
+      <w:r>
+        <w:lastRenderedPageBreak/>
+        <w:t xml:space="preserve">maps should be placed, relative the location of the scenario text file (e.g., </w:t>
+      </w:r>
+      <w:proofErr w:type="spellStart"/>
       <w:r>
         <w:rPr>
           <w:rFonts w:ascii="Courier New" w:hAnsi="Courier New" w:cs="Courier New"/>
         </w:rPr>
-        <w:t>agemaps/</w:t>
+        <w:t>agemaps</w:t>
+      </w:r>
+      <w:proofErr w:type="spellEnd"/>
+      <w:r>
+        <w:rPr>
+          <w:rFonts w:ascii="Courier New" w:hAnsi="Courier New" w:cs="Courier New"/>
+        </w:rPr>
+        <w:t>/</w:t>
       </w:r>
       <w:r>
         <w:t xml:space="preserve">).  The second portion includes two variables for creating file names.  </w:t>
@@ -1793,7 +1920,21 @@
         <w:rPr>
           <w:rFonts w:ascii="Courier New" w:hAnsi="Courier New" w:cs="Courier New"/>
         </w:rPr>
-        <w:t>{species}</w:t>
+        <w:t>{</w:t>
+      </w:r>
+      <w:proofErr w:type="gramStart"/>
+      <w:r>
+        <w:rPr>
+          <w:rFonts w:ascii="Courier New" w:hAnsi="Courier New" w:cs="Courier New"/>
+        </w:rPr>
+        <w:t>species</w:t>
+      </w:r>
+      <w:proofErr w:type="gramEnd"/>
+      <w:r>
+        <w:rPr>
+          <w:rFonts w:ascii="Courier New" w:hAnsi="Courier New" w:cs="Courier New"/>
+        </w:rPr>
+        <w:t>}</w:t>
       </w:r>
       <w:r>
         <w:t xml:space="preserve"> will be replaced with the species name.  </w:t>
@@ -1802,17 +1943,35 @@
         <w:rPr>
           <w:rFonts w:ascii="Courier New" w:hAnsi="Courier New" w:cs="Courier New"/>
         </w:rPr>
-        <w:t>{timestep}</w:t>
+        <w:t>{</w:t>
+      </w:r>
+      <w:proofErr w:type="spellStart"/>
+      <w:proofErr w:type="gramStart"/>
+      <w:r>
+        <w:rPr>
+          <w:rFonts w:ascii="Courier New" w:hAnsi="Courier New" w:cs="Courier New"/>
+        </w:rPr>
+        <w:t>timestep</w:t>
+      </w:r>
+      <w:proofErr w:type="spellEnd"/>
+      <w:proofErr w:type="gramEnd"/>
+      <w:r>
+        <w:rPr>
+          <w:rFonts w:ascii="Courier New" w:hAnsi="Courier New" w:cs="Courier New"/>
+        </w:rPr>
+        <w:t>}</w:t>
       </w:r>
       <w:r>
         <w:t xml:space="preserve"> will be replaced with the output time step.  Other characters can be inserted as desired.  A meaningful file extension (e.g., .</w:t>
       </w:r>
+      <w:proofErr w:type="spellStart"/>
       <w:r>
         <w:rPr>
           <w:rFonts w:ascii="Courier New" w:hAnsi="Courier New" w:cs="Courier New"/>
         </w:rPr>
         <w:t>gis</w:t>
       </w:r>
+      <w:proofErr w:type="spellEnd"/>
       <w:r>
         <w:t>) should also be included.  For example:</w:t>
       </w:r>
@@ -1821,70 +1980,136 @@
       <w:pPr>
         <w:pStyle w:val="textinputfile"/>
       </w:pPr>
-      <w:r>
-        <w:lastRenderedPageBreak/>
-        <w:t>MapNames  output/biomass/bio-{species}-{timest</w:t>
-      </w:r>
-      <w:r>
-        <w:t>ep}.img</w:t>
-      </w:r>
+      <w:proofErr w:type="spellStart"/>
+      <w:proofErr w:type="gramStart"/>
+      <w:r>
+        <w:t>MapNames</w:t>
+      </w:r>
+      <w:proofErr w:type="spellEnd"/>
+      <w:r>
+        <w:t xml:space="preserve">  output</w:t>
+      </w:r>
+      <w:proofErr w:type="gramEnd"/>
+      <w:r>
+        <w:t>/biomass/bio-{species}-{</w:t>
+      </w:r>
+      <w:proofErr w:type="spellStart"/>
+      <w:r>
+        <w:t>timest</w:t>
+      </w:r>
+      <w:r>
+        <w:t>ep</w:t>
+      </w:r>
+      <w:proofErr w:type="spellEnd"/>
+      <w:r>
+        <w:t>}.</w:t>
+      </w:r>
+      <w:proofErr w:type="spellStart"/>
+      <w:r>
+        <w:t>img</w:t>
+      </w:r>
+      <w:proofErr w:type="spellEnd"/>
     </w:p>
     <w:p>
       <w:pPr>
         <w:pStyle w:val="Heading2"/>
       </w:pPr>
-      <w:bookmarkStart w:id="14" w:name="_Toc283218908"/>
+      <w:bookmarkStart w:id="15" w:name="_Toc283218908"/>
       <w:r>
         <w:t>Dead Pool List</w:t>
       </w:r>
-      <w:bookmarkEnd w:id="14"/>
+      <w:bookmarkEnd w:id="15"/>
     </w:p>
     <w:p>
       <w:pPr>
         <w:pStyle w:val="textbody"/>
       </w:pPr>
       <w:r>
-        <w:t>Next is a list of the desired dead poolsfrom which to create maps.  There is a List parameter, DeadPools, followed by a list.  There are only three options for this list:  or woody, non-woody, or both.  For example:</w:t>
+        <w:t xml:space="preserve">Next is a list of the desired dead </w:t>
+      </w:r>
+      <w:proofErr w:type="spellStart"/>
+      <w:r>
+        <w:t>poolsfrom</w:t>
+      </w:r>
+      <w:proofErr w:type="spellEnd"/>
+      <w:r>
+        <w:t xml:space="preserve"> which to create maps.  There is a List parameter, </w:t>
+      </w:r>
+      <w:proofErr w:type="spellStart"/>
+      <w:r>
+        <w:t>DeadPools</w:t>
+      </w:r>
+      <w:proofErr w:type="spellEnd"/>
+      <w:r>
+        <w:t>, followed by a list.  There are only three options for this list:  or woody, non-woody, or both.  For example:</w:t>
       </w:r>
     </w:p>
     <w:p>
       <w:pPr>
         <w:pStyle w:val="textinputfile"/>
       </w:pPr>
-      <w:r>
-        <w:t>DeadPools  woody</w:t>
-      </w:r>
+      <w:proofErr w:type="spellStart"/>
+      <w:proofErr w:type="gramStart"/>
+      <w:r>
+        <w:t>DeadPools</w:t>
+      </w:r>
+      <w:proofErr w:type="spellEnd"/>
+      <w:r>
+        <w:t xml:space="preserve">  woody</w:t>
+      </w:r>
+      <w:proofErr w:type="gramEnd"/>
     </w:p>
     <w:p>
       <w:pPr>
         <w:pStyle w:val="textinputfile"/>
       </w:pPr>
       <w:r>
-        <w:t xml:space="preserve">           non-woody</w:t>
-      </w:r>
+        <w:t xml:space="preserve">           </w:t>
+      </w:r>
+      <w:proofErr w:type="gramStart"/>
+      <w:r>
+        <w:t>non-woody</w:t>
+      </w:r>
+      <w:proofErr w:type="gramEnd"/>
     </w:p>
     <w:p>
       <w:pPr>
         <w:pStyle w:val="Heading2"/>
       </w:pPr>
-      <w:bookmarkStart w:id="15" w:name="_Toc283218909"/>
+      <w:bookmarkStart w:id="16" w:name="_Toc283218909"/>
       <w:r>
         <w:t>Dead Biomass Map Names</w:t>
       </w:r>
-      <w:bookmarkEnd w:id="15"/>
+      <w:bookmarkEnd w:id="16"/>
     </w:p>
     <w:p>
       <w:pPr>
         <w:pStyle w:val="textbody"/>
       </w:pPr>
       <w:r>
-        <w:t xml:space="preserve">Finally, a second MapNames parameter describes where dead biomass output maps are placed and their format.  The first portion lists the directory where the maps should be places, relative the location of the scenario text file (e.g., </w:t>
-      </w:r>
+        <w:t xml:space="preserve">Finally, a second </w:t>
+      </w:r>
+      <w:proofErr w:type="spellStart"/>
+      <w:r>
+        <w:t>MapNames</w:t>
+      </w:r>
+      <w:proofErr w:type="spellEnd"/>
+      <w:r>
+        <w:t xml:space="preserve"> parameter describes where dead biomass output maps are placed and their format.  The first portion lists the directory where the maps should be places, relative the location of the scenario text file (e.g., </w:t>
+      </w:r>
+      <w:proofErr w:type="spellStart"/>
       <w:r>
         <w:rPr>
           <w:rFonts w:ascii="Courier New" w:hAnsi="Courier New" w:cs="Courier New"/>
         </w:rPr>
-        <w:t>agemaps/</w:t>
+        <w:t>agemaps</w:t>
+      </w:r>
+      <w:proofErr w:type="spellEnd"/>
+      <w:r>
+        <w:rPr>
+          <w:rFonts w:ascii="Courier New" w:hAnsi="Courier New" w:cs="Courier New"/>
+        </w:rPr>
+        <w:t>/</w:t>
       </w:r>
       <w:r>
         <w:t xml:space="preserve">).  The second portion includes two </w:t>
@@ -1899,7 +2124,21 @@
         <w:rPr>
           <w:rFonts w:ascii="Courier New" w:hAnsi="Courier New" w:cs="Courier New"/>
         </w:rPr>
-        <w:t>{pool}</w:t>
+        <w:t>{</w:t>
+      </w:r>
+      <w:proofErr w:type="gramStart"/>
+      <w:r>
+        <w:rPr>
+          <w:rFonts w:ascii="Courier New" w:hAnsi="Courier New" w:cs="Courier New"/>
+        </w:rPr>
+        <w:t>pool</w:t>
+      </w:r>
+      <w:proofErr w:type="gramEnd"/>
+      <w:r>
+        <w:rPr>
+          <w:rFonts w:ascii="Courier New" w:hAnsi="Courier New" w:cs="Courier New"/>
+        </w:rPr>
+        <w:t>}</w:t>
       </w:r>
       <w:r>
         <w:t xml:space="preserve"> will be replaced with the dead pool name.  </w:t>
@@ -1908,17 +2147,35 @@
         <w:rPr>
           <w:rFonts w:ascii="Courier New" w:hAnsi="Courier New" w:cs="Courier New"/>
         </w:rPr>
-        <w:t>{timestep}</w:t>
+        <w:t>{</w:t>
+      </w:r>
+      <w:proofErr w:type="spellStart"/>
+      <w:proofErr w:type="gramStart"/>
+      <w:r>
+        <w:rPr>
+          <w:rFonts w:ascii="Courier New" w:hAnsi="Courier New" w:cs="Courier New"/>
+        </w:rPr>
+        <w:t>timestep</w:t>
+      </w:r>
+      <w:proofErr w:type="spellEnd"/>
+      <w:proofErr w:type="gramEnd"/>
+      <w:r>
+        <w:rPr>
+          <w:rFonts w:ascii="Courier New" w:hAnsi="Courier New" w:cs="Courier New"/>
+        </w:rPr>
+        <w:t>}</w:t>
       </w:r>
       <w:r>
         <w:t xml:space="preserve"> will be replaced with the output time step.  Other characters can be inserted as desired.  A meaningful file extension (e.g., .</w:t>
       </w:r>
+      <w:proofErr w:type="spellStart"/>
       <w:r>
         <w:rPr>
           <w:rFonts w:ascii="Courier New" w:hAnsi="Courier New" w:cs="Courier New"/>
         </w:rPr>
         <w:t>gis</w:t>
       </w:r>
+      <w:proofErr w:type="spellEnd"/>
       <w:r>
         <w:t>) should also be included.  For example:</w:t>
       </w:r>
@@ -1927,12 +2184,35 @@
       <w:pPr>
         <w:pStyle w:val="textinputfile"/>
       </w:pPr>
-      <w:r>
-        <w:t>MapNames  outp</w:t>
-      </w:r>
-      <w:r>
-        <w:t>ut/biomass/{pool}-{timestep}.img</w:t>
-      </w:r>
+      <w:proofErr w:type="spellStart"/>
+      <w:proofErr w:type="gramStart"/>
+      <w:r>
+        <w:t>MapNames</w:t>
+      </w:r>
+      <w:proofErr w:type="spellEnd"/>
+      <w:r>
+        <w:t xml:space="preserve">  outp</w:t>
+      </w:r>
+      <w:r>
+        <w:t>ut</w:t>
+      </w:r>
+      <w:proofErr w:type="gramEnd"/>
+      <w:r>
+        <w:t>/biomass/{pool}-{</w:t>
+      </w:r>
+      <w:proofErr w:type="spellStart"/>
+      <w:r>
+        <w:t>timestep</w:t>
+      </w:r>
+      <w:proofErr w:type="spellEnd"/>
+      <w:r>
+        <w:t>}.</w:t>
+      </w:r>
+      <w:proofErr w:type="spellStart"/>
+      <w:r>
+        <w:t>img</w:t>
+      </w:r>
+      <w:proofErr w:type="spellEnd"/>
     </w:p>
     <w:sectPr>
       <w:headerReference w:type="default" r:id="rId8"/>
@@ -2595,15 +2875,15 @@
   </w:docDefaults>
   <w:latentStyles w:defLockedState="0" w:defUIPriority="99" w:defSemiHidden="1" w:defUnhideWhenUsed="1" w:defQFormat="0" w:count="267">
     <w:lsdException w:name="Normal" w:semiHidden="0" w:uiPriority="0" w:unhideWhenUsed="0" w:qFormat="1"/>
-    <w:lsdException w:name="heading 1" w:semiHidden="0" w:uiPriority="9" w:unhideWhenUsed="0" w:qFormat="1"/>
-    <w:lsdException w:name="heading 2" w:semiHidden="0" w:uiPriority="9" w:unhideWhenUsed="0" w:qFormat="1"/>
-    <w:lsdException w:name="heading 3" w:semiHidden="0" w:uiPriority="9" w:unhideWhenUsed="0" w:qFormat="1"/>
-    <w:lsdException w:name="heading 4" w:semiHidden="0" w:uiPriority="9" w:unhideWhenUsed="0" w:qFormat="1"/>
-    <w:lsdException w:name="heading 5" w:semiHidden="0" w:uiPriority="9" w:unhideWhenUsed="0" w:qFormat="1"/>
-    <w:lsdException w:name="heading 6" w:semiHidden="0" w:uiPriority="9" w:unhideWhenUsed="0" w:qFormat="1"/>
-    <w:lsdException w:name="heading 7" w:semiHidden="0" w:uiPriority="9" w:unhideWhenUsed="0" w:qFormat="1"/>
-    <w:lsdException w:name="heading 8" w:semiHidden="0" w:uiPriority="9" w:unhideWhenUsed="0" w:qFormat="1"/>
-    <w:lsdException w:name="heading 9" w:semiHidden="0" w:uiPriority="9" w:unhideWhenUsed="0" w:qFormat="1"/>
+    <w:lsdException w:name="heading 1" w:semiHidden="0" w:unhideWhenUsed="0" w:qFormat="1"/>
+    <w:lsdException w:name="heading 2" w:semiHidden="0" w:unhideWhenUsed="0" w:qFormat="1"/>
+    <w:lsdException w:name="heading 3" w:semiHidden="0" w:unhideWhenUsed="0" w:qFormat="1"/>
+    <w:lsdException w:name="heading 4" w:semiHidden="0" w:unhideWhenUsed="0" w:qFormat="1"/>
+    <w:lsdException w:name="heading 5" w:semiHidden="0" w:unhideWhenUsed="0" w:qFormat="1"/>
+    <w:lsdException w:name="heading 6" w:semiHidden="0" w:unhideWhenUsed="0" w:qFormat="1"/>
+    <w:lsdException w:name="heading 7" w:semiHidden="0" w:unhideWhenUsed="0" w:qFormat="1"/>
+    <w:lsdException w:name="heading 8" w:semiHidden="0" w:unhideWhenUsed="0" w:qFormat="1"/>
+    <w:lsdException w:name="heading 9" w:semiHidden="0" w:unhideWhenUsed="0" w:qFormat="1"/>
     <w:lsdException w:name="toc 1" w:uiPriority="39"/>
     <w:lsdException w:name="toc 2" w:uiPriority="39"/>
     <w:lsdException w:name="toc 3" w:uiPriority="39"/>
@@ -2987,8 +3267,7 @@
     <w:name w:val="Heading 2 Char"/>
     <w:basedOn w:val="DefaultParagraphFont"/>
     <w:link w:val="Heading2"/>
-    <w:uiPriority w:val="9"/>
-    <w:semiHidden/>
+    <w:uiPriority w:val="99"/>
     <w:rsid w:val="00CF1F26"/>
     <w:rPr>
       <w:rFonts w:asciiTheme="majorHAnsi" w:eastAsiaTheme="majorEastAsia" w:hAnsiTheme="majorHAnsi" w:cstheme="majorBidi"/>

</xml_diff>

<commit_message>
Changed makeTable so that it automatically summarizes all species biomass.
git-svn-id: http://Marc-PC/svn/Full@329 85f15e0e-5137-b144-a863-98bd542365a3
</commit_message>
<xml_diff>
--- a/trunk/output-biomass/trunk/deploy/docs/LANDIS-II Biomass Output v2.0 User Guide.docx
+++ b/trunk/output-biomass/trunk/deploy/docs/LANDIS-II Biomass Output v2.0 User Guide.docx
@@ -115,7 +115,7 @@
           <w:rPr>
             <w:noProof/>
           </w:rPr>
-          <w:t>June 15, 2011</w:t>
+          <w:t>July 11, 2011</w:t>
         </w:r>
       </w:fldSimple>
     </w:p>
@@ -1317,13 +1317,8 @@
           <w:numId w:val="2"/>
         </w:numPr>
       </w:pPr>
-      <w:proofErr w:type="gramStart"/>
-      <w:r>
-        <w:t>the</w:t>
-      </w:r>
-      <w:proofErr w:type="gramEnd"/>
-      <w:r>
-        <w:t xml:space="preserve"> total aboveground l</w:t>
+      <w:r>
+        <w:t>the total aboveground l</w:t>
       </w:r>
       <w:r>
         <w:t>ive biomass for all species.</w:t>
@@ -1504,7 +1499,6 @@
       <w:r>
         <w:t>” variable is replaced with “</w:t>
       </w:r>
-      <w:proofErr w:type="spellStart"/>
       <w:r>
         <w:rPr>
           <w:rFonts w:ascii="Courier New" w:hAnsi="Courier New" w:cs="Courier New"/>
@@ -1513,7 +1507,6 @@
         </w:rPr>
         <w:t>TotalBiomass</w:t>
       </w:r>
-      <w:proofErr w:type="spellEnd"/>
       <w:r>
         <w:t>”.</w:t>
       </w:r>
@@ -1612,12 +1605,10 @@
         <w:pStyle w:val="Heading2"/>
       </w:pPr>
       <w:bookmarkStart w:id="9" w:name="_Toc283218904"/>
-      <w:proofErr w:type="spellStart"/>
       <w:r>
         <w:t>LandisData</w:t>
       </w:r>
       <w:bookmarkEnd w:id="9"/>
-      <w:proofErr w:type="spellEnd"/>
     </w:p>
     <w:p>
       <w:pPr>
@@ -1631,11 +1622,9 @@
       <w:pPr>
         <w:pStyle w:val="textinputfile"/>
       </w:pPr>
-      <w:proofErr w:type="spellStart"/>
       <w:r>
         <w:t>LandisData</w:t>
       </w:r>
-      <w:proofErr w:type="spellEnd"/>
       <w:r>
         <w:tab/>
         <w:t>“Output Biomass”</w:t>
@@ -1646,12 +1635,10 @@
         <w:pStyle w:val="Heading2"/>
       </w:pPr>
       <w:bookmarkStart w:id="10" w:name="_Toc283218905"/>
-      <w:proofErr w:type="spellStart"/>
       <w:r>
         <w:t>Timestep</w:t>
       </w:r>
       <w:bookmarkEnd w:id="10"/>
-      <w:proofErr w:type="spellEnd"/>
     </w:p>
     <w:p>
       <w:pPr>
@@ -1665,11 +1652,9 @@
       <w:pPr>
         <w:pStyle w:val="textinputfile"/>
       </w:pPr>
-      <w:proofErr w:type="spellStart"/>
       <w:r>
         <w:t>Timestep</w:t>
       </w:r>
-      <w:proofErr w:type="spellEnd"/>
       <w:r>
         <w:tab/>
         <w:t>15</w:t>
@@ -1679,29 +1664,31 @@
       <w:pPr>
         <w:pStyle w:val="Heading2"/>
       </w:pPr>
-      <w:bookmarkStart w:id="11" w:name="_Toc283218906"/>
-      <w:bookmarkStart w:id="12" w:name="_Toc284938517"/>
-      <w:proofErr w:type="spellStart"/>
+      <w:bookmarkStart w:id="11" w:name="_Toc284938517"/>
+      <w:bookmarkStart w:id="12" w:name="_Toc283218906"/>
       <w:r>
         <w:t>MakeTable</w:t>
       </w:r>
-      <w:bookmarkEnd w:id="12"/>
-      <w:proofErr w:type="spellEnd"/>
+      <w:bookmarkEnd w:id="11"/>
     </w:p>
     <w:p>
       <w:pPr>
         <w:pStyle w:val="textbody"/>
       </w:pPr>
       <w:r>
-        <w:t xml:space="preserve">This parameter determines whether </w:t>
-      </w:r>
-      <w:proofErr w:type="gramStart"/>
-      <w:r>
-        <w:t>a table of species mean</w:t>
-      </w:r>
-      <w:proofErr w:type="gramEnd"/>
-      <w:r>
-        <w:t xml:space="preserve"> aboveground biomass (g m</w:t>
+        <w:t xml:space="preserve">This parameter determines whether a table </w:t>
+      </w:r>
+      <w:r>
+        <w:t>of</w:t>
+      </w:r>
+      <w:r>
+        <w:t xml:space="preserve"> </w:t>
+      </w:r>
+      <w:r>
+        <w:t xml:space="preserve">all </w:t>
+      </w:r>
+      <w:r>
+        <w:t>species mean aboveground biomass (g m</w:t>
       </w:r>
       <w:r>
         <w:rPr>
@@ -1717,11 +1704,9 @@
       <w:pPr>
         <w:pStyle w:val="textinputfile"/>
       </w:pPr>
-      <w:proofErr w:type="spellStart"/>
       <w:r>
         <w:t>MakeTable</w:t>
       </w:r>
-      <w:proofErr w:type="spellEnd"/>
       <w:r>
         <w:tab/>
         <w:t>yes</w:t>
@@ -1734,7 +1719,7 @@
       <w:r>
         <w:t>Species List</w:t>
       </w:r>
-      <w:bookmarkEnd w:id="11"/>
+      <w:bookmarkEnd w:id="12"/>
       <w:r>
         <w:t xml:space="preserve"> </w:t>
       </w:r>
@@ -1756,15 +1741,7 @@
         <w:t xml:space="preserve">optional </w:t>
       </w:r>
       <w:r>
-        <w:t xml:space="preserve">species list of the desired species from which to create maps.  There is a List parameter, Species, followed by a list of one </w:t>
-      </w:r>
-      <w:proofErr w:type="spellStart"/>
-      <w:r>
-        <w:t>to</w:t>
-      </w:r>
-      <w:proofErr w:type="spellEnd"/>
-      <w:r>
-        <w:t xml:space="preserve"> many species.  Alternatively, the keyword </w:t>
+        <w:t xml:space="preserve">species list of the desired species from which to create maps.  There is a List parameter, Species, followed by a list of one to many species.  Alternatively, the keyword </w:t>
       </w:r>
       <w:r>
         <w:rPr>
@@ -1792,73 +1769,40 @@
         <w:pStyle w:val="textinputfile"/>
       </w:pPr>
       <w:r>
-        <w:t xml:space="preserve">Species    </w:t>
-      </w:r>
-      <w:proofErr w:type="spellStart"/>
-      <w:r>
-        <w:t>pinubank</w:t>
-      </w:r>
-      <w:proofErr w:type="spellEnd"/>
+        <w:t>Species    pinubank</w:t>
+      </w:r>
     </w:p>
     <w:p>
       <w:pPr>
         <w:pStyle w:val="textinputfile"/>
       </w:pPr>
       <w:r>
-        <w:t xml:space="preserve">           </w:t>
-      </w:r>
-      <w:proofErr w:type="spellStart"/>
-      <w:proofErr w:type="gramStart"/>
-      <w:r>
-        <w:t>pinuresi</w:t>
-      </w:r>
-      <w:proofErr w:type="spellEnd"/>
-      <w:proofErr w:type="gramEnd"/>
+        <w:t xml:space="preserve">           pinuresi</w:t>
+      </w:r>
     </w:p>
     <w:p>
       <w:pPr>
         <w:pStyle w:val="textinputfile"/>
       </w:pPr>
       <w:r>
-        <w:t xml:space="preserve">           </w:t>
-      </w:r>
-      <w:proofErr w:type="spellStart"/>
-      <w:proofErr w:type="gramStart"/>
-      <w:r>
-        <w:t>pinustro</w:t>
-      </w:r>
-      <w:proofErr w:type="spellEnd"/>
-      <w:proofErr w:type="gramEnd"/>
+        <w:t xml:space="preserve">           pinustro</w:t>
+      </w:r>
     </w:p>
     <w:p>
       <w:pPr>
         <w:pStyle w:val="textinputfile"/>
       </w:pPr>
       <w:r>
-        <w:t xml:space="preserve">           </w:t>
-      </w:r>
-      <w:proofErr w:type="spellStart"/>
-      <w:proofErr w:type="gramStart"/>
-      <w:r>
-        <w:t>poputrem</w:t>
-      </w:r>
-      <w:proofErr w:type="spellEnd"/>
-      <w:proofErr w:type="gramEnd"/>
+        <w:t xml:space="preserve">           poputrem</w:t>
+      </w:r>
     </w:p>
     <w:p>
       <w:pPr>
         <w:pStyle w:val="textinputfile"/>
       </w:pPr>
       <w:r>
-        <w:t xml:space="preserve">           </w:t>
-      </w:r>
-      <w:proofErr w:type="spellStart"/>
-      <w:proofErr w:type="gramStart"/>
-      <w:r>
-        <w:t>piceglau</w:t>
-      </w:r>
-      <w:proofErr w:type="spellEnd"/>
-      <w:proofErr w:type="gramEnd"/>
+        <w:t xml:space="preserve">           piceglau</w:t>
+      </w:r>
     </w:p>
     <w:p>
       <w:pPr>
@@ -1885,93 +1829,150 @@
         <w:pStyle w:val="textbody"/>
       </w:pPr>
       <w:r>
-        <w:t xml:space="preserve">The next parameter, </w:t>
-      </w:r>
-      <w:proofErr w:type="spellStart"/>
-      <w:r>
-        <w:t>MapNames</w:t>
-      </w:r>
-      <w:proofErr w:type="spellEnd"/>
-      <w:r>
-        <w:t xml:space="preserve">, describes where output maps are placed and their format.  The first portion lists the directory where the </w:t>
+        <w:t xml:space="preserve">The next parameter, MapNames, describes where output maps are placed and their format.  The first portion lists the directory where the </w:t>
       </w:r>
       <w:r>
         <w:lastRenderedPageBreak/>
         <w:t xml:space="preserve">maps should be placed, relative the location of the scenario text file (e.g., </w:t>
       </w:r>
-      <w:proofErr w:type="spellStart"/>
       <w:r>
         <w:rPr>
           <w:rFonts w:ascii="Courier New" w:hAnsi="Courier New" w:cs="Courier New"/>
         </w:rPr>
-        <w:t>agemaps</w:t>
-      </w:r>
-      <w:proofErr w:type="spellEnd"/>
+        <w:t>agemaps/</w:t>
+      </w:r>
+      <w:r>
+        <w:t xml:space="preserve">).  The second portion includes two variables for creating file names.  </w:t>
+      </w:r>
       <w:r>
         <w:rPr>
           <w:rFonts w:ascii="Courier New" w:hAnsi="Courier New" w:cs="Courier New"/>
         </w:rPr>
-        <w:t>/</w:t>
-      </w:r>
-      <w:r>
-        <w:t xml:space="preserve">).  The second portion includes two variables for creating file names.  </w:t>
+        <w:t>{species}</w:t>
+      </w:r>
+      <w:r>
+        <w:t xml:space="preserve"> will be replaced with the species name.  </w:t>
       </w:r>
       <w:r>
         <w:rPr>
           <w:rFonts w:ascii="Courier New" w:hAnsi="Courier New" w:cs="Courier New"/>
         </w:rPr>
-        <w:t>{</w:t>
-      </w:r>
-      <w:proofErr w:type="gramStart"/>
+        <w:t>{timestep}</w:t>
+      </w:r>
+      <w:r>
+        <w:t xml:space="preserve"> will be replaced with the output time step.  Other characters can be inserted as desired.  A meaningful file extension (e.g., .</w:t>
+      </w:r>
       <w:r>
         <w:rPr>
           <w:rFonts w:ascii="Courier New" w:hAnsi="Courier New" w:cs="Courier New"/>
         </w:rPr>
-        <w:t>species</w:t>
-      </w:r>
-      <w:proofErr w:type="gramEnd"/>
+        <w:t>gis</w:t>
+      </w:r>
+      <w:r>
+        <w:t>) should also be included.  For example:</w:t>
+      </w:r>
+    </w:p>
+    <w:p>
+      <w:pPr>
+        <w:pStyle w:val="textinputfile"/>
+      </w:pPr>
+      <w:r>
+        <w:t>MapNames  output/biomass/bio-{species}-{timest</w:t>
+      </w:r>
+      <w:r>
+        <w:t>ep}.img</w:t>
+      </w:r>
+    </w:p>
+    <w:p>
+      <w:pPr>
+        <w:pStyle w:val="Heading2"/>
+      </w:pPr>
+      <w:bookmarkStart w:id="15" w:name="_Toc283218908"/>
+      <w:r>
+        <w:t>Dead Pool List</w:t>
+      </w:r>
+      <w:bookmarkEnd w:id="15"/>
+    </w:p>
+    <w:p>
+      <w:pPr>
+        <w:pStyle w:val="textbody"/>
+      </w:pPr>
+      <w:r>
+        <w:t>Next is a list of the desired dead poolsfrom which to create maps.  There is a List parameter, DeadPools, followed by a list.  There are only three options for this list:  or woody, non-woody, or both.  For example:</w:t>
+      </w:r>
+    </w:p>
+    <w:p>
+      <w:pPr>
+        <w:pStyle w:val="textinputfile"/>
+      </w:pPr>
+      <w:r>
+        <w:t>DeadPools  woody</w:t>
+      </w:r>
+    </w:p>
+    <w:p>
+      <w:pPr>
+        <w:pStyle w:val="textinputfile"/>
+      </w:pPr>
+      <w:r>
+        <w:t xml:space="preserve">           non-woody</w:t>
+      </w:r>
+    </w:p>
+    <w:p>
+      <w:pPr>
+        <w:pStyle w:val="Heading2"/>
+      </w:pPr>
+      <w:bookmarkStart w:id="16" w:name="_Toc283218909"/>
+      <w:r>
+        <w:t>Dead Biomass Map Names</w:t>
+      </w:r>
+      <w:bookmarkEnd w:id="16"/>
+    </w:p>
+    <w:p>
+      <w:pPr>
+        <w:pStyle w:val="textbody"/>
+      </w:pPr>
+      <w:r>
+        <w:t xml:space="preserve">Finally, a second MapNames parameter describes where dead biomass output maps are placed and their format.  The first portion lists the directory where the maps should be places, relative the location of the scenario text file (e.g., </w:t>
+      </w:r>
       <w:r>
         <w:rPr>
           <w:rFonts w:ascii="Courier New" w:hAnsi="Courier New" w:cs="Courier New"/>
         </w:rPr>
-        <w:t>}</w:t>
-      </w:r>
-      <w:r>
-        <w:t xml:space="preserve"> will be replaced with the species name.  </w:t>
+        <w:t>agemaps/</w:t>
+      </w:r>
+      <w:r>
+        <w:t xml:space="preserve">).  The second portion includes two </w:t>
+      </w:r>
+      <w:r>
+        <w:t>variable</w:t>
+      </w:r>
+      <w:r>
+        <w:t xml:space="preserve">s for creating file names.  </w:t>
       </w:r>
       <w:r>
         <w:rPr>
           <w:rFonts w:ascii="Courier New" w:hAnsi="Courier New" w:cs="Courier New"/>
         </w:rPr>
-        <w:t>{</w:t>
-      </w:r>
-      <w:proofErr w:type="spellStart"/>
-      <w:proofErr w:type="gramStart"/>
+        <w:t>{pool}</w:t>
+      </w:r>
+      <w:r>
+        <w:t xml:space="preserve"> will be replaced with the dead pool name.  </w:t>
+      </w:r>
       <w:r>
         <w:rPr>
           <w:rFonts w:ascii="Courier New" w:hAnsi="Courier New" w:cs="Courier New"/>
         </w:rPr>
-        <w:t>timestep</w:t>
-      </w:r>
-      <w:proofErr w:type="spellEnd"/>
-      <w:proofErr w:type="gramEnd"/>
+        <w:t>{timestep}</w:t>
+      </w:r>
+      <w:r>
+        <w:t xml:space="preserve"> will be replaced with the output time step.  Other characters can be inserted as desired.  A meaningful file extension (e.g., .</w:t>
+      </w:r>
       <w:r>
         <w:rPr>
           <w:rFonts w:ascii="Courier New" w:hAnsi="Courier New" w:cs="Courier New"/>
         </w:rPr>
-        <w:t>}</w:t>
-      </w:r>
-      <w:r>
-        <w:t xml:space="preserve"> will be replaced with the output time step.  Other characters can be inserted as desired.  A meaningful file extension (e.g., .</w:t>
-      </w:r>
-      <w:proofErr w:type="spellStart"/>
-      <w:r>
-        <w:rPr>
-          <w:rFonts w:ascii="Courier New" w:hAnsi="Courier New" w:cs="Courier New"/>
-        </w:rPr>
         <w:t>gis</w:t>
       </w:r>
-      <w:proofErr w:type="spellEnd"/>
       <w:r>
         <w:t>) should also be included.  For example:</w:t>
       </w:r>
@@ -1980,239 +1981,12 @@
       <w:pPr>
         <w:pStyle w:val="textinputfile"/>
       </w:pPr>
-      <w:proofErr w:type="spellStart"/>
-      <w:proofErr w:type="gramStart"/>
-      <w:r>
-        <w:t>MapNames</w:t>
-      </w:r>
-      <w:proofErr w:type="spellEnd"/>
-      <w:r>
-        <w:t xml:space="preserve">  output</w:t>
-      </w:r>
-      <w:proofErr w:type="gramEnd"/>
-      <w:r>
-        <w:t>/biomass/bio-{species}-{</w:t>
-      </w:r>
-      <w:proofErr w:type="spellStart"/>
-      <w:r>
-        <w:t>timest</w:t>
-      </w:r>
-      <w:r>
-        <w:t>ep</w:t>
-      </w:r>
-      <w:proofErr w:type="spellEnd"/>
-      <w:r>
-        <w:t>}.</w:t>
-      </w:r>
-      <w:proofErr w:type="spellStart"/>
-      <w:r>
-        <w:t>img</w:t>
-      </w:r>
-      <w:proofErr w:type="spellEnd"/>
-    </w:p>
-    <w:p>
-      <w:pPr>
-        <w:pStyle w:val="Heading2"/>
-      </w:pPr>
-      <w:bookmarkStart w:id="15" w:name="_Toc283218908"/>
-      <w:r>
-        <w:t>Dead Pool List</w:t>
-      </w:r>
-      <w:bookmarkEnd w:id="15"/>
-    </w:p>
-    <w:p>
-      <w:pPr>
-        <w:pStyle w:val="textbody"/>
-      </w:pPr>
-      <w:r>
-        <w:t xml:space="preserve">Next is a list of the desired dead </w:t>
-      </w:r>
-      <w:proofErr w:type="spellStart"/>
-      <w:r>
-        <w:t>poolsfrom</w:t>
-      </w:r>
-      <w:proofErr w:type="spellEnd"/>
-      <w:r>
-        <w:t xml:space="preserve"> which to create maps.  There is a List parameter, </w:t>
-      </w:r>
-      <w:proofErr w:type="spellStart"/>
-      <w:r>
-        <w:t>DeadPools</w:t>
-      </w:r>
-      <w:proofErr w:type="spellEnd"/>
-      <w:r>
-        <w:t>, followed by a list.  There are only three options for this list:  or woody, non-woody, or both.  For example:</w:t>
-      </w:r>
-    </w:p>
-    <w:p>
-      <w:pPr>
-        <w:pStyle w:val="textinputfile"/>
-      </w:pPr>
-      <w:proofErr w:type="spellStart"/>
-      <w:proofErr w:type="gramStart"/>
-      <w:r>
-        <w:t>DeadPools</w:t>
-      </w:r>
-      <w:proofErr w:type="spellEnd"/>
-      <w:r>
-        <w:t xml:space="preserve">  woody</w:t>
-      </w:r>
-      <w:proofErr w:type="gramEnd"/>
-    </w:p>
-    <w:p>
-      <w:pPr>
-        <w:pStyle w:val="textinputfile"/>
-      </w:pPr>
-      <w:r>
-        <w:t xml:space="preserve">           </w:t>
-      </w:r>
-      <w:proofErr w:type="gramStart"/>
-      <w:r>
-        <w:t>non-woody</w:t>
-      </w:r>
-      <w:proofErr w:type="gramEnd"/>
-    </w:p>
-    <w:p>
-      <w:pPr>
-        <w:pStyle w:val="Heading2"/>
-      </w:pPr>
-      <w:bookmarkStart w:id="16" w:name="_Toc283218909"/>
-      <w:r>
-        <w:t>Dead Biomass Map Names</w:t>
-      </w:r>
-      <w:bookmarkEnd w:id="16"/>
-    </w:p>
-    <w:p>
-      <w:pPr>
-        <w:pStyle w:val="textbody"/>
-      </w:pPr>
-      <w:r>
-        <w:t xml:space="preserve">Finally, a second </w:t>
-      </w:r>
-      <w:proofErr w:type="spellStart"/>
-      <w:r>
-        <w:t>MapNames</w:t>
-      </w:r>
-      <w:proofErr w:type="spellEnd"/>
-      <w:r>
-        <w:t xml:space="preserve"> parameter describes where dead biomass output maps are placed and their format.  The first portion lists the directory where the maps should be places, relative the location of the scenario text file (e.g., </w:t>
-      </w:r>
-      <w:proofErr w:type="spellStart"/>
-      <w:r>
-        <w:rPr>
-          <w:rFonts w:ascii="Courier New" w:hAnsi="Courier New" w:cs="Courier New"/>
-        </w:rPr>
-        <w:t>agemaps</w:t>
-      </w:r>
-      <w:proofErr w:type="spellEnd"/>
-      <w:r>
-        <w:rPr>
-          <w:rFonts w:ascii="Courier New" w:hAnsi="Courier New" w:cs="Courier New"/>
-        </w:rPr>
-        <w:t>/</w:t>
-      </w:r>
-      <w:r>
-        <w:t xml:space="preserve">).  The second portion includes two </w:t>
-      </w:r>
-      <w:r>
-        <w:t>variable</w:t>
-      </w:r>
-      <w:r>
-        <w:t xml:space="preserve">s for creating file names.  </w:t>
-      </w:r>
-      <w:r>
-        <w:rPr>
-          <w:rFonts w:ascii="Courier New" w:hAnsi="Courier New" w:cs="Courier New"/>
-        </w:rPr>
-        <w:t>{</w:t>
-      </w:r>
-      <w:proofErr w:type="gramStart"/>
-      <w:r>
-        <w:rPr>
-          <w:rFonts w:ascii="Courier New" w:hAnsi="Courier New" w:cs="Courier New"/>
-        </w:rPr>
-        <w:t>pool</w:t>
-      </w:r>
-      <w:proofErr w:type="gramEnd"/>
-      <w:r>
-        <w:rPr>
-          <w:rFonts w:ascii="Courier New" w:hAnsi="Courier New" w:cs="Courier New"/>
-        </w:rPr>
-        <w:t>}</w:t>
-      </w:r>
-      <w:r>
-        <w:t xml:space="preserve"> will be replaced with the dead pool name.  </w:t>
-      </w:r>
-      <w:r>
-        <w:rPr>
-          <w:rFonts w:ascii="Courier New" w:hAnsi="Courier New" w:cs="Courier New"/>
-        </w:rPr>
-        <w:t>{</w:t>
-      </w:r>
-      <w:proofErr w:type="spellStart"/>
-      <w:proofErr w:type="gramStart"/>
-      <w:r>
-        <w:rPr>
-          <w:rFonts w:ascii="Courier New" w:hAnsi="Courier New" w:cs="Courier New"/>
-        </w:rPr>
-        <w:t>timestep</w:t>
-      </w:r>
-      <w:proofErr w:type="spellEnd"/>
-      <w:proofErr w:type="gramEnd"/>
-      <w:r>
-        <w:rPr>
-          <w:rFonts w:ascii="Courier New" w:hAnsi="Courier New" w:cs="Courier New"/>
-        </w:rPr>
-        <w:t>}</w:t>
-      </w:r>
-      <w:r>
-        <w:t xml:space="preserve"> will be replaced with the output time step.  Other characters can be inserted as desired.  A meaningful file extension (e.g., .</w:t>
-      </w:r>
-      <w:proofErr w:type="spellStart"/>
-      <w:r>
-        <w:rPr>
-          <w:rFonts w:ascii="Courier New" w:hAnsi="Courier New" w:cs="Courier New"/>
-        </w:rPr>
-        <w:t>gis</w:t>
-      </w:r>
-      <w:proofErr w:type="spellEnd"/>
-      <w:r>
-        <w:t>) should also be included.  For example:</w:t>
-      </w:r>
-    </w:p>
-    <w:p>
-      <w:pPr>
-        <w:pStyle w:val="textinputfile"/>
-      </w:pPr>
-      <w:proofErr w:type="spellStart"/>
-      <w:proofErr w:type="gramStart"/>
-      <w:r>
-        <w:t>MapNames</w:t>
-      </w:r>
-      <w:proofErr w:type="spellEnd"/>
-      <w:r>
-        <w:t xml:space="preserve">  outp</w:t>
-      </w:r>
-      <w:r>
-        <w:t>ut</w:t>
-      </w:r>
-      <w:proofErr w:type="gramEnd"/>
-      <w:r>
-        <w:t>/biomass/{pool}-{</w:t>
-      </w:r>
-      <w:proofErr w:type="spellStart"/>
-      <w:r>
-        <w:t>timestep</w:t>
-      </w:r>
-      <w:proofErr w:type="spellEnd"/>
-      <w:r>
-        <w:t>}.</w:t>
-      </w:r>
-      <w:proofErr w:type="spellStart"/>
-      <w:r>
-        <w:t>img</w:t>
-      </w:r>
-      <w:proofErr w:type="spellEnd"/>
+      <w:r>
+        <w:t>MapNames  outp</w:t>
+      </w:r>
+      <w:r>
+        <w:t>ut/biomass/{pool}-{timestep}.img</w:t>
+      </w:r>
     </w:p>
     <w:sectPr>
       <w:headerReference w:type="default" r:id="rId8"/>
@@ -2292,7 +2066,7 @@
         <w:rFonts w:ascii="Arial" w:hAnsi="Arial" w:cs="Arial"/>
         <w:noProof/>
       </w:rPr>
-      <w:t>4</w:t>
+      <w:t>3</w:t>
     </w:r>
     <w:r>
       <w:rPr>

</xml_diff>

<commit_message>
Updated documentation.  Rebuilt installer.
git-svn-id: http://Marc-PC/svn/Full@356 85f15e0e-5137-b144-a863-98bd542365a3
</commit_message>
<xml_diff>
--- a/trunk/output-biomass/trunk/deploy/docs/LANDIS-II Biomass Output v2.0 User Guide.docx
+++ b/trunk/output-biomass/trunk/deploy/docs/LANDIS-II Biomass Output v2.0 User Guide.docx
@@ -115,7 +115,7 @@
           <w:rPr>
             <w:noProof/>
           </w:rPr>
-          <w:t>July 11, 2011</w:t>
+          <w:t>July 18, 2011</w:t>
         </w:r>
       </w:fldSimple>
     </w:p>
@@ -1317,8 +1317,13 @@
           <w:numId w:val="2"/>
         </w:numPr>
       </w:pPr>
-      <w:r>
-        <w:t>the total aboveground l</w:t>
+      <w:proofErr w:type="gramStart"/>
+      <w:r>
+        <w:t>the</w:t>
+      </w:r>
+      <w:proofErr w:type="gramEnd"/>
+      <w:r>
+        <w:t xml:space="preserve"> total aboveground l</w:t>
       </w:r>
       <w:r>
         <w:t>ive biomass for all species.</w:t>
@@ -1499,6 +1504,7 @@
       <w:r>
         <w:t>” variable is replaced with “</w:t>
       </w:r>
+      <w:proofErr w:type="spellStart"/>
       <w:r>
         <w:rPr>
           <w:rFonts w:ascii="Courier New" w:hAnsi="Courier New" w:cs="Courier New"/>
@@ -1507,6 +1513,7 @@
         </w:rPr>
         <w:t>TotalBiomass</w:t>
       </w:r>
+      <w:proofErr w:type="spellEnd"/>
       <w:r>
         <w:t>”.</w:t>
       </w:r>
@@ -1605,10 +1612,12 @@
         <w:pStyle w:val="Heading2"/>
       </w:pPr>
       <w:bookmarkStart w:id="9" w:name="_Toc283218904"/>
+      <w:proofErr w:type="spellStart"/>
       <w:r>
         <w:t>LandisData</w:t>
       </w:r>
       <w:bookmarkEnd w:id="9"/>
+      <w:proofErr w:type="spellEnd"/>
     </w:p>
     <w:p>
       <w:pPr>
@@ -1622,9 +1631,11 @@
       <w:pPr>
         <w:pStyle w:val="textinputfile"/>
       </w:pPr>
+      <w:proofErr w:type="spellStart"/>
       <w:r>
         <w:t>LandisData</w:t>
       </w:r>
+      <w:proofErr w:type="spellEnd"/>
       <w:r>
         <w:tab/>
         <w:t>“Output Biomass”</w:t>
@@ -1635,10 +1646,12 @@
         <w:pStyle w:val="Heading2"/>
       </w:pPr>
       <w:bookmarkStart w:id="10" w:name="_Toc283218905"/>
+      <w:proofErr w:type="spellStart"/>
       <w:r>
         <w:t>Timestep</w:t>
       </w:r>
       <w:bookmarkEnd w:id="10"/>
+      <w:proofErr w:type="spellEnd"/>
     </w:p>
     <w:p>
       <w:pPr>
@@ -1652,9 +1665,11 @@
       <w:pPr>
         <w:pStyle w:val="textinputfile"/>
       </w:pPr>
+      <w:proofErr w:type="spellStart"/>
       <w:r>
         <w:t>Timestep</w:t>
       </w:r>
+      <w:proofErr w:type="spellEnd"/>
       <w:r>
         <w:tab/>
         <w:t>15</w:t>
@@ -1666,17 +1681,23 @@
       </w:pPr>
       <w:bookmarkStart w:id="11" w:name="_Toc284938517"/>
       <w:bookmarkStart w:id="12" w:name="_Toc283218906"/>
+      <w:proofErr w:type="spellStart"/>
       <w:r>
         <w:t>MakeTable</w:t>
       </w:r>
       <w:bookmarkEnd w:id="11"/>
+      <w:proofErr w:type="spellEnd"/>
     </w:p>
     <w:p>
       <w:pPr>
         <w:pStyle w:val="textbody"/>
       </w:pPr>
       <w:r>
-        <w:t xml:space="preserve">This parameter determines whether a table </w:t>
+        <w:t xml:space="preserve">This parameter determines whether </w:t>
+      </w:r>
+      <w:proofErr w:type="gramStart"/>
+      <w:r>
+        <w:t xml:space="preserve">a table </w:t>
       </w:r>
       <w:r>
         <w:t>of</w:t>
@@ -1688,7 +1709,11 @@
         <w:t xml:space="preserve">all </w:t>
       </w:r>
       <w:r>
-        <w:t>species mean aboveground biomass (g m</w:t>
+        <w:t>species mean</w:t>
+      </w:r>
+      <w:proofErr w:type="gramEnd"/>
+      <w:r>
+        <w:t xml:space="preserve"> aboveground biomass (g m</w:t>
       </w:r>
       <w:r>
         <w:rPr>
@@ -1704,9 +1729,11 @@
       <w:pPr>
         <w:pStyle w:val="textinputfile"/>
       </w:pPr>
+      <w:proofErr w:type="spellStart"/>
       <w:r>
         <w:t>MakeTable</w:t>
       </w:r>
+      <w:proofErr w:type="spellEnd"/>
       <w:r>
         <w:tab/>
         <w:t>yes</w:t>
@@ -1741,7 +1768,15 @@
         <w:t xml:space="preserve">optional </w:t>
       </w:r>
       <w:r>
-        <w:t xml:space="preserve">species list of the desired species from which to create maps.  There is a List parameter, Species, followed by a list of one to many species.  Alternatively, the keyword </w:t>
+        <w:t xml:space="preserve">species list of the desired species from which to create maps.  There is a List parameter, Species, followed by a list of one </w:t>
+      </w:r>
+      <w:proofErr w:type="spellStart"/>
+      <w:r>
+        <w:t>to</w:t>
+      </w:r>
+      <w:proofErr w:type="spellEnd"/>
+      <w:r>
+        <w:t xml:space="preserve"> many species.  Alternatively, the keyword </w:t>
       </w:r>
       <w:r>
         <w:rPr>
@@ -1769,40 +1804,73 @@
         <w:pStyle w:val="textinputfile"/>
       </w:pPr>
       <w:r>
-        <w:t>Species    pinubank</w:t>
-      </w:r>
+        <w:t xml:space="preserve">Species    </w:t>
+      </w:r>
+      <w:proofErr w:type="spellStart"/>
+      <w:r>
+        <w:t>pinubank</w:t>
+      </w:r>
+      <w:proofErr w:type="spellEnd"/>
     </w:p>
     <w:p>
       <w:pPr>
         <w:pStyle w:val="textinputfile"/>
       </w:pPr>
       <w:r>
-        <w:t xml:space="preserve">           pinuresi</w:t>
-      </w:r>
+        <w:t xml:space="preserve">           </w:t>
+      </w:r>
+      <w:proofErr w:type="spellStart"/>
+      <w:proofErr w:type="gramStart"/>
+      <w:r>
+        <w:t>pinuresi</w:t>
+      </w:r>
+      <w:proofErr w:type="spellEnd"/>
+      <w:proofErr w:type="gramEnd"/>
     </w:p>
     <w:p>
       <w:pPr>
         <w:pStyle w:val="textinputfile"/>
       </w:pPr>
       <w:r>
-        <w:t xml:space="preserve">           pinustro</w:t>
-      </w:r>
+        <w:t xml:space="preserve">           </w:t>
+      </w:r>
+      <w:proofErr w:type="spellStart"/>
+      <w:proofErr w:type="gramStart"/>
+      <w:r>
+        <w:t>pinustro</w:t>
+      </w:r>
+      <w:proofErr w:type="spellEnd"/>
+      <w:proofErr w:type="gramEnd"/>
     </w:p>
     <w:p>
       <w:pPr>
         <w:pStyle w:val="textinputfile"/>
       </w:pPr>
       <w:r>
-        <w:t xml:space="preserve">           poputrem</w:t>
-      </w:r>
+        <w:t xml:space="preserve">           </w:t>
+      </w:r>
+      <w:proofErr w:type="spellStart"/>
+      <w:proofErr w:type="gramStart"/>
+      <w:r>
+        <w:t>poputrem</w:t>
+      </w:r>
+      <w:proofErr w:type="spellEnd"/>
+      <w:proofErr w:type="gramEnd"/>
     </w:p>
     <w:p>
       <w:pPr>
         <w:pStyle w:val="textinputfile"/>
       </w:pPr>
       <w:r>
-        <w:t xml:space="preserve">           piceglau</w:t>
-      </w:r>
+        <w:t xml:space="preserve">           </w:t>
+      </w:r>
+      <w:proofErr w:type="spellStart"/>
+      <w:proofErr w:type="gramStart"/>
+      <w:r>
+        <w:t>piceglau</w:t>
+      </w:r>
+      <w:proofErr w:type="spellEnd"/>
+      <w:proofErr w:type="gramEnd"/>
     </w:p>
     <w:p>
       <w:pPr>
@@ -1829,17 +1897,33 @@
         <w:pStyle w:val="textbody"/>
       </w:pPr>
       <w:r>
-        <w:t xml:space="preserve">The next parameter, MapNames, describes where output maps are placed and their format.  The first portion lists the directory where the </w:t>
+        <w:t xml:space="preserve">The next parameter, </w:t>
+      </w:r>
+      <w:proofErr w:type="spellStart"/>
+      <w:r>
+        <w:t>MapNames</w:t>
+      </w:r>
+      <w:proofErr w:type="spellEnd"/>
+      <w:r>
+        <w:t xml:space="preserve">, describes where output maps are placed and their format.  The first portion lists the directory where the </w:t>
       </w:r>
       <w:r>
         <w:lastRenderedPageBreak/>
         <w:t xml:space="preserve">maps should be placed, relative the location of the scenario text file (e.g., </w:t>
       </w:r>
+      <w:proofErr w:type="spellStart"/>
       <w:r>
         <w:rPr>
           <w:rFonts w:ascii="Courier New" w:hAnsi="Courier New" w:cs="Courier New"/>
         </w:rPr>
-        <w:t>agemaps/</w:t>
+        <w:t>agemaps</w:t>
+      </w:r>
+      <w:proofErr w:type="spellEnd"/>
+      <w:r>
+        <w:rPr>
+          <w:rFonts w:ascii="Courier New" w:hAnsi="Courier New" w:cs="Courier New"/>
+        </w:rPr>
+        <w:t>/</w:t>
       </w:r>
       <w:r>
         <w:t xml:space="preserve">).  The second portion includes two variables for creating file names.  </w:t>
@@ -1848,7 +1932,21 @@
         <w:rPr>
           <w:rFonts w:ascii="Courier New" w:hAnsi="Courier New" w:cs="Courier New"/>
         </w:rPr>
-        <w:t>{species}</w:t>
+        <w:t>{</w:t>
+      </w:r>
+      <w:proofErr w:type="gramStart"/>
+      <w:r>
+        <w:rPr>
+          <w:rFonts w:ascii="Courier New" w:hAnsi="Courier New" w:cs="Courier New"/>
+        </w:rPr>
+        <w:t>species</w:t>
+      </w:r>
+      <w:proofErr w:type="gramEnd"/>
+      <w:r>
+        <w:rPr>
+          <w:rFonts w:ascii="Courier New" w:hAnsi="Courier New" w:cs="Courier New"/>
+        </w:rPr>
+        <w:t>}</w:t>
       </w:r>
       <w:r>
         <w:t xml:space="preserve"> will be replaced with the species name.  </w:t>
@@ -1857,17 +1955,35 @@
         <w:rPr>
           <w:rFonts w:ascii="Courier New" w:hAnsi="Courier New" w:cs="Courier New"/>
         </w:rPr>
-        <w:t>{timestep}</w:t>
+        <w:t>{</w:t>
+      </w:r>
+      <w:proofErr w:type="spellStart"/>
+      <w:proofErr w:type="gramStart"/>
+      <w:r>
+        <w:rPr>
+          <w:rFonts w:ascii="Courier New" w:hAnsi="Courier New" w:cs="Courier New"/>
+        </w:rPr>
+        <w:t>timestep</w:t>
+      </w:r>
+      <w:proofErr w:type="spellEnd"/>
+      <w:proofErr w:type="gramEnd"/>
+      <w:r>
+        <w:rPr>
+          <w:rFonts w:ascii="Courier New" w:hAnsi="Courier New" w:cs="Courier New"/>
+        </w:rPr>
+        <w:t>}</w:t>
       </w:r>
       <w:r>
         <w:t xml:space="preserve"> will be replaced with the output time step.  Other characters can be inserted as desired.  A meaningful file extension (e.g., .</w:t>
       </w:r>
+      <w:proofErr w:type="spellStart"/>
       <w:r>
         <w:rPr>
           <w:rFonts w:ascii="Courier New" w:hAnsi="Courier New" w:cs="Courier New"/>
         </w:rPr>
         <w:t>gis</w:t>
       </w:r>
+      <w:proofErr w:type="spellEnd"/>
       <w:r>
         <w:t>) should also be included.  For example:</w:t>
       </w:r>
@@ -1876,11 +1992,79 @@
       <w:pPr>
         <w:pStyle w:val="textinputfile"/>
       </w:pPr>
-      <w:r>
-        <w:t>MapNames  output/biomass/bio-{species}-{timest</w:t>
-      </w:r>
-      <w:r>
-        <w:t>ep}.img</w:t>
+      <w:proofErr w:type="spellStart"/>
+      <w:proofErr w:type="gramStart"/>
+      <w:r>
+        <w:t>MapNames</w:t>
+      </w:r>
+      <w:proofErr w:type="spellEnd"/>
+      <w:r>
+        <w:t xml:space="preserve">  output</w:t>
+      </w:r>
+      <w:proofErr w:type="gramEnd"/>
+      <w:r>
+        <w:t>/biomass/bio-{species}-{</w:t>
+      </w:r>
+      <w:proofErr w:type="spellStart"/>
+      <w:r>
+        <w:t>timest</w:t>
+      </w:r>
+      <w:r>
+        <w:t>ep</w:t>
+      </w:r>
+      <w:proofErr w:type="spellEnd"/>
+      <w:r>
+        <w:t>}.</w:t>
+      </w:r>
+      <w:proofErr w:type="spellStart"/>
+      <w:r>
+        <w:t>img</w:t>
+      </w:r>
+      <w:proofErr w:type="spellEnd"/>
+    </w:p>
+    <w:p>
+      <w:pPr>
+        <w:pStyle w:val="textbody"/>
+      </w:pPr>
+    </w:p>
+    <w:p>
+      <w:pPr>
+        <w:pStyle w:val="textbody"/>
+        <w:rPr>
+          <w:b/>
+        </w:rPr>
+      </w:pPr>
+      <w:r>
+        <w:rPr>
+          <w:b/>
+        </w:rPr>
+        <w:t xml:space="preserve">Note:  Biomass output maps are </w:t>
+      </w:r>
+      <w:r>
+        <w:rPr>
+          <w:b/>
+        </w:rPr>
+        <w:t xml:space="preserve">not </w:t>
+      </w:r>
+      <w:r>
+        <w:rPr>
+          <w:b/>
+        </w:rPr>
+        <w:t>compatible with the .</w:t>
+      </w:r>
+      <w:proofErr w:type="spellStart"/>
+      <w:r>
+        <w:rPr>
+          <w:b/>
+        </w:rPr>
+        <w:t>gis</w:t>
+      </w:r>
+      <w:proofErr w:type="spellEnd"/>
+      <w:r>
+        <w:rPr>
+          <w:b/>
+        </w:rPr>
+        <w:t xml:space="preserve"> map output type.</w:t>
       </w:r>
     </w:p>
     <w:p>
@@ -1898,24 +2082,52 @@
         <w:pStyle w:val="textbody"/>
       </w:pPr>
       <w:r>
-        <w:t>Next is a list of the desired dead poolsfrom which to create maps.  There is a List parameter, DeadPools, followed by a list.  There are only three options for this list:  or woody, non-woody, or both.  For example:</w:t>
+        <w:t xml:space="preserve">Next is a list of the desired dead </w:t>
+      </w:r>
+      <w:proofErr w:type="spellStart"/>
+      <w:r>
+        <w:t>poolsfrom</w:t>
+      </w:r>
+      <w:proofErr w:type="spellEnd"/>
+      <w:r>
+        <w:t xml:space="preserve"> which to create maps.  There is a List parameter, </w:t>
+      </w:r>
+      <w:proofErr w:type="spellStart"/>
+      <w:r>
+        <w:t>DeadPools</w:t>
+      </w:r>
+      <w:proofErr w:type="spellEnd"/>
+      <w:r>
+        <w:t>, followed by a list.  There are only three options for this list:  or woody, non-woody, or both.  For example:</w:t>
       </w:r>
     </w:p>
     <w:p>
       <w:pPr>
         <w:pStyle w:val="textinputfile"/>
       </w:pPr>
-      <w:r>
-        <w:t>DeadPools  woody</w:t>
-      </w:r>
+      <w:proofErr w:type="spellStart"/>
+      <w:proofErr w:type="gramStart"/>
+      <w:r>
+        <w:t>DeadPools</w:t>
+      </w:r>
+      <w:proofErr w:type="spellEnd"/>
+      <w:r>
+        <w:t xml:space="preserve">  woody</w:t>
+      </w:r>
+      <w:proofErr w:type="gramEnd"/>
     </w:p>
     <w:p>
       <w:pPr>
         <w:pStyle w:val="textinputfile"/>
       </w:pPr>
       <w:r>
-        <w:t xml:space="preserve">           non-woody</w:t>
-      </w:r>
+        <w:t xml:space="preserve">           </w:t>
+      </w:r>
+      <w:proofErr w:type="gramStart"/>
+      <w:r>
+        <w:t>non-woody</w:t>
+      </w:r>
+      <w:proofErr w:type="gramEnd"/>
     </w:p>
     <w:p>
       <w:pPr>
@@ -1932,13 +2144,29 @@
         <w:pStyle w:val="textbody"/>
       </w:pPr>
       <w:r>
-        <w:t xml:space="preserve">Finally, a second MapNames parameter describes where dead biomass output maps are placed and their format.  The first portion lists the directory where the maps should be places, relative the location of the scenario text file (e.g., </w:t>
-      </w:r>
+        <w:t xml:space="preserve">Finally, a second </w:t>
+      </w:r>
+      <w:proofErr w:type="spellStart"/>
+      <w:r>
+        <w:t>MapNames</w:t>
+      </w:r>
+      <w:proofErr w:type="spellEnd"/>
+      <w:r>
+        <w:t xml:space="preserve"> parameter describes where dead biomass output maps are placed and their format.  The first portion lists the directory where the maps should be places, relative the location of the scenario text file (e.g., </w:t>
+      </w:r>
+      <w:proofErr w:type="spellStart"/>
       <w:r>
         <w:rPr>
           <w:rFonts w:ascii="Courier New" w:hAnsi="Courier New" w:cs="Courier New"/>
         </w:rPr>
-        <w:t>agemaps/</w:t>
+        <w:t>agemaps</w:t>
+      </w:r>
+      <w:proofErr w:type="spellEnd"/>
+      <w:r>
+        <w:rPr>
+          <w:rFonts w:ascii="Courier New" w:hAnsi="Courier New" w:cs="Courier New"/>
+        </w:rPr>
+        <w:t>/</w:t>
       </w:r>
       <w:r>
         <w:t xml:space="preserve">).  The second portion includes two </w:t>
@@ -1953,7 +2181,21 @@
         <w:rPr>
           <w:rFonts w:ascii="Courier New" w:hAnsi="Courier New" w:cs="Courier New"/>
         </w:rPr>
-        <w:t>{pool}</w:t>
+        <w:t>{</w:t>
+      </w:r>
+      <w:proofErr w:type="gramStart"/>
+      <w:r>
+        <w:rPr>
+          <w:rFonts w:ascii="Courier New" w:hAnsi="Courier New" w:cs="Courier New"/>
+        </w:rPr>
+        <w:t>pool</w:t>
+      </w:r>
+      <w:proofErr w:type="gramEnd"/>
+      <w:r>
+        <w:rPr>
+          <w:rFonts w:ascii="Courier New" w:hAnsi="Courier New" w:cs="Courier New"/>
+        </w:rPr>
+        <w:t>}</w:t>
       </w:r>
       <w:r>
         <w:t xml:space="preserve"> will be replaced with the dead pool name.  </w:t>
@@ -1962,17 +2204,35 @@
         <w:rPr>
           <w:rFonts w:ascii="Courier New" w:hAnsi="Courier New" w:cs="Courier New"/>
         </w:rPr>
-        <w:t>{timestep}</w:t>
+        <w:t>{</w:t>
+      </w:r>
+      <w:proofErr w:type="spellStart"/>
+      <w:proofErr w:type="gramStart"/>
+      <w:r>
+        <w:rPr>
+          <w:rFonts w:ascii="Courier New" w:hAnsi="Courier New" w:cs="Courier New"/>
+        </w:rPr>
+        <w:t>timestep</w:t>
+      </w:r>
+      <w:proofErr w:type="spellEnd"/>
+      <w:proofErr w:type="gramEnd"/>
+      <w:r>
+        <w:rPr>
+          <w:rFonts w:ascii="Courier New" w:hAnsi="Courier New" w:cs="Courier New"/>
+        </w:rPr>
+        <w:t>}</w:t>
       </w:r>
       <w:r>
         <w:t xml:space="preserve"> will be replaced with the output time step.  Other characters can be inserted as desired.  A meaningful file extension (e.g., .</w:t>
       </w:r>
+      <w:proofErr w:type="spellStart"/>
       <w:r>
         <w:rPr>
           <w:rFonts w:ascii="Courier New" w:hAnsi="Courier New" w:cs="Courier New"/>
         </w:rPr>
         <w:t>gis</w:t>
       </w:r>
+      <w:proofErr w:type="spellEnd"/>
       <w:r>
         <w:t>) should also be included.  For example:</w:t>
       </w:r>
@@ -1981,12 +2241,100 @@
       <w:pPr>
         <w:pStyle w:val="textinputfile"/>
       </w:pPr>
-      <w:r>
-        <w:t>MapNames  outp</w:t>
-      </w:r>
-      <w:r>
-        <w:t>ut/biomass/{pool}-{timestep}.img</w:t>
-      </w:r>
+      <w:proofErr w:type="spellStart"/>
+      <w:proofErr w:type="gramStart"/>
+      <w:r>
+        <w:t>MapNames</w:t>
+      </w:r>
+      <w:proofErr w:type="spellEnd"/>
+      <w:r>
+        <w:t xml:space="preserve">  outp</w:t>
+      </w:r>
+      <w:r>
+        <w:t>ut</w:t>
+      </w:r>
+      <w:proofErr w:type="gramEnd"/>
+      <w:r>
+        <w:t>/biomass/{pool}-{</w:t>
+      </w:r>
+      <w:proofErr w:type="spellStart"/>
+      <w:r>
+        <w:t>timestep</w:t>
+      </w:r>
+      <w:proofErr w:type="spellEnd"/>
+      <w:r>
+        <w:t>}.</w:t>
+      </w:r>
+      <w:proofErr w:type="spellStart"/>
+      <w:r>
+        <w:t>img</w:t>
+      </w:r>
+      <w:proofErr w:type="spellEnd"/>
+    </w:p>
+    <w:p>
+      <w:pPr>
+        <w:pStyle w:val="textbody"/>
+        <w:rPr>
+          <w:b/>
+        </w:rPr>
+      </w:pPr>
+    </w:p>
+    <w:p>
+      <w:pPr>
+        <w:pStyle w:val="textbody"/>
+        <w:rPr>
+          <w:b/>
+        </w:rPr>
+      </w:pPr>
+      <w:r>
+        <w:rPr>
+          <w:b/>
+        </w:rPr>
+        <w:t xml:space="preserve">Note:  </w:t>
+      </w:r>
+      <w:r>
+        <w:rPr>
+          <w:b/>
+        </w:rPr>
+        <w:t>Dead b</w:t>
+      </w:r>
+      <w:r>
+        <w:rPr>
+          <w:b/>
+        </w:rPr>
+        <w:t xml:space="preserve">iomass output maps are </w:t>
+      </w:r>
+      <w:r>
+        <w:rPr>
+          <w:b/>
+        </w:rPr>
+        <w:t xml:space="preserve">not </w:t>
+      </w:r>
+      <w:r>
+        <w:rPr>
+          <w:b/>
+        </w:rPr>
+        <w:t>compatible with the .</w:t>
+      </w:r>
+      <w:proofErr w:type="spellStart"/>
+      <w:r>
+        <w:rPr>
+          <w:b/>
+        </w:rPr>
+        <w:t>gis</w:t>
+      </w:r>
+      <w:proofErr w:type="spellEnd"/>
+      <w:r>
+        <w:rPr>
+          <w:b/>
+        </w:rPr>
+        <w:t xml:space="preserve"> map output type.</w:t>
+      </w:r>
+    </w:p>
+    <w:p>
+      <w:pPr>
+        <w:pStyle w:val="textinputfile"/>
+      </w:pPr>
     </w:p>
     <w:sectPr>
       <w:headerReference w:type="default" r:id="rId8"/>
@@ -2066,7 +2414,7 @@
         <w:rFonts w:ascii="Arial" w:hAnsi="Arial" w:cs="Arial"/>
         <w:noProof/>
       </w:rPr>
-      <w:t>3</w:t>
+      <w:t>4</w:t>
     </w:r>
     <w:r>
       <w:rPr>

</xml_diff>

<commit_message>
Fixed error with dead biomass pools.
git-svn-id: http://Marc-PC/svn/Full@750 85f15e0e-5137-b144-a863-98bd542365a3
</commit_message>
<xml_diff>
--- a/trunk/output-biomass/trunk/deploy/docs/LANDIS-II Biomass Output v2.0 User Guide.docx
+++ b/trunk/output-biomass/trunk/deploy/docs/LANDIS-II Biomass Output v2.0 User Guide.docx
@@ -44,70 +44,30 @@
       <w:r>
         <w:t>Robert M. Scheller</w:t>
       </w:r>
-      <w:r>
-        <w:rPr>
-          <w:vertAlign w:val="superscript"/>
-        </w:rPr>
-        <w:t>1</w:t>
-      </w:r>
     </w:p>
     <w:p>
       <w:pPr>
         <w:jc w:val="center"/>
       </w:pPr>
-      <w:r>
-        <w:t>James B. Domingo</w:t>
-      </w:r>
-      <w:r>
-        <w:rPr>
-          <w:vertAlign w:val="superscript"/>
-        </w:rPr>
-        <w:t>2</w:t>
-      </w:r>
     </w:p>
     <w:p>
       <w:pPr>
         <w:jc w:val="center"/>
       </w:pPr>
+      <w:r>
+        <w:t>Portland State University</w:t>
+      </w:r>
     </w:p>
     <w:p>
       <w:pPr>
         <w:jc w:val="center"/>
       </w:pPr>
-      <w:r>
-        <w:rPr>
-          <w:vertAlign w:val="superscript"/>
-        </w:rPr>
-        <w:t>1</w:t>
-      </w:r>
-      <w:r>
-        <w:t>Portland State University</w:t>
-      </w:r>
     </w:p>
     <w:p>
       <w:pPr>
         <w:jc w:val="center"/>
       </w:pPr>
       <w:r>
-        <w:rPr>
-          <w:vertAlign w:val="superscript"/>
-        </w:rPr>
-        <w:t>2</w:t>
-      </w:r>
-      <w:r>
-        <w:t>Green Code, LLC</w:t>
-      </w:r>
-    </w:p>
-    <w:p>
-      <w:pPr>
-        <w:jc w:val="center"/>
-      </w:pPr>
-    </w:p>
-    <w:p>
-      <w:pPr>
-        <w:jc w:val="center"/>
-      </w:pPr>
-      <w:r>
         <w:t xml:space="preserve">Last Revised:  </w:t>
       </w:r>
       <w:fldSimple w:instr=" SAVEDATE  \@ &quot;MMMM d, yyyy&quot;  \* MERGEFORMAT ">
@@ -115,7 +75,7 @@
           <w:rPr>
             <w:noProof/>
           </w:rPr>
-          <w:t>July 18, 2011</w:t>
+          <w:t>July 20, 2011</w:t>
         </w:r>
       </w:fldSimple>
     </w:p>
@@ -1258,7 +1218,10 @@
         </w:numPr>
       </w:pPr>
       <w:r>
-        <w:t>the aboveground live biomass (</w:t>
+        <w:t>T</w:t>
+      </w:r>
+      <w:r>
+        <w:t>he aboveground live biomass (</w:t>
       </w:r>
       <w:r>
         <w:rPr>
@@ -1307,6 +1270,9 @@
       </w:r>
       <w:r>
         <w:t>)</w:t>
+      </w:r>
+      <w:r>
+        <w:t>.</w:t>
       </w:r>
     </w:p>
     <w:p>
@@ -1317,13 +1283,11 @@
           <w:numId w:val="2"/>
         </w:numPr>
       </w:pPr>
-      <w:proofErr w:type="gramStart"/>
-      <w:r>
-        <w:t>the</w:t>
-      </w:r>
-      <w:proofErr w:type="gramEnd"/>
-      <w:r>
-        <w:t xml:space="preserve"> total aboveground l</w:t>
+      <w:r>
+        <w:t>T</w:t>
+      </w:r>
+      <w:r>
+        <w:t>he total aboveground l</w:t>
       </w:r>
       <w:r>
         <w:t>ive biomass for all species.</w:t>
@@ -1409,13 +1373,11 @@
       <w:r>
         <w:t xml:space="preserve">ew in version </w:t>
       </w:r>
-      <w:fldSimple w:instr=" DOCPROPERTY  &quot;Extension Version&quot;  \* MERGEFORMAT ">
-        <w:r>
-          <w:t>2.0</w:t>
-        </w:r>
-        <w:bookmarkEnd w:id="4"/>
-        <w:bookmarkEnd w:id="5"/>
-      </w:fldSimple>
+      <w:bookmarkEnd w:id="4"/>
+      <w:bookmarkEnd w:id="5"/>
+      <w:r>
+        <w:t>1.2</w:t>
+      </w:r>
     </w:p>
     <w:p>
       <w:pPr>
@@ -1424,13 +1386,11 @@
       <w:r>
         <w:t>This document describes the current version (</w:t>
       </w:r>
-      <w:fldSimple w:instr=" DOCPROPERTY  &quot;Extension Version&quot;  \* MERGEFORMAT ">
-        <w:r>
-          <w:t>2.0</w:t>
-        </w:r>
-      </w:fldSimple>
-      <w:r>
-        <w:t>) of the extension.  The differences between this version and the previous version (1.0) include:</w:t>
+      <w:r>
+        <w:t>1.2)</w:t>
+      </w:r>
+      <w:r>
+        <w:t xml:space="preserve"> of the extension.  The differences between this version and the previous version (1.0) include:</w:t>
       </w:r>
     </w:p>
     <w:p>
@@ -1520,30 +1480,6 @@
     </w:p>
     <w:p>
       <w:pPr>
-        <w:pStyle w:val="textbody"/>
-        <w:numPr>
-          <w:ilvl w:val="0"/>
-          <w:numId w:val="2"/>
-        </w:numPr>
-      </w:pPr>
-      <w:r>
-        <w:t xml:space="preserve">Also, the total biomass maps </w:t>
-      </w:r>
-      <w:r>
-        <w:t>are now</w:t>
-      </w:r>
-      <w:r>
-        <w:t xml:space="preserve"> produced even if indiv</w:t>
-      </w:r>
-      <w:r>
-        <w:t>idual species are not indicated</w:t>
-      </w:r>
-      <w:r>
-        <w:t>.</w:t>
-      </w:r>
-    </w:p>
-    <w:p>
-      <w:pPr>
         <w:pStyle w:val="Heading2"/>
       </w:pPr>
       <w:bookmarkStart w:id="6" w:name="_Toc283218902"/>
@@ -1567,7 +1503,6 @@
       <w:bookmarkStart w:id="7" w:name="_Toc102232959"/>
       <w:bookmarkStart w:id="8" w:name="_Toc283218903"/>
       <w:r>
-        <w:lastRenderedPageBreak/>
         <w:t>Input File</w:t>
       </w:r>
       <w:bookmarkEnd w:id="7"/>
@@ -1905,11 +1840,7 @@
       </w:r>
       <w:proofErr w:type="spellEnd"/>
       <w:r>
-        <w:t xml:space="preserve">, describes where output maps are placed and their format.  The first portion lists the directory where the </w:t>
-      </w:r>
-      <w:r>
-        <w:lastRenderedPageBreak/>
-        <w:t xml:space="preserve">maps should be placed, relative the location of the scenario text file (e.g., </w:t>
+        <w:t xml:space="preserve">, describes where output maps are placed and their format.  The first portion lists the directory where the maps should be placed, relative the location of the scenario text file (e.g., </w:t>
       </w:r>
       <w:proofErr w:type="spellStart"/>
       <w:r>
@@ -2414,7 +2345,7 @@
         <w:rFonts w:ascii="Arial" w:hAnsi="Arial" w:cs="Arial"/>
         <w:noProof/>
       </w:rPr>
-      <w:t>4</w:t>
+      <w:t>2</w:t>
     </w:r>
     <w:r>
       <w:rPr>

</xml_diff>

<commit_message>
Updated extension to v6 final release; updated documentation to new format; corrected error with optional species and dead biomass pool lists.  Installer also updated.
git-svn-id: http://Marc-PC/svn/Full@1231 85f15e0e-5137-b144-a863-98bd542365a3
</commit_message>
<xml_diff>
--- a/trunk/output-biomass/trunk/deploy/docs/LANDIS-II Biomass Output v2.0 User Guide.docx
+++ b/trunk/output-biomass/trunk/deploy/docs/LANDIS-II Biomass Output v2.0 User Guide.docx
@@ -1,6 +1,6 @@
 
 <file path=word/document.xml><?xml version="1.0" encoding="utf-8"?>
-<w:document xmlns:ve="http://schemas.openxmlformats.org/markup-compatibility/2006" xmlns:o="urn:schemas-microsoft-com:office:office" xmlns:r="http://schemas.openxmlformats.org/officeDocument/2006/relationships" xmlns:m="http://schemas.openxmlformats.org/officeDocument/2006/math" xmlns:v="urn:schemas-microsoft-com:vml" xmlns:wp="http://schemas.openxmlformats.org/drawingml/2006/wordprocessingDrawing" xmlns:w10="urn:schemas-microsoft-com:office:word" xmlns:w="http://schemas.openxmlformats.org/wordprocessingml/2006/main" xmlns:wne="http://schemas.microsoft.com/office/word/2006/wordml">
+<w:document xmlns:wpc="http://schemas.microsoft.com/office/word/2010/wordprocessingCanvas" xmlns:mc="http://schemas.openxmlformats.org/markup-compatibility/2006" xmlns:o="urn:schemas-microsoft-com:office:office" xmlns:r="http://schemas.openxmlformats.org/officeDocument/2006/relationships" xmlns:m="http://schemas.openxmlformats.org/officeDocument/2006/math" xmlns:v="urn:schemas-microsoft-com:vml" xmlns:wp14="http://schemas.microsoft.com/office/word/2010/wordprocessingDrawing" xmlns:wp="http://schemas.openxmlformats.org/drawingml/2006/wordprocessingDrawing" xmlns:w10="urn:schemas-microsoft-com:office:word" xmlns:w="http://schemas.openxmlformats.org/wordprocessingml/2006/main" xmlns:w14="http://schemas.microsoft.com/office/word/2010/wordml" xmlns:wpg="http://schemas.microsoft.com/office/word/2010/wordprocessingGroup" xmlns:wpi="http://schemas.microsoft.com/office/word/2010/wordprocessingInk" xmlns:wne="http://schemas.microsoft.com/office/word/2006/wordml" xmlns:wps="http://schemas.microsoft.com/office/word/2010/wordprocessingShape" mc:Ignorable="w14 wp14">
   <w:body>
     <w:p>
       <w:pPr>
@@ -10,19 +10,39 @@
       <w:r>
         <w:t xml:space="preserve">LANDIS-II </w:t>
       </w:r>
-      <w:fldSimple w:instr=" DOCPROPERTY  &quot;Extension Name&quot;  \* MERGEFORMAT ">
-        <w:r>
-          <w:t>Biomass Output</w:t>
-        </w:r>
-      </w:fldSimple>
+      <w:r>
+        <w:fldChar w:fldCharType="begin"/>
+      </w:r>
+      <w:r>
+        <w:instrText xml:space="preserve"> DOCPROPERTY  "Extension Name"  \* MERGEFORMAT </w:instrText>
+      </w:r>
+      <w:r>
+        <w:fldChar w:fldCharType="separate"/>
+      </w:r>
+      <w:r>
+        <w:t>Biomass Output</w:t>
+      </w:r>
+      <w:r>
+        <w:fldChar w:fldCharType="end"/>
+      </w:r>
       <w:r>
         <w:t xml:space="preserve"> v</w:t>
       </w:r>
-      <w:fldSimple w:instr=" DOCPROPERTY  &quot;Extension Version&quot;  \* MERGEFORMAT ">
-        <w:r>
-          <w:t>2.0</w:t>
-        </w:r>
-      </w:fldSimple>
+      <w:r>
+        <w:fldChar w:fldCharType="begin"/>
+      </w:r>
+      <w:r>
+        <w:instrText xml:space="preserve"> DOCPROPERTY  "Extension Version"  \* MERGEFORMAT </w:instrText>
+      </w:r>
+      <w:r>
+        <w:fldChar w:fldCharType="separate"/>
+      </w:r>
+      <w:r>
+        <w:t>2.0</w:t>
+      </w:r>
+      <w:r>
+        <w:fldChar w:fldCharType="end"/>
+      </w:r>
     </w:p>
     <w:p>
       <w:pPr>
@@ -70,14 +90,27 @@
       <w:r>
         <w:t xml:space="preserve">Last Revised:  </w:t>
       </w:r>
-      <w:fldSimple w:instr=" SAVEDATE  \@ &quot;MMMM d, yyyy&quot;  \* MERGEFORMAT ">
-        <w:r>
-          <w:rPr>
-            <w:noProof/>
-          </w:rPr>
-          <w:t>July 20, 2011</w:t>
-        </w:r>
-      </w:fldSimple>
+      <w:r>
+        <w:fldChar w:fldCharType="begin"/>
+      </w:r>
+      <w:r>
+        <w:instrText xml:space="preserve"> SAVEDATE  \@ "MMMM d, yyyy"  \* MERGEFORMAT </w:instrText>
+      </w:r>
+      <w:r>
+        <w:fldChar w:fldCharType="separate"/>
+      </w:r>
+      <w:r>
+        <w:rPr>
+          <w:noProof/>
+        </w:rPr>
+        <w:t>July 31, 2013</w:t>
+      </w:r>
+      <w:r>
+        <w:rPr>
+          <w:noProof/>
+        </w:rPr>
+        <w:fldChar w:fldCharType="end"/>
+      </w:r>
     </w:p>
     <w:p>
       <w:pPr>
@@ -101,7 +134,7 @@
       <w:pPr>
         <w:pStyle w:val="text"/>
         <w:sectPr>
-          <w:headerReference w:type="default" r:id="rId7"/>
+          <w:headerReference w:type="default" r:id="rId8"/>
           <w:pgSz w:w="12240" w:h="15840" w:code="1"/>
           <w:pgMar w:top="1627" w:right="1627" w:bottom="2707" w:left="1627" w:header="935" w:footer="720" w:gutter="0"/>
           <w:cols w:space="720"/>
@@ -127,6 +160,8 @@
         <w:t>Table of Contents</w:t>
       </w:r>
     </w:p>
+    <w:bookmarkStart w:id="1" w:name="_GoBack"/>
+    <w:bookmarkEnd w:id="1"/>
     <w:p>
       <w:pPr>
         <w:pStyle w:val="TOC1"/>
@@ -174,7 +209,7 @@
         </w:rPr>
         <w:fldChar w:fldCharType="separate"/>
       </w:r>
-      <w:hyperlink w:anchor="_Toc283218899" w:history="1">
+      <w:hyperlink w:anchor="_Toc363020856" w:history="1">
         <w:r>
           <w:rPr>
             <w:rStyle w:val="Hyperlink"/>
@@ -220,7 +255,7 @@
             <w:noProof/>
             <w:webHidden/>
           </w:rPr>
-          <w:instrText xml:space="preserve"> PAGEREF _Toc283218899 \h </w:instrText>
+          <w:instrText xml:space="preserve"> PAGEREF _Toc363020856 \h </w:instrText>
         </w:r>
         <w:r>
           <w:rPr>
@@ -265,7 +300,7 @@
           <w:szCs w:val="22"/>
         </w:rPr>
       </w:pPr>
-      <w:hyperlink w:anchor="_Toc283218900" w:history="1">
+      <w:hyperlink w:anchor="_Toc363020857" w:history="1">
         <w:r>
           <w:rPr>
             <w:rStyle w:val="Hyperlink"/>
@@ -287,7 +322,7 @@
             <w:rStyle w:val="Hyperlink"/>
             <w:noProof/>
           </w:rPr>
-          <w:t>What’s New in Version 2.0</w:t>
+          <w:t>Major Releases</w:t>
         </w:r>
         <w:r>
           <w:rPr>
@@ -308,7 +343,191 @@
             <w:noProof/>
             <w:webHidden/>
           </w:rPr>
-          <w:instrText xml:space="preserve"> PAGEREF _Toc283218900 \h </w:instrText>
+          <w:instrText xml:space="preserve"> PAGEREF _Toc363020857 \h </w:instrText>
+        </w:r>
+        <w:r>
+          <w:rPr>
+            <w:noProof/>
+            <w:webHidden/>
+          </w:rPr>
+        </w:r>
+        <w:r>
+          <w:rPr>
+            <w:noProof/>
+            <w:webHidden/>
+          </w:rPr>
+          <w:fldChar w:fldCharType="separate"/>
+        </w:r>
+        <w:r>
+          <w:rPr>
+            <w:noProof/>
+            <w:webHidden/>
+          </w:rPr>
+          <w:t>2</w:t>
+        </w:r>
+        <w:r>
+          <w:rPr>
+            <w:noProof/>
+            <w:webHidden/>
+          </w:rPr>
+          <w:fldChar w:fldCharType="end"/>
+        </w:r>
+      </w:hyperlink>
+    </w:p>
+    <w:p>
+      <w:pPr>
+        <w:pStyle w:val="TOC3"/>
+        <w:tabs>
+          <w:tab w:val="left" w:pos="1200"/>
+          <w:tab w:val="right" w:leader="dot" w:pos="8976"/>
+        </w:tabs>
+        <w:rPr>
+          <w:rFonts w:asciiTheme="minorHAnsi" w:eastAsiaTheme="minorEastAsia" w:hAnsiTheme="minorHAnsi" w:cstheme="minorBidi"/>
+          <w:i w:val="0"/>
+          <w:iCs w:val="0"/>
+          <w:noProof/>
+          <w:sz w:val="22"/>
+          <w:szCs w:val="22"/>
+        </w:rPr>
+      </w:pPr>
+      <w:hyperlink w:anchor="_Toc363020858" w:history="1">
+        <w:r>
+          <w:rPr>
+            <w:rStyle w:val="Hyperlink"/>
+            <w:noProof/>
+          </w:rPr>
+          <w:t>1.1.1</w:t>
+        </w:r>
+        <w:r>
+          <w:rPr>
+            <w:rFonts w:asciiTheme="minorHAnsi" w:eastAsiaTheme="minorEastAsia" w:hAnsiTheme="minorHAnsi" w:cstheme="minorBidi"/>
+            <w:i w:val="0"/>
+            <w:iCs w:val="0"/>
+            <w:noProof/>
+            <w:sz w:val="22"/>
+            <w:szCs w:val="22"/>
+          </w:rPr>
+          <w:tab/>
+        </w:r>
+        <w:r>
+          <w:rPr>
+            <w:rStyle w:val="Hyperlink"/>
+            <w:noProof/>
+          </w:rPr>
+          <w:t>Version 2.0</w:t>
+        </w:r>
+        <w:r>
+          <w:rPr>
+            <w:noProof/>
+            <w:webHidden/>
+          </w:rPr>
+          <w:tab/>
+        </w:r>
+        <w:r>
+          <w:rPr>
+            <w:noProof/>
+            <w:webHidden/>
+          </w:rPr>
+          <w:fldChar w:fldCharType="begin"/>
+        </w:r>
+        <w:r>
+          <w:rPr>
+            <w:noProof/>
+            <w:webHidden/>
+          </w:rPr>
+          <w:instrText xml:space="preserve"> PAGEREF _Toc363020858 \h </w:instrText>
+        </w:r>
+        <w:r>
+          <w:rPr>
+            <w:noProof/>
+            <w:webHidden/>
+          </w:rPr>
+        </w:r>
+        <w:r>
+          <w:rPr>
+            <w:noProof/>
+            <w:webHidden/>
+          </w:rPr>
+          <w:fldChar w:fldCharType="separate"/>
+        </w:r>
+        <w:r>
+          <w:rPr>
+            <w:noProof/>
+            <w:webHidden/>
+          </w:rPr>
+          <w:t>2</w:t>
+        </w:r>
+        <w:r>
+          <w:rPr>
+            <w:noProof/>
+            <w:webHidden/>
+          </w:rPr>
+          <w:fldChar w:fldCharType="end"/>
+        </w:r>
+      </w:hyperlink>
+    </w:p>
+    <w:p>
+      <w:pPr>
+        <w:pStyle w:val="TOC3"/>
+        <w:tabs>
+          <w:tab w:val="left" w:pos="1200"/>
+          <w:tab w:val="right" w:leader="dot" w:pos="8976"/>
+        </w:tabs>
+        <w:rPr>
+          <w:rFonts w:asciiTheme="minorHAnsi" w:eastAsiaTheme="minorEastAsia" w:hAnsiTheme="minorHAnsi" w:cstheme="minorBidi"/>
+          <w:i w:val="0"/>
+          <w:iCs w:val="0"/>
+          <w:noProof/>
+          <w:sz w:val="22"/>
+          <w:szCs w:val="22"/>
+        </w:rPr>
+      </w:pPr>
+      <w:hyperlink w:anchor="_Toc363020859" w:history="1">
+        <w:r>
+          <w:rPr>
+            <w:rStyle w:val="Hyperlink"/>
+            <w:noProof/>
+          </w:rPr>
+          <w:t>1.1.2</w:t>
+        </w:r>
+        <w:r>
+          <w:rPr>
+            <w:rFonts w:asciiTheme="minorHAnsi" w:eastAsiaTheme="minorEastAsia" w:hAnsiTheme="minorHAnsi" w:cstheme="minorBidi"/>
+            <w:i w:val="0"/>
+            <w:iCs w:val="0"/>
+            <w:noProof/>
+            <w:sz w:val="22"/>
+            <w:szCs w:val="22"/>
+          </w:rPr>
+          <w:tab/>
+        </w:r>
+        <w:r>
+          <w:rPr>
+            <w:rStyle w:val="Hyperlink"/>
+            <w:noProof/>
+          </w:rPr>
+          <w:t>Version 1.2</w:t>
+        </w:r>
+        <w:r>
+          <w:rPr>
+            <w:noProof/>
+            <w:webHidden/>
+          </w:rPr>
+          <w:tab/>
+        </w:r>
+        <w:r>
+          <w:rPr>
+            <w:noProof/>
+            <w:webHidden/>
+          </w:rPr>
+          <w:fldChar w:fldCharType="begin"/>
+        </w:r>
+        <w:r>
+          <w:rPr>
+            <w:noProof/>
+            <w:webHidden/>
+          </w:rPr>
+          <w:instrText xml:space="preserve"> PAGEREF _Toc363020859 \h </w:instrText>
         </w:r>
         <w:r>
           <w:rPr>
@@ -353,7 +572,7 @@
           <w:szCs w:val="22"/>
         </w:rPr>
       </w:pPr>
-      <w:hyperlink w:anchor="_Toc283218901" w:history="1">
+      <w:hyperlink w:anchor="_Toc363020860" w:history="1">
         <w:r>
           <w:rPr>
             <w:rStyle w:val="Hyperlink"/>
@@ -375,7 +594,7 @@
             <w:rStyle w:val="Hyperlink"/>
             <w:noProof/>
           </w:rPr>
-          <w:t>What’s New in version 2.0</w:t>
+          <w:t>Minor Releases</w:t>
         </w:r>
         <w:r>
           <w:rPr>
@@ -396,7 +615,99 @@
             <w:noProof/>
             <w:webHidden/>
           </w:rPr>
-          <w:instrText xml:space="preserve"> PAGEREF _Toc283218901 \h </w:instrText>
+          <w:instrText xml:space="preserve"> PAGEREF _Toc363020860 \h </w:instrText>
+        </w:r>
+        <w:r>
+          <w:rPr>
+            <w:noProof/>
+            <w:webHidden/>
+          </w:rPr>
+        </w:r>
+        <w:r>
+          <w:rPr>
+            <w:noProof/>
+            <w:webHidden/>
+          </w:rPr>
+          <w:fldChar w:fldCharType="separate"/>
+        </w:r>
+        <w:r>
+          <w:rPr>
+            <w:noProof/>
+            <w:webHidden/>
+          </w:rPr>
+          <w:t>2</w:t>
+        </w:r>
+        <w:r>
+          <w:rPr>
+            <w:noProof/>
+            <w:webHidden/>
+          </w:rPr>
+          <w:fldChar w:fldCharType="end"/>
+        </w:r>
+      </w:hyperlink>
+    </w:p>
+    <w:p>
+      <w:pPr>
+        <w:pStyle w:val="TOC3"/>
+        <w:tabs>
+          <w:tab w:val="left" w:pos="1200"/>
+          <w:tab w:val="right" w:leader="dot" w:pos="8976"/>
+        </w:tabs>
+        <w:rPr>
+          <w:rFonts w:asciiTheme="minorHAnsi" w:eastAsiaTheme="minorEastAsia" w:hAnsiTheme="minorHAnsi" w:cstheme="minorBidi"/>
+          <w:i w:val="0"/>
+          <w:iCs w:val="0"/>
+          <w:noProof/>
+          <w:sz w:val="22"/>
+          <w:szCs w:val="22"/>
+        </w:rPr>
+      </w:pPr>
+      <w:hyperlink w:anchor="_Toc363020861" w:history="1">
+        <w:r>
+          <w:rPr>
+            <w:rStyle w:val="Hyperlink"/>
+            <w:noProof/>
+          </w:rPr>
+          <w:t>1.2.1</w:t>
+        </w:r>
+        <w:r>
+          <w:rPr>
+            <w:rFonts w:asciiTheme="minorHAnsi" w:eastAsiaTheme="minorEastAsia" w:hAnsiTheme="minorHAnsi" w:cstheme="minorBidi"/>
+            <w:i w:val="0"/>
+            <w:iCs w:val="0"/>
+            <w:noProof/>
+            <w:sz w:val="22"/>
+            <w:szCs w:val="22"/>
+          </w:rPr>
+          <w:tab/>
+        </w:r>
+        <w:r>
+          <w:rPr>
+            <w:rStyle w:val="Hyperlink"/>
+            <w:noProof/>
+          </w:rPr>
+          <w:t>Version 2.0.2</w:t>
+        </w:r>
+        <w:r>
+          <w:rPr>
+            <w:noProof/>
+            <w:webHidden/>
+          </w:rPr>
+          <w:tab/>
+        </w:r>
+        <w:r>
+          <w:rPr>
+            <w:noProof/>
+            <w:webHidden/>
+          </w:rPr>
+          <w:fldChar w:fldCharType="begin"/>
+        </w:r>
+        <w:r>
+          <w:rPr>
+            <w:noProof/>
+            <w:webHidden/>
+          </w:rPr>
+          <w:instrText xml:space="preserve"> PAGEREF _Toc363020861 \h </w:instrText>
         </w:r>
         <w:r>
           <w:rPr>
@@ -441,7 +752,7 @@
           <w:szCs w:val="22"/>
         </w:rPr>
       </w:pPr>
-      <w:hyperlink w:anchor="_Toc283218902" w:history="1">
+      <w:hyperlink w:anchor="_Toc363020862" w:history="1">
         <w:r>
           <w:rPr>
             <w:rStyle w:val="Hyperlink"/>
@@ -484,7 +795,7 @@
             <w:noProof/>
             <w:webHidden/>
           </w:rPr>
-          <w:instrText xml:space="preserve"> PAGEREF _Toc283218902 \h </w:instrText>
+          <w:instrText xml:space="preserve"> PAGEREF _Toc363020862 \h </w:instrText>
         </w:r>
         <w:r>
           <w:rPr>
@@ -532,7 +843,7 @@
           <w:szCs w:val="22"/>
         </w:rPr>
       </w:pPr>
-      <w:hyperlink w:anchor="_Toc283218903" w:history="1">
+      <w:hyperlink w:anchor="_Toc363020863" w:history="1">
         <w:r>
           <w:rPr>
             <w:rStyle w:val="Hyperlink"/>
@@ -578,7 +889,7 @@
             <w:noProof/>
             <w:webHidden/>
           </w:rPr>
-          <w:instrText xml:space="preserve"> PAGEREF _Toc283218903 \h </w:instrText>
+          <w:instrText xml:space="preserve"> PAGEREF _Toc363020863 \h </w:instrText>
         </w:r>
         <w:r>
           <w:rPr>
@@ -623,7 +934,7 @@
           <w:szCs w:val="22"/>
         </w:rPr>
       </w:pPr>
-      <w:hyperlink w:anchor="_Toc283218904" w:history="1">
+      <w:hyperlink w:anchor="_Toc363020864" w:history="1">
         <w:r>
           <w:rPr>
             <w:rStyle w:val="Hyperlink"/>
@@ -666,7 +977,7 @@
             <w:noProof/>
             <w:webHidden/>
           </w:rPr>
-          <w:instrText xml:space="preserve"> PAGEREF _Toc283218904 \h </w:instrText>
+          <w:instrText xml:space="preserve"> PAGEREF _Toc363020864 \h </w:instrText>
         </w:r>
         <w:r>
           <w:rPr>
@@ -711,7 +1022,7 @@
           <w:szCs w:val="22"/>
         </w:rPr>
       </w:pPr>
-      <w:hyperlink w:anchor="_Toc283218905" w:history="1">
+      <w:hyperlink w:anchor="_Toc363020865" w:history="1">
         <w:r>
           <w:rPr>
             <w:rStyle w:val="Hyperlink"/>
@@ -754,7 +1065,7 @@
             <w:noProof/>
             <w:webHidden/>
           </w:rPr>
-          <w:instrText xml:space="preserve"> PAGEREF _Toc283218905 \h </w:instrText>
+          <w:instrText xml:space="preserve"> PAGEREF _Toc363020865 \h </w:instrText>
         </w:r>
         <w:r>
           <w:rPr>
@@ -799,7 +1110,7 @@
           <w:szCs w:val="22"/>
         </w:rPr>
       </w:pPr>
-      <w:hyperlink w:anchor="_Toc283218906" w:history="1">
+      <w:hyperlink w:anchor="_Toc363020866" w:history="1">
         <w:r>
           <w:rPr>
             <w:rStyle w:val="Hyperlink"/>
@@ -821,7 +1132,7 @@
             <w:rStyle w:val="Hyperlink"/>
             <w:noProof/>
           </w:rPr>
-          <w:t>Species List</w:t>
+          <w:t>MakeTable (Optional)</w:t>
         </w:r>
         <w:r>
           <w:rPr>
@@ -842,7 +1153,7 @@
             <w:noProof/>
             <w:webHidden/>
           </w:rPr>
-          <w:instrText xml:space="preserve"> PAGEREF _Toc283218906 \h </w:instrText>
+          <w:instrText xml:space="preserve"> PAGEREF _Toc363020866 \h </w:instrText>
         </w:r>
         <w:r>
           <w:rPr>
@@ -887,7 +1198,7 @@
           <w:szCs w:val="22"/>
         </w:rPr>
       </w:pPr>
-      <w:hyperlink w:anchor="_Toc283218907" w:history="1">
+      <w:hyperlink w:anchor="_Toc363020867" w:history="1">
         <w:r>
           <w:rPr>
             <w:rStyle w:val="Hyperlink"/>
@@ -909,7 +1220,7 @@
             <w:rStyle w:val="Hyperlink"/>
             <w:noProof/>
           </w:rPr>
-          <w:t>Aboveground Live Biomass Map Names</w:t>
+          <w:t>Species List (Optional)</w:t>
         </w:r>
         <w:r>
           <w:rPr>
@@ -930,7 +1241,7 @@
             <w:noProof/>
             <w:webHidden/>
           </w:rPr>
-          <w:instrText xml:space="preserve"> PAGEREF _Toc283218907 \h </w:instrText>
+          <w:instrText xml:space="preserve"> PAGEREF _Toc363020867 \h </w:instrText>
         </w:r>
         <w:r>
           <w:rPr>
@@ -975,7 +1286,7 @@
           <w:szCs w:val="22"/>
         </w:rPr>
       </w:pPr>
-      <w:hyperlink w:anchor="_Toc283218908" w:history="1">
+      <w:hyperlink w:anchor="_Toc363020868" w:history="1">
         <w:r>
           <w:rPr>
             <w:rStyle w:val="Hyperlink"/>
@@ -997,7 +1308,7 @@
             <w:rStyle w:val="Hyperlink"/>
             <w:noProof/>
           </w:rPr>
-          <w:t>Dead Pool List</w:t>
+          <w:t>Aboveground Live Biomass Map Names (Required)</w:t>
         </w:r>
         <w:r>
           <w:rPr>
@@ -1018,7 +1329,7 @@
             <w:noProof/>
             <w:webHidden/>
           </w:rPr>
-          <w:instrText xml:space="preserve"> PAGEREF _Toc283218908 \h </w:instrText>
+          <w:instrText xml:space="preserve"> PAGEREF _Toc363020868 \h </w:instrText>
         </w:r>
         <w:r>
           <w:rPr>
@@ -1038,7 +1349,7 @@
             <w:noProof/>
             <w:webHidden/>
           </w:rPr>
-          <w:t>4</w:t>
+          <w:t>3</w:t>
         </w:r>
         <w:r>
           <w:rPr>
@@ -1063,7 +1374,7 @@
           <w:szCs w:val="22"/>
         </w:rPr>
       </w:pPr>
-      <w:hyperlink w:anchor="_Toc283218909" w:history="1">
+      <w:hyperlink w:anchor="_Toc363020869" w:history="1">
         <w:r>
           <w:rPr>
             <w:rStyle w:val="Hyperlink"/>
@@ -1085,7 +1396,7 @@
             <w:rStyle w:val="Hyperlink"/>
             <w:noProof/>
           </w:rPr>
-          <w:t>Dead Biomass Map Names</w:t>
+          <w:t>Dead Pool List (Optional)</w:t>
         </w:r>
         <w:r>
           <w:rPr>
@@ -1106,7 +1417,95 @@
             <w:noProof/>
             <w:webHidden/>
           </w:rPr>
-          <w:instrText xml:space="preserve"> PAGEREF _Toc283218909 \h </w:instrText>
+          <w:instrText xml:space="preserve"> PAGEREF _Toc363020869 \h </w:instrText>
+        </w:r>
+        <w:r>
+          <w:rPr>
+            <w:noProof/>
+            <w:webHidden/>
+          </w:rPr>
+        </w:r>
+        <w:r>
+          <w:rPr>
+            <w:noProof/>
+            <w:webHidden/>
+          </w:rPr>
+          <w:fldChar w:fldCharType="separate"/>
+        </w:r>
+        <w:r>
+          <w:rPr>
+            <w:noProof/>
+            <w:webHidden/>
+          </w:rPr>
+          <w:t>4</w:t>
+        </w:r>
+        <w:r>
+          <w:rPr>
+            <w:noProof/>
+            <w:webHidden/>
+          </w:rPr>
+          <w:fldChar w:fldCharType="end"/>
+        </w:r>
+      </w:hyperlink>
+    </w:p>
+    <w:p>
+      <w:pPr>
+        <w:pStyle w:val="TOC2"/>
+        <w:tabs>
+          <w:tab w:val="left" w:pos="720"/>
+          <w:tab w:val="right" w:leader="dot" w:pos="8976"/>
+        </w:tabs>
+        <w:rPr>
+          <w:rFonts w:asciiTheme="minorHAnsi" w:eastAsiaTheme="minorEastAsia" w:hAnsiTheme="minorHAnsi" w:cstheme="minorBidi"/>
+          <w:noProof/>
+          <w:sz w:val="22"/>
+          <w:szCs w:val="22"/>
+        </w:rPr>
+      </w:pPr>
+      <w:hyperlink w:anchor="_Toc363020870" w:history="1">
+        <w:r>
+          <w:rPr>
+            <w:rStyle w:val="Hyperlink"/>
+            <w:noProof/>
+          </w:rPr>
+          <w:t>2.7</w:t>
+        </w:r>
+        <w:r>
+          <w:rPr>
+            <w:rFonts w:asciiTheme="minorHAnsi" w:eastAsiaTheme="minorEastAsia" w:hAnsiTheme="minorHAnsi" w:cstheme="minorBidi"/>
+            <w:noProof/>
+            <w:sz w:val="22"/>
+            <w:szCs w:val="22"/>
+          </w:rPr>
+          <w:tab/>
+        </w:r>
+        <w:r>
+          <w:rPr>
+            <w:rStyle w:val="Hyperlink"/>
+            <w:noProof/>
+          </w:rPr>
+          <w:t>Dead Biomass Map Names (Optional)</w:t>
+        </w:r>
+        <w:r>
+          <w:rPr>
+            <w:noProof/>
+            <w:webHidden/>
+          </w:rPr>
+          <w:tab/>
+        </w:r>
+        <w:r>
+          <w:rPr>
+            <w:noProof/>
+            <w:webHidden/>
+          </w:rPr>
+          <w:fldChar w:fldCharType="begin"/>
+        </w:r>
+        <w:r>
+          <w:rPr>
+            <w:noProof/>
+            <w:webHidden/>
+          </w:rPr>
+          <w:instrText xml:space="preserve"> PAGEREF _Toc363020870 \h </w:instrText>
         </w:r>
         <w:r>
           <w:rPr>
@@ -1161,15 +1560,15 @@
       <w:pPr>
         <w:pStyle w:val="Heading1"/>
       </w:pPr>
-      <w:bookmarkStart w:id="1" w:name="_Toc102232953"/>
-      <w:bookmarkStart w:id="2" w:name="_Toc283218899"/>
+      <w:bookmarkStart w:id="2" w:name="_Toc102232953"/>
+      <w:bookmarkStart w:id="3" w:name="_Toc363020856"/>
       <w:r>
         <w:lastRenderedPageBreak/>
         <w:t>Introduction</w:t>
       </w:r>
       <w:bookmarkEnd w:id="0"/>
-      <w:bookmarkEnd w:id="1"/>
       <w:bookmarkEnd w:id="2"/>
+      <w:bookmarkEnd w:id="3"/>
     </w:p>
     <w:p>
       <w:pPr>
@@ -1178,15 +1577,29 @@
       <w:r>
         <w:t xml:space="preserve">This document describes the </w:t>
       </w:r>
-      <w:fldSimple w:instr=" DOCPROPERTY  &quot;Extension Name&quot;  \* MERGEFORMAT ">
-        <w:r>
-          <w:rPr>
-            <w:b/>
-            <w:bCs/>
-          </w:rPr>
-          <w:t>Biomass Output</w:t>
-        </w:r>
-      </w:fldSimple>
+      <w:r>
+        <w:fldChar w:fldCharType="begin"/>
+      </w:r>
+      <w:r>
+        <w:instrText xml:space="preserve"> DOCPROPERTY  "Extension Name"  \* MERGEFORMAT </w:instrText>
+      </w:r>
+      <w:r>
+        <w:fldChar w:fldCharType="separate"/>
+      </w:r>
+      <w:r>
+        <w:rPr>
+          <w:b/>
+          <w:bCs/>
+        </w:rPr>
+        <w:t>Biomass Output</w:t>
+      </w:r>
+      <w:r>
+        <w:rPr>
+          <w:b/>
+          <w:bCs/>
+        </w:rPr>
+        <w:fldChar w:fldCharType="end"/>
+      </w:r>
       <w:r>
         <w:t xml:space="preserve"> extension for the LANDIS-II model.  Readers should read the </w:t>
       </w:r>
@@ -1297,12 +1710,23 @@
       <w:pPr>
         <w:pStyle w:val="Heading2"/>
       </w:pPr>
-      <w:bookmarkStart w:id="3" w:name="_Toc283218900"/>
       <w:bookmarkStart w:id="4" w:name="_Toc152241118"/>
-      <w:r>
-        <w:t>What’s New in Version 2.0</w:t>
-      </w:r>
-      <w:bookmarkEnd w:id="3"/>
+      <w:bookmarkStart w:id="5" w:name="_Toc363020857"/>
+      <w:r>
+        <w:t>Major Releases</w:t>
+      </w:r>
+      <w:bookmarkEnd w:id="5"/>
+    </w:p>
+    <w:p>
+      <w:pPr>
+        <w:pStyle w:val="Heading3"/>
+        <w:ind w:left="720" w:hanging="720"/>
+      </w:pPr>
+      <w:bookmarkStart w:id="6" w:name="_Toc363020858"/>
+      <w:r>
+        <w:t>Version 2.0</w:t>
+      </w:r>
+      <w:bookmarkEnd w:id="6"/>
     </w:p>
     <w:p>
       <w:pPr>
@@ -1361,48 +1785,37 @@
     </w:p>
     <w:p>
       <w:pPr>
-        <w:pStyle w:val="Heading2"/>
-      </w:pPr>
-      <w:bookmarkStart w:id="5" w:name="_Toc283218901"/>
-      <w:r>
-        <w:t xml:space="preserve">What’s </w:t>
-      </w:r>
-      <w:r>
-        <w:t>N</w:t>
-      </w:r>
-      <w:r>
-        <w:t xml:space="preserve">ew in version </w:t>
+        <w:pStyle w:val="Heading3"/>
+        <w:ind w:left="720" w:hanging="720"/>
+      </w:pPr>
+      <w:bookmarkStart w:id="7" w:name="_Toc363020859"/>
+      <w:r>
+        <w:t>V</w:t>
+      </w:r>
+      <w:r>
+        <w:t xml:space="preserve">ersion </w:t>
       </w:r>
       <w:bookmarkEnd w:id="4"/>
-      <w:bookmarkEnd w:id="5"/>
       <w:r>
         <w:t>1.2</w:t>
       </w:r>
+      <w:bookmarkEnd w:id="7"/>
     </w:p>
     <w:p>
       <w:pPr>
         <w:pStyle w:val="textbody"/>
       </w:pPr>
       <w:r>
-        <w:t>This document describes the current version (</w:t>
-      </w:r>
-      <w:r>
-        <w:t>1.2)</w:t>
-      </w:r>
-      <w:r>
-        <w:t xml:space="preserve"> of the extension.  The differences between this version and the previous version (1.0) include:</w:t>
-      </w:r>
-    </w:p>
-    <w:p>
-      <w:pPr>
-        <w:pStyle w:val="textbody"/>
-        <w:numPr>
-          <w:ilvl w:val="0"/>
-          <w:numId w:val="2"/>
-        </w:numPr>
-      </w:pPr>
-      <w:r>
-        <w:t xml:space="preserve">Cleared up confusing naming convention for total </w:t>
+        <w:t xml:space="preserve">In </w:t>
+      </w:r>
+      <w:r>
+        <w:t>this version</w:t>
+      </w:r>
+      <w:r>
+        <w:t>, we c</w:t>
+      </w:r>
+      <w:r>
+        <w:t xml:space="preserve">leared up confusing naming convention for total </w:t>
       </w:r>
       <w:r>
         <w:t xml:space="preserve">aboveground </w:t>
@@ -1445,7 +1858,7 @@
         <w:fldChar w:fldCharType="separate"/>
       </w:r>
       <w:r>
-        <w:t>2.4</w:t>
+        <w:t>2.5</w:t>
       </w:r>
       <w:r>
         <w:fldChar w:fldCharType="end"/>
@@ -1482,11 +1895,41 @@
       <w:pPr>
         <w:pStyle w:val="Heading2"/>
       </w:pPr>
-      <w:bookmarkStart w:id="6" w:name="_Toc283218902"/>
+      <w:bookmarkStart w:id="8" w:name="_Toc363020860"/>
+      <w:r>
+        <w:t>Minor Releases</w:t>
+      </w:r>
+      <w:bookmarkEnd w:id="8"/>
+    </w:p>
+    <w:p>
+      <w:pPr>
+        <w:pStyle w:val="Heading3"/>
+        <w:ind w:left="720" w:hanging="720"/>
+      </w:pPr>
+      <w:bookmarkStart w:id="9" w:name="_Toc363020861"/>
+      <w:r>
+        <w:t>Version 2.0.2</w:t>
+      </w:r>
+      <w:bookmarkEnd w:id="9"/>
+    </w:p>
+    <w:p>
+      <w:pPr>
+        <w:pStyle w:val="textbody"/>
+        <w:ind w:left="1170"/>
+      </w:pPr>
+      <w:r>
+        <w:t>Fixed a bug and the species list and woody biomass pools are now truly optional.</w:t>
+      </w:r>
+    </w:p>
+    <w:p>
+      <w:pPr>
+        <w:pStyle w:val="Heading2"/>
+      </w:pPr>
+      <w:bookmarkStart w:id="10" w:name="_Toc363020862"/>
       <w:r>
         <w:t>Acknowledgements</w:t>
       </w:r>
-      <w:bookmarkEnd w:id="6"/>
+      <w:bookmarkEnd w:id="10"/>
     </w:p>
     <w:p>
       <w:pPr>
@@ -1500,13 +1943,14 @@
       <w:pPr>
         <w:pStyle w:val="Heading1"/>
       </w:pPr>
-      <w:bookmarkStart w:id="7" w:name="_Toc102232959"/>
-      <w:bookmarkStart w:id="8" w:name="_Toc283218903"/>
-      <w:r>
+      <w:bookmarkStart w:id="11" w:name="_Toc102232959"/>
+      <w:bookmarkStart w:id="12" w:name="_Toc363020863"/>
+      <w:r>
+        <w:lastRenderedPageBreak/>
         <w:t>Input File</w:t>
       </w:r>
-      <w:bookmarkEnd w:id="7"/>
-      <w:bookmarkEnd w:id="8"/>
+      <w:bookmarkEnd w:id="11"/>
+      <w:bookmarkEnd w:id="12"/>
     </w:p>
     <w:p>
       <w:pPr>
@@ -1546,12 +1990,12 @@
       <w:pPr>
         <w:pStyle w:val="Heading2"/>
       </w:pPr>
-      <w:bookmarkStart w:id="9" w:name="_Toc283218904"/>
+      <w:bookmarkStart w:id="13" w:name="_Toc363020864"/>
       <w:proofErr w:type="spellStart"/>
       <w:r>
         <w:t>LandisData</w:t>
       </w:r>
-      <w:bookmarkEnd w:id="9"/>
+      <w:bookmarkEnd w:id="13"/>
       <w:proofErr w:type="spellEnd"/>
     </w:p>
     <w:p>
@@ -1580,12 +2024,12 @@
       <w:pPr>
         <w:pStyle w:val="Heading2"/>
       </w:pPr>
-      <w:bookmarkStart w:id="10" w:name="_Toc283218905"/>
+      <w:bookmarkStart w:id="14" w:name="_Toc363020865"/>
       <w:proofErr w:type="spellStart"/>
       <w:r>
         <w:t>Timestep</w:t>
       </w:r>
-      <w:bookmarkEnd w:id="10"/>
+      <w:bookmarkEnd w:id="14"/>
       <w:proofErr w:type="spellEnd"/>
     </w:p>
     <w:p>
@@ -1614,28 +2058,38 @@
       <w:pPr>
         <w:pStyle w:val="Heading2"/>
       </w:pPr>
-      <w:bookmarkStart w:id="11" w:name="_Toc284938517"/>
-      <w:bookmarkStart w:id="12" w:name="_Toc283218906"/>
+      <w:bookmarkStart w:id="15" w:name="_Toc284938517"/>
+      <w:bookmarkStart w:id="16" w:name="_Toc363020866"/>
       <w:proofErr w:type="spellStart"/>
       <w:r>
         <w:t>MakeTable</w:t>
       </w:r>
-      <w:bookmarkEnd w:id="11"/>
+      <w:bookmarkEnd w:id="15"/>
       <w:proofErr w:type="spellEnd"/>
+      <w:r>
+        <w:t xml:space="preserve"> (Optional)</w:t>
+      </w:r>
+      <w:bookmarkEnd w:id="16"/>
     </w:p>
     <w:p>
       <w:pPr>
         <w:pStyle w:val="textbody"/>
       </w:pPr>
       <w:r>
-        <w:t xml:space="preserve">This parameter determines whether </w:t>
+        <w:t xml:space="preserve">This </w:t>
+      </w:r>
+      <w:r>
+        <w:t xml:space="preserve">optional </w:t>
+      </w:r>
+      <w:r>
+        <w:t xml:space="preserve">parameter determines whether </w:t>
       </w:r>
       <w:proofErr w:type="gramStart"/>
       <w:r>
         <w:t xml:space="preserve">a table </w:t>
       </w:r>
       <w:r>
-        <w:t>of</w:t>
+        <w:t>with</w:t>
       </w:r>
       <w:r>
         <w:t xml:space="preserve"> </w:t>
@@ -1678,13 +2132,17 @@
       <w:pPr>
         <w:pStyle w:val="Heading2"/>
       </w:pPr>
+      <w:bookmarkStart w:id="17" w:name="_Toc363020867"/>
       <w:r>
         <w:t>Species List</w:t>
       </w:r>
-      <w:bookmarkEnd w:id="12"/>
       <w:r>
         <w:t xml:space="preserve"> </w:t>
       </w:r>
+      <w:r>
+        <w:t>(Optional)</w:t>
+      </w:r>
+      <w:bookmarkEnd w:id="17"/>
     </w:p>
     <w:p>
       <w:pPr>
@@ -1703,15 +2161,7 @@
         <w:t xml:space="preserve">optional </w:t>
       </w:r>
       <w:r>
-        <w:t xml:space="preserve">species list of the desired species from which to create maps.  There is a List parameter, Species, followed by a list of one </w:t>
-      </w:r>
-      <w:proofErr w:type="spellStart"/>
-      <w:r>
-        <w:t>to</w:t>
-      </w:r>
-      <w:proofErr w:type="spellEnd"/>
-      <w:r>
-        <w:t xml:space="preserve"> many species.  Alternatively, the keyword </w:t>
+        <w:t xml:space="preserve">species list of the desired species from which to create maps.  There is a List parameter, Species, followed by a list of one to many species.  Alternatively, the keyword </w:t>
       </w:r>
       <w:r>
         <w:rPr>
@@ -1819,13 +2269,16 @@
       <w:pPr>
         <w:pStyle w:val="Heading2"/>
       </w:pPr>
-      <w:bookmarkStart w:id="13" w:name="_Ref152415971"/>
-      <w:bookmarkStart w:id="14" w:name="_Toc283218907"/>
+      <w:bookmarkStart w:id="18" w:name="_Ref152415971"/>
+      <w:bookmarkStart w:id="19" w:name="_Toc363020868"/>
       <w:r>
         <w:t>Aboveground Live Biomass Map Names</w:t>
       </w:r>
-      <w:bookmarkEnd w:id="13"/>
-      <w:bookmarkEnd w:id="14"/>
+      <w:bookmarkEnd w:id="18"/>
+      <w:r>
+        <w:t xml:space="preserve"> (Required)</w:t>
+      </w:r>
+      <w:bookmarkEnd w:id="19"/>
     </w:p>
     <w:p>
       <w:pPr>
@@ -1840,7 +2293,11 @@
       </w:r>
       <w:proofErr w:type="spellEnd"/>
       <w:r>
-        <w:t xml:space="preserve">, describes where output maps are placed and their format.  The first portion lists the directory where the maps should be placed, relative the location of the scenario text file (e.g., </w:t>
+        <w:t xml:space="preserve">, describes where output maps are placed and their format.  The first portion lists the directory where the </w:t>
+      </w:r>
+      <w:r>
+        <w:lastRenderedPageBreak/>
+        <w:t xml:space="preserve">maps should be placed, relative the location of the scenario text file (e.g., </w:t>
       </w:r>
       <w:proofErr w:type="spellStart"/>
       <w:r>
@@ -2002,26 +2459,27 @@
       <w:pPr>
         <w:pStyle w:val="Heading2"/>
       </w:pPr>
-      <w:bookmarkStart w:id="15" w:name="_Toc283218908"/>
+      <w:bookmarkStart w:id="20" w:name="_Toc363020869"/>
       <w:r>
         <w:t>Dead Pool List</w:t>
       </w:r>
-      <w:bookmarkEnd w:id="15"/>
+      <w:r>
+        <w:t xml:space="preserve"> (Optional)</w:t>
+      </w:r>
+      <w:bookmarkEnd w:id="20"/>
     </w:p>
     <w:p>
       <w:pPr>
         <w:pStyle w:val="textbody"/>
       </w:pPr>
       <w:r>
-        <w:t xml:space="preserve">Next is a list of the desired dead </w:t>
-      </w:r>
-      <w:proofErr w:type="spellStart"/>
-      <w:r>
-        <w:t>poolsfrom</w:t>
-      </w:r>
-      <w:proofErr w:type="spellEnd"/>
-      <w:r>
-        <w:t xml:space="preserve"> which to create maps.  There is a List parameter, </w:t>
+        <w:t>Next is a list of the desired dead pools</w:t>
+      </w:r>
+      <w:r>
+        <w:t xml:space="preserve"> </w:t>
+      </w:r>
+      <w:r>
+        <w:t xml:space="preserve">from which to create maps.  There is a List parameter, </w:t>
       </w:r>
       <w:proofErr w:type="spellStart"/>
       <w:r>
@@ -2046,29 +2504,37 @@
         <w:t xml:space="preserve">  woody</w:t>
       </w:r>
       <w:proofErr w:type="gramEnd"/>
-    </w:p>
-    <w:p>
-      <w:pPr>
-        <w:pStyle w:val="textinputfile"/>
-      </w:pPr>
-      <w:r>
-        <w:t xml:space="preserve">           </w:t>
-      </w:r>
-      <w:proofErr w:type="gramStart"/>
-      <w:r>
+      <w:r>
+        <w:t xml:space="preserve"> &gt;&gt; or </w:t>
+      </w:r>
+      <w:r>
+        <w:rPr>
+          <w:b/>
+        </w:rPr>
         <w:t>non-woody</w:t>
       </w:r>
-      <w:proofErr w:type="gramEnd"/>
+      <w:r>
+        <w:t xml:space="preserve"> or </w:t>
+      </w:r>
+      <w:r>
+        <w:rPr>
+          <w:b/>
+        </w:rPr>
+        <w:t>both</w:t>
+      </w:r>
     </w:p>
     <w:p>
       <w:pPr>
         <w:pStyle w:val="Heading2"/>
       </w:pPr>
-      <w:bookmarkStart w:id="16" w:name="_Toc283218909"/>
+      <w:bookmarkStart w:id="21" w:name="_Toc363020870"/>
       <w:r>
         <w:t>Dead Biomass Map Names</w:t>
       </w:r>
-      <w:bookmarkEnd w:id="16"/>
+      <w:r>
+        <w:t xml:space="preserve"> (Optional)</w:t>
+      </w:r>
+      <w:bookmarkEnd w:id="21"/>
     </w:p>
     <w:p>
       <w:pPr>
@@ -2268,8 +2734,8 @@
       </w:pPr>
     </w:p>
     <w:sectPr>
-      <w:headerReference w:type="default" r:id="rId8"/>
-      <w:footerReference w:type="default" r:id="rId9"/>
+      <w:headerReference w:type="default" r:id="rId9"/>
+      <w:footerReference w:type="default" r:id="rId10"/>
       <w:pgSz w:w="12240" w:h="15840" w:code="1"/>
       <w:pgMar w:top="1627" w:right="1627" w:bottom="2707" w:left="1627" w:header="935" w:footer="720" w:gutter="0"/>
       <w:pgNumType w:start="1"/>
@@ -2281,7 +2747,7 @@
 </file>
 
 <file path=word/endnotes.xml><?xml version="1.0" encoding="utf-8"?>
-<w:endnotes xmlns:ve="http://schemas.openxmlformats.org/markup-compatibility/2006" xmlns:o="urn:schemas-microsoft-com:office:office" xmlns:r="http://schemas.openxmlformats.org/officeDocument/2006/relationships" xmlns:m="http://schemas.openxmlformats.org/officeDocument/2006/math" xmlns:v="urn:schemas-microsoft-com:vml" xmlns:wp="http://schemas.openxmlformats.org/drawingml/2006/wordprocessingDrawing" xmlns:w10="urn:schemas-microsoft-com:office:word" xmlns:w="http://schemas.openxmlformats.org/wordprocessingml/2006/main" xmlns:wne="http://schemas.microsoft.com/office/word/2006/wordml">
+<w:endnotes xmlns:wpc="http://schemas.microsoft.com/office/word/2010/wordprocessingCanvas" xmlns:mc="http://schemas.openxmlformats.org/markup-compatibility/2006" xmlns:o="urn:schemas-microsoft-com:office:office" xmlns:r="http://schemas.openxmlformats.org/officeDocument/2006/relationships" xmlns:m="http://schemas.openxmlformats.org/officeDocument/2006/math" xmlns:v="urn:schemas-microsoft-com:vml" xmlns:wp14="http://schemas.microsoft.com/office/word/2010/wordprocessingDrawing" xmlns:wp="http://schemas.openxmlformats.org/drawingml/2006/wordprocessingDrawing" xmlns:w10="urn:schemas-microsoft-com:office:word" xmlns:w="http://schemas.openxmlformats.org/wordprocessingml/2006/main" xmlns:w14="http://schemas.microsoft.com/office/word/2010/wordml" xmlns:wpg="http://schemas.microsoft.com/office/word/2010/wordprocessingGroup" xmlns:wpi="http://schemas.microsoft.com/office/word/2010/wordprocessingInk" xmlns:wne="http://schemas.microsoft.com/office/word/2006/wordml" xmlns:wps="http://schemas.microsoft.com/office/word/2010/wordprocessingShape" mc:Ignorable="w14 wp14">
   <w:endnote w:type="separator" w:id="-1">
     <w:p>
       <w:r>
@@ -2300,7 +2766,7 @@
 </file>
 
 <file path=word/footer1.xml><?xml version="1.0" encoding="utf-8"?>
-<w:ftr xmlns:ve="http://schemas.openxmlformats.org/markup-compatibility/2006" xmlns:o="urn:schemas-microsoft-com:office:office" xmlns:r="http://schemas.openxmlformats.org/officeDocument/2006/relationships" xmlns:m="http://schemas.openxmlformats.org/officeDocument/2006/math" xmlns:v="urn:schemas-microsoft-com:vml" xmlns:wp="http://schemas.openxmlformats.org/drawingml/2006/wordprocessingDrawing" xmlns:w10="urn:schemas-microsoft-com:office:word" xmlns:w="http://schemas.openxmlformats.org/wordprocessingml/2006/main" xmlns:wne="http://schemas.microsoft.com/office/word/2006/wordml">
+<w:ftr xmlns:wpc="http://schemas.microsoft.com/office/word/2010/wordprocessingCanvas" xmlns:mc="http://schemas.openxmlformats.org/markup-compatibility/2006" xmlns:o="urn:schemas-microsoft-com:office:office" xmlns:r="http://schemas.openxmlformats.org/officeDocument/2006/relationships" xmlns:m="http://schemas.openxmlformats.org/officeDocument/2006/math" xmlns:v="urn:schemas-microsoft-com:vml" xmlns:wp14="http://schemas.microsoft.com/office/word/2010/wordprocessingDrawing" xmlns:wp="http://schemas.openxmlformats.org/drawingml/2006/wordprocessingDrawing" xmlns:w10="urn:schemas-microsoft-com:office:word" xmlns:w="http://schemas.openxmlformats.org/wordprocessingml/2006/main" xmlns:w14="http://schemas.microsoft.com/office/word/2010/wordml" xmlns:wpg="http://schemas.microsoft.com/office/word/2010/wordprocessingGroup" xmlns:wpi="http://schemas.microsoft.com/office/word/2010/wordprocessingInk" xmlns:wne="http://schemas.microsoft.com/office/word/2006/wordml" xmlns:wps="http://schemas.microsoft.com/office/word/2010/wordprocessingShape" mc:Ignorable="w14 wp14">
   <w:p>
     <w:pPr>
       <w:pStyle w:val="Footer"/>
@@ -2364,7 +2830,7 @@
 </file>
 
 <file path=word/footnotes.xml><?xml version="1.0" encoding="utf-8"?>
-<w:footnotes xmlns:ve="http://schemas.openxmlformats.org/markup-compatibility/2006" xmlns:o="urn:schemas-microsoft-com:office:office" xmlns:r="http://schemas.openxmlformats.org/officeDocument/2006/relationships" xmlns:m="http://schemas.openxmlformats.org/officeDocument/2006/math" xmlns:v="urn:schemas-microsoft-com:vml" xmlns:wp="http://schemas.openxmlformats.org/drawingml/2006/wordprocessingDrawing" xmlns:w10="urn:schemas-microsoft-com:office:word" xmlns:w="http://schemas.openxmlformats.org/wordprocessingml/2006/main" xmlns:wne="http://schemas.microsoft.com/office/word/2006/wordml">
+<w:footnotes xmlns:wpc="http://schemas.microsoft.com/office/word/2010/wordprocessingCanvas" xmlns:mc="http://schemas.openxmlformats.org/markup-compatibility/2006" xmlns:o="urn:schemas-microsoft-com:office:office" xmlns:r="http://schemas.openxmlformats.org/officeDocument/2006/relationships" xmlns:m="http://schemas.openxmlformats.org/officeDocument/2006/math" xmlns:v="urn:schemas-microsoft-com:vml" xmlns:wp14="http://schemas.microsoft.com/office/word/2010/wordprocessingDrawing" xmlns:wp="http://schemas.openxmlformats.org/drawingml/2006/wordprocessingDrawing" xmlns:w10="urn:schemas-microsoft-com:office:word" xmlns:w="http://schemas.openxmlformats.org/wordprocessingml/2006/main" xmlns:w14="http://schemas.microsoft.com/office/word/2010/wordml" xmlns:wpg="http://schemas.microsoft.com/office/word/2010/wordprocessingGroup" xmlns:wpi="http://schemas.microsoft.com/office/word/2010/wordprocessingInk" xmlns:wne="http://schemas.microsoft.com/office/word/2006/wordml" xmlns:wps="http://schemas.microsoft.com/office/word/2010/wordprocessingShape" mc:Ignorable="w14 wp14">
   <w:footnote w:type="separator" w:id="-1">
     <w:p>
       <w:r>
@@ -2383,7 +2849,7 @@
 </file>
 
 <file path=word/header1.xml><?xml version="1.0" encoding="utf-8"?>
-<w:hdr xmlns:ve="http://schemas.openxmlformats.org/markup-compatibility/2006" xmlns:o="urn:schemas-microsoft-com:office:office" xmlns:r="http://schemas.openxmlformats.org/officeDocument/2006/relationships" xmlns:m="http://schemas.openxmlformats.org/officeDocument/2006/math" xmlns:v="urn:schemas-microsoft-com:vml" xmlns:wp="http://schemas.openxmlformats.org/drawingml/2006/wordprocessingDrawing" xmlns:w10="urn:schemas-microsoft-com:office:word" xmlns:w="http://schemas.openxmlformats.org/wordprocessingml/2006/main" xmlns:wne="http://schemas.microsoft.com/office/word/2006/wordml">
+<w:hdr xmlns:wpc="http://schemas.microsoft.com/office/word/2010/wordprocessingCanvas" xmlns:mc="http://schemas.openxmlformats.org/markup-compatibility/2006" xmlns:o="urn:schemas-microsoft-com:office:office" xmlns:r="http://schemas.openxmlformats.org/officeDocument/2006/relationships" xmlns:m="http://schemas.openxmlformats.org/officeDocument/2006/math" xmlns:v="urn:schemas-microsoft-com:vml" xmlns:wp14="http://schemas.microsoft.com/office/word/2010/wordprocessingDrawing" xmlns:wp="http://schemas.openxmlformats.org/drawingml/2006/wordprocessingDrawing" xmlns:w10="urn:schemas-microsoft-com:office:word" xmlns:w="http://schemas.openxmlformats.org/wordprocessingml/2006/main" xmlns:w14="http://schemas.microsoft.com/office/word/2010/wordml" xmlns:wpg="http://schemas.microsoft.com/office/word/2010/wordprocessingGroup" xmlns:wpi="http://schemas.microsoft.com/office/word/2010/wordprocessingInk" xmlns:wne="http://schemas.microsoft.com/office/word/2006/wordml" xmlns:wps="http://schemas.microsoft.com/office/word/2010/wordprocessingShape" mc:Ignorable="w14 wp14">
   <w:p>
     <w:pPr>
       <w:pStyle w:val="Header"/>
@@ -2403,7 +2869,7 @@
 </file>
 
 <file path=word/header2.xml><?xml version="1.0" encoding="utf-8"?>
-<w:hdr xmlns:ve="http://schemas.openxmlformats.org/markup-compatibility/2006" xmlns:o="urn:schemas-microsoft-com:office:office" xmlns:r="http://schemas.openxmlformats.org/officeDocument/2006/relationships" xmlns:m="http://schemas.openxmlformats.org/officeDocument/2006/math" xmlns:v="urn:schemas-microsoft-com:vml" xmlns:wp="http://schemas.openxmlformats.org/drawingml/2006/wordprocessingDrawing" xmlns:w10="urn:schemas-microsoft-com:office:word" xmlns:w="http://schemas.openxmlformats.org/wordprocessingml/2006/main" xmlns:wne="http://schemas.microsoft.com/office/word/2006/wordml">
+<w:hdr xmlns:wpc="http://schemas.microsoft.com/office/word/2010/wordprocessingCanvas" xmlns:mc="http://schemas.openxmlformats.org/markup-compatibility/2006" xmlns:o="urn:schemas-microsoft-com:office:office" xmlns:r="http://schemas.openxmlformats.org/officeDocument/2006/relationships" xmlns:m="http://schemas.openxmlformats.org/officeDocument/2006/math" xmlns:v="urn:schemas-microsoft-com:vml" xmlns:wp14="http://schemas.microsoft.com/office/word/2010/wordprocessingDrawing" xmlns:wp="http://schemas.openxmlformats.org/drawingml/2006/wordprocessingDrawing" xmlns:w10="urn:schemas-microsoft-com:office:word" xmlns:w="http://schemas.openxmlformats.org/wordprocessingml/2006/main" xmlns:w14="http://schemas.microsoft.com/office/word/2010/wordml" xmlns:wpg="http://schemas.microsoft.com/office/word/2010/wordprocessingGroup" xmlns:wpi="http://schemas.microsoft.com/office/word/2010/wordprocessingInk" xmlns:wne="http://schemas.microsoft.com/office/word/2006/wordml" xmlns:wps="http://schemas.microsoft.com/office/word/2010/wordprocessingShape" mc:Ignorable="w14 wp14">
   <w:p>
     <w:pPr>
       <w:pStyle w:val="Header"/>
@@ -2414,19 +2880,42 @@
         <w:tab w:val="right" w:pos="9000"/>
       </w:tabs>
     </w:pPr>
-    <w:fldSimple w:instr=" DOCPROPERTY  &quot;Extension Name&quot;  \* MERGEFORMAT ">
-      <w:r>
-        <w:t>Biomass Output</w:t>
-      </w:r>
-    </w:fldSimple>
+    <w:r>
+      <w:fldChar w:fldCharType="begin"/>
+    </w:r>
+    <w:r>
+      <w:instrText xml:space="preserve"> DOCPROPERTY  "Extension Nam</w:instrText>
+    </w:r>
+    <w:r>
+      <w:instrText xml:space="preserve">e"  \* MERGEFORMAT </w:instrText>
+    </w:r>
+    <w:r>
+      <w:fldChar w:fldCharType="separate"/>
+    </w:r>
+    <w:r>
+      <w:t>Biomass Output</w:t>
+    </w:r>
+    <w:r>
+      <w:fldChar w:fldCharType="end"/>
+    </w:r>
     <w:r>
       <w:t xml:space="preserve"> v</w:t>
     </w:r>
-    <w:fldSimple w:instr=" DOCPROPERTY  &quot;Extension Version&quot;  \* MERGEFORMAT ">
-      <w:r>
-        <w:t>2.0</w:t>
-      </w:r>
-    </w:fldSimple>
+    <w:r>
+      <w:fldChar w:fldCharType="begin"/>
+    </w:r>
+    <w:r>
+      <w:instrText xml:space="preserve"> DOCPROPERTY  "Extension Version"  \* MERGEFORMAT </w:instrText>
+    </w:r>
+    <w:r>
+      <w:fldChar w:fldCharType="separate"/>
+    </w:r>
+    <w:r>
+      <w:t>2.0</w:t>
+    </w:r>
+    <w:r>
+      <w:fldChar w:fldCharType="end"/>
+    </w:r>
     <w:r>
       <w:t xml:space="preserve"> – User Guide</w:t>
     </w:r>
@@ -2442,7 +2931,7 @@
 </file>
 
 <file path=word/numbering.xml><?xml version="1.0" encoding="utf-8"?>
-<w:numbering xmlns:ve="http://schemas.openxmlformats.org/markup-compatibility/2006" xmlns:o="urn:schemas-microsoft-com:office:office" xmlns:r="http://schemas.openxmlformats.org/officeDocument/2006/relationships" xmlns:m="http://schemas.openxmlformats.org/officeDocument/2006/math" xmlns:v="urn:schemas-microsoft-com:vml" xmlns:wp="http://schemas.openxmlformats.org/drawingml/2006/wordprocessingDrawing" xmlns:w10="urn:schemas-microsoft-com:office:word" xmlns:w="http://schemas.openxmlformats.org/wordprocessingml/2006/main" xmlns:wne="http://schemas.microsoft.com/office/word/2006/wordml">
+<w:numbering xmlns:wpc="http://schemas.microsoft.com/office/word/2010/wordprocessingCanvas" xmlns:mc="http://schemas.openxmlformats.org/markup-compatibility/2006" xmlns:o="urn:schemas-microsoft-com:office:office" xmlns:r="http://schemas.openxmlformats.org/officeDocument/2006/relationships" xmlns:m="http://schemas.openxmlformats.org/officeDocument/2006/math" xmlns:v="urn:schemas-microsoft-com:vml" xmlns:wp14="http://schemas.microsoft.com/office/word/2010/wordprocessingDrawing" xmlns:wp="http://schemas.openxmlformats.org/drawingml/2006/wordprocessingDrawing" xmlns:w10="urn:schemas-microsoft-com:office:word" xmlns:w="http://schemas.openxmlformats.org/wordprocessingml/2006/main" xmlns:w14="http://schemas.microsoft.com/office/word/2010/wordml" xmlns:wpg="http://schemas.microsoft.com/office/word/2010/wordprocessingGroup" xmlns:wpi="http://schemas.microsoft.com/office/word/2010/wordprocessingInk" xmlns:wne="http://schemas.microsoft.com/office/word/2006/wordml" xmlns:wps="http://schemas.microsoft.com/office/word/2010/wordprocessingShape" mc:Ignorable="w14 wp14">
   <w:abstractNum w:abstractNumId="0">
     <w:nsid w:val="027F602A"/>
     <w:multiLevelType w:val="multilevel"/>
@@ -2910,7 +3399,7 @@
 </file>
 
 <file path=word/styles.xml><?xml version="1.0" encoding="utf-8"?>
-<w:styles xmlns:r="http://schemas.openxmlformats.org/officeDocument/2006/relationships" xmlns:w="http://schemas.openxmlformats.org/wordprocessingml/2006/main">
+<w:styles xmlns:mc="http://schemas.openxmlformats.org/markup-compatibility/2006" xmlns:r="http://schemas.openxmlformats.org/officeDocument/2006/relationships" xmlns:w="http://schemas.openxmlformats.org/wordprocessingml/2006/main" xmlns:w14="http://schemas.microsoft.com/office/word/2010/wordml" mc:Ignorable="w14">
   <w:docDefaults>
     <w:rPrDefault>
       <w:rPr>
@@ -3284,7 +3773,6 @@
     <w:uiPriority w:val="99"/>
     <w:semiHidden/>
     <w:unhideWhenUsed/>
-    <w:qFormat/>
     <w:tblPr>
       <w:tblInd w:w="0" w:type="dxa"/>
       <w:tblCellMar>
@@ -3730,8 +4218,7 @@
     <w:basedOn w:val="Normal"/>
     <w:next w:val="Normal"/>
     <w:autoRedefine/>
-    <w:uiPriority w:val="99"/>
-    <w:semiHidden/>
+    <w:uiPriority w:val="39"/>
     <w:rsid w:val="00CF1F26"/>
     <w:pPr>
       <w:ind w:left="480"/>
@@ -3963,6 +4450,196 @@
       <w:szCs w:val="26"/>
       <w:lang w:eastAsia="zh-CN"/>
     </w:rPr>
+  </w:style>
+</w:styles>
+</file>
+
+<file path=word/stylesWithEffects.xml><?xml version="1.0" encoding="utf-8"?>
+<w:styles xmlns:wpc="http://schemas.microsoft.com/office/word/2010/wordprocessingCanvas" xmlns:mc="http://schemas.openxmlformats.org/markup-compatibility/2006" xmlns:o="urn:schemas-microsoft-com:office:office" xmlns:r="http://schemas.openxmlformats.org/officeDocument/2006/relationships" xmlns:m="http://schemas.openxmlformats.org/officeDocument/2006/math" xmlns:v="urn:schemas-microsoft-com:vml" xmlns:wp14="http://schemas.microsoft.com/office/word/2010/wordprocessingDrawing" xmlns:wp="http://schemas.openxmlformats.org/drawingml/2006/wordprocessingDrawing" xmlns:w10="urn:schemas-microsoft-com:office:word" xmlns:w="http://schemas.openxmlformats.org/wordprocessingml/2006/main" xmlns:w14="http://schemas.microsoft.com/office/word/2010/wordml" xmlns:wpg="http://schemas.microsoft.com/office/word/2010/wordprocessingGroup" xmlns:wpi="http://schemas.microsoft.com/office/word/2010/wordprocessingInk" xmlns:wne="http://schemas.microsoft.com/office/word/2006/wordml" xmlns:wps="http://schemas.microsoft.com/office/word/2010/wordprocessingShape" mc:Ignorable="w14 wp14">
+  <w:docDefaults>
+    <w:rPrDefault>
+      <w:rPr>
+        <w:rFonts w:asciiTheme="minorHAnsi" w:eastAsiaTheme="minorEastAsia" w:hAnsiTheme="minorHAnsi" w:cstheme="minorBidi"/>
+        <w:sz w:val="22"/>
+        <w:szCs w:val="22"/>
+        <w:lang w:val="en-US" w:eastAsia="en-US" w:bidi="ar-SA"/>
+      </w:rPr>
+    </w:rPrDefault>
+    <w:pPrDefault>
+      <w:pPr>
+        <w:spacing w:after="200" w:line="276" w:lineRule="auto"/>
+      </w:pPr>
+    </w:pPrDefault>
+  </w:docDefaults>
+  <w:latentStyles w:defLockedState="0" w:defUIPriority="99" w:defSemiHidden="1" w:defUnhideWhenUsed="1" w:defQFormat="0" w:count="267">
+    <w:lsdException w:name="Normal" w:semiHidden="0" w:uiPriority="0" w:unhideWhenUsed="0" w:qFormat="1"/>
+    <w:lsdException w:name="heading 1" w:semiHidden="0" w:uiPriority="9" w:unhideWhenUsed="0" w:qFormat="1"/>
+    <w:lsdException w:name="heading 2" w:uiPriority="9" w:qFormat="1"/>
+    <w:lsdException w:name="heading 3" w:uiPriority="9" w:qFormat="1"/>
+    <w:lsdException w:name="heading 4" w:uiPriority="9" w:qFormat="1"/>
+    <w:lsdException w:name="heading 5" w:uiPriority="9" w:qFormat="1"/>
+    <w:lsdException w:name="heading 6" w:uiPriority="9" w:qFormat="1"/>
+    <w:lsdException w:name="heading 7" w:uiPriority="9" w:qFormat="1"/>
+    <w:lsdException w:name="heading 8" w:uiPriority="9" w:qFormat="1"/>
+    <w:lsdException w:name="heading 9" w:uiPriority="9" w:qFormat="1"/>
+    <w:lsdException w:name="toc 1" w:uiPriority="39"/>
+    <w:lsdException w:name="toc 2" w:uiPriority="39"/>
+    <w:lsdException w:name="toc 3" w:uiPriority="39"/>
+    <w:lsdException w:name="toc 4" w:uiPriority="39"/>
+    <w:lsdException w:name="toc 5" w:uiPriority="39"/>
+    <w:lsdException w:name="toc 6" w:uiPriority="39"/>
+    <w:lsdException w:name="toc 7" w:uiPriority="39"/>
+    <w:lsdException w:name="toc 8" w:uiPriority="39"/>
+    <w:lsdException w:name="toc 9" w:uiPriority="39"/>
+    <w:lsdException w:name="caption" w:uiPriority="35" w:qFormat="1"/>
+    <w:lsdException w:name="Title" w:semiHidden="0" w:uiPriority="10" w:unhideWhenUsed="0" w:qFormat="1"/>
+    <w:lsdException w:name="Default Paragraph Font" w:uiPriority="1"/>
+    <w:lsdException w:name="Subtitle" w:semiHidden="0" w:uiPriority="11" w:unhideWhenUsed="0" w:qFormat="1"/>
+    <w:lsdException w:name="Strong" w:semiHidden="0" w:uiPriority="22" w:unhideWhenUsed="0" w:qFormat="1"/>
+    <w:lsdException w:name="Emphasis" w:semiHidden="0" w:uiPriority="20" w:unhideWhenUsed="0" w:qFormat="1"/>
+    <w:lsdException w:name="Table Grid" w:semiHidden="0" w:uiPriority="59" w:unhideWhenUsed="0"/>
+    <w:lsdException w:name="Placeholder Text" w:unhideWhenUsed="0"/>
+    <w:lsdException w:name="No Spacing" w:semiHidden="0" w:uiPriority="1" w:unhideWhenUsed="0" w:qFormat="1"/>
+    <w:lsdException w:name="Light Shading" w:semiHidden="0" w:uiPriority="60" w:unhideWhenUsed="0"/>
+    <w:lsdException w:name="Light List" w:semiHidden="0" w:uiPriority="61" w:unhideWhenUsed="0"/>
+    <w:lsdException w:name="Light Grid" w:semiHidden="0" w:uiPriority="62" w:unhideWhenUsed="0"/>
+    <w:lsdException w:name="Medium Shading 1" w:semiHidden="0" w:uiPriority="63" w:unhideWhenUsed="0"/>
+    <w:lsdException w:name="Medium Shading 2" w:semiHidden="0" w:uiPriority="64" w:unhideWhenUsed="0"/>
+    <w:lsdException w:name="Medium List 1" w:semiHidden="0" w:uiPriority="65" w:unhideWhenUsed="0"/>
+    <w:lsdException w:name="Medium List 2" w:semiHidden="0" w:uiPriority="66" w:unhideWhenUsed="0"/>
+    <w:lsdException w:name="Medium Grid 1" w:semiHidden="0" w:uiPriority="67" w:unhideWhenUsed="0"/>
+    <w:lsdException w:name="Medium Grid 2" w:semiHidden="0" w:uiPriority="68" w:unhideWhenUsed="0"/>
+    <w:lsdException w:name="Medium Grid 3" w:semiHidden="0" w:uiPriority="69" w:unhideWhenUsed="0"/>
+    <w:lsdException w:name="Dark List" w:semiHidden="0" w:uiPriority="70" w:unhideWhenUsed="0"/>
+    <w:lsdException w:name="Colorful Shading" w:semiHidden="0" w:uiPriority="71" w:unhideWhenUsed="0"/>
+    <w:lsdException w:name="Colorful List" w:semiHidden="0" w:uiPriority="72" w:unhideWhenUsed="0"/>
+    <w:lsdException w:name="Colorful Grid" w:semiHidden="0" w:uiPriority="73" w:unhideWhenUsed="0"/>
+    <w:lsdException w:name="Light Shading Accent 1" w:semiHidden="0" w:uiPriority="60" w:unhideWhenUsed="0"/>
+    <w:lsdException w:name="Light List Accent 1" w:semiHidden="0" w:uiPriority="61" w:unhideWhenUsed="0"/>
+    <w:lsdException w:name="Light Grid Accent 1" w:semiHidden="0" w:uiPriority="62" w:unhideWhenUsed="0"/>
+    <w:lsdException w:name="Medium Shading 1 Accent 1" w:semiHidden="0" w:uiPriority="63" w:unhideWhenUsed="0"/>
+    <w:lsdException w:name="Medium Shading 2 Accent 1" w:semiHidden="0" w:uiPriority="64" w:unhideWhenUsed="0"/>
+    <w:lsdException w:name="Medium List 1 Accent 1" w:semiHidden="0" w:uiPriority="65" w:unhideWhenUsed="0"/>
+    <w:lsdException w:name="Revision" w:unhideWhenUsed="0"/>
+    <w:lsdException w:name="List Paragraph" w:semiHidden="0" w:uiPriority="34" w:unhideWhenUsed="0" w:qFormat="1"/>
+    <w:lsdException w:name="Quote" w:semiHidden="0" w:uiPriority="29" w:unhideWhenUsed="0" w:qFormat="1"/>
+    <w:lsdException w:name="Intense Quote" w:semiHidden="0" w:uiPriority="30" w:unhideWhenUsed="0" w:qFormat="1"/>
+    <w:lsdException w:name="Medium List 2 Accent 1" w:semiHidden="0" w:uiPriority="66" w:unhideWhenUsed="0"/>
+    <w:lsdException w:name="Medium Grid 1 Accent 1" w:semiHidden="0" w:uiPriority="67" w:unhideWhenUsed="0"/>
+    <w:lsdException w:name="Medium Grid 2 Accent 1" w:semiHidden="0" w:uiPriority="68" w:unhideWhenUsed="0"/>
+    <w:lsdException w:name="Medium Grid 3 Accent 1" w:semiHidden="0" w:uiPriority="69" w:unhideWhenUsed="0"/>
+    <w:lsdException w:name="Dark List Accent 1" w:semiHidden="0" w:uiPriority="70" w:unhideWhenUsed="0"/>
+    <w:lsdException w:name="Colorful Shading Accent 1" w:semiHidden="0" w:uiPriority="71" w:unhideWhenUsed="0"/>
+    <w:lsdException w:name="Colorful List Accent 1" w:semiHidden="0" w:uiPriority="72" w:unhideWhenUsed="0"/>
+    <w:lsdException w:name="Colorful Grid Accent 1" w:semiHidden="0" w:uiPriority="73" w:unhideWhenUsed="0"/>
+    <w:lsdException w:name="Light Shading Accent 2" w:semiHidden="0" w:uiPriority="60" w:unhideWhenUsed="0"/>
+    <w:lsdException w:name="Light List Accent 2" w:semiHidden="0" w:uiPriority="61" w:unhideWhenUsed="0"/>
+    <w:lsdException w:name="Light Grid Accent 2" w:semiHidden="0" w:uiPriority="62" w:unhideWhenUsed="0"/>
+    <w:lsdException w:name="Medium Shading 1 Accent 2" w:semiHidden="0" w:uiPriority="63" w:unhideWhenUsed="0"/>
+    <w:lsdException w:name="Medium Shading 2 Accent 2" w:semiHidden="0" w:uiPriority="64" w:unhideWhenUsed="0"/>
+    <w:lsdException w:name="Medium List 1 Accent 2" w:semiHidden="0" w:uiPriority="65" w:unhideWhenUsed="0"/>
+    <w:lsdException w:name="Medium List 2 Accent 2" w:semiHidden="0" w:uiPriority="66" w:unhideWhenUsed="0"/>
+    <w:lsdException w:name="Medium Grid 1 Accent 2" w:semiHidden="0" w:uiPriority="67" w:unhideWhenUsed="0"/>
+    <w:lsdException w:name="Medium Grid 2 Accent 2" w:semiHidden="0" w:uiPriority="68" w:unhideWhenUsed="0"/>
+    <w:lsdException w:name="Medium Grid 3 Accent 2" w:semiHidden="0" w:uiPriority="69" w:unhideWhenUsed="0"/>
+    <w:lsdException w:name="Dark List Accent 2" w:semiHidden="0" w:uiPriority="70" w:unhideWhenUsed="0"/>
+    <w:lsdException w:name="Colorful Shading Accent 2" w:semiHidden="0" w:uiPriority="71" w:unhideWhenUsed="0"/>
+    <w:lsdException w:name="Colorful List Accent 2" w:semiHidden="0" w:uiPriority="72" w:unhideWhenUsed="0"/>
+    <w:lsdException w:name="Colorful Grid Accent 2" w:semiHidden="0" w:uiPriority="73" w:unhideWhenUsed="0"/>
+    <w:lsdException w:name="Light Shading Accent 3" w:semiHidden="0" w:uiPriority="60" w:unhideWhenUsed="0"/>
+    <w:lsdException w:name="Light List Accent 3" w:semiHidden="0" w:uiPriority="61" w:unhideWhenUsed="0"/>
+    <w:lsdException w:name="Light Grid Accent 3" w:semiHidden="0" w:uiPriority="62" w:unhideWhenUsed="0"/>
+    <w:lsdException w:name="Medium Shading 1 Accent 3" w:semiHidden="0" w:uiPriority="63" w:unhideWhenUsed="0"/>
+    <w:lsdException w:name="Medium Shading 2 Accent 3" w:semiHidden="0" w:uiPriority="64" w:unhideWhenUsed="0"/>
+    <w:lsdException w:name="Medium List 1 Accent 3" w:semiHidden="0" w:uiPriority="65" w:unhideWhenUsed="0"/>
+    <w:lsdException w:name="Medium List 2 Accent 3" w:semiHidden="0" w:uiPriority="66" w:unhideWhenUsed="0"/>
+    <w:lsdException w:name="Medium Grid 1 Accent 3" w:semiHidden="0" w:uiPriority="67" w:unhideWhenUsed="0"/>
+    <w:lsdException w:name="Medium Grid 2 Accent 3" w:semiHidden="0" w:uiPriority="68" w:unhideWhenUsed="0"/>
+    <w:lsdException w:name="Medium Grid 3 Accent 3" w:semiHidden="0" w:uiPriority="69" w:unhideWhenUsed="0"/>
+    <w:lsdException w:name="Dark List Accent 3" w:semiHidden="0" w:uiPriority="70" w:unhideWhenUsed="0"/>
+    <w:lsdException w:name="Colorful Shading Accent 3" w:semiHidden="0" w:uiPriority="71" w:unhideWhenUsed="0"/>
+    <w:lsdException w:name="Colorful List Accent 3" w:semiHidden="0" w:uiPriority="72" w:unhideWhenUsed="0"/>
+    <w:lsdException w:name="Colorful Grid Accent 3" w:semiHidden="0" w:uiPriority="73" w:unhideWhenUsed="0"/>
+    <w:lsdException w:name="Light Shading Accent 4" w:semiHidden="0" w:uiPriority="60" w:unhideWhenUsed="0"/>
+    <w:lsdException w:name="Light List Accent 4" w:semiHidden="0" w:uiPriority="61" w:unhideWhenUsed="0"/>
+    <w:lsdException w:name="Light Grid Accent 4" w:semiHidden="0" w:uiPriority="62" w:unhideWhenUsed="0"/>
+    <w:lsdException w:name="Medium Shading 1 Accent 4" w:semiHidden="0" w:uiPriority="63" w:unhideWhenUsed="0"/>
+    <w:lsdException w:name="Medium Shading 2 Accent 4" w:semiHidden="0" w:uiPriority="64" w:unhideWhenUsed="0"/>
+    <w:lsdException w:name="Medium List 1 Accent 4" w:semiHidden="0" w:uiPriority="65" w:unhideWhenUsed="0"/>
+    <w:lsdException w:name="Medium List 2 Accent 4" w:semiHidden="0" w:uiPriority="66" w:unhideWhenUsed="0"/>
+    <w:lsdException w:name="Medium Grid 1 Accent 4" w:semiHidden="0" w:uiPriority="67" w:unhideWhenUsed="0"/>
+    <w:lsdException w:name="Medium Grid 2 Accent 4" w:semiHidden="0" w:uiPriority="68" w:unhideWhenUsed="0"/>
+    <w:lsdException w:name="Medium Grid 3 Accent 4" w:semiHidden="0" w:uiPriority="69" w:unhideWhenUsed="0"/>
+    <w:lsdException w:name="Dark List Accent 4" w:semiHidden="0" w:uiPriority="70" w:unhideWhenUsed="0"/>
+    <w:lsdException w:name="Colorful Shading Accent 4" w:semiHidden="0" w:uiPriority="71" w:unhideWhenUsed="0"/>
+    <w:lsdException w:name="Colorful List Accent 4" w:semiHidden="0" w:uiPriority="72" w:unhideWhenUsed="0"/>
+    <w:lsdException w:name="Colorful Grid Accent 4" w:semiHidden="0" w:uiPriority="73" w:unhideWhenUsed="0"/>
+    <w:lsdException w:name="Light Shading Accent 5" w:semiHidden="0" w:uiPriority="60" w:unhideWhenUsed="0"/>
+    <w:lsdException w:name="Light List Accent 5" w:semiHidden="0" w:uiPriority="61" w:unhideWhenUsed="0"/>
+    <w:lsdException w:name="Light Grid Accent 5" w:semiHidden="0" w:uiPriority="62" w:unhideWhenUsed="0"/>
+    <w:lsdException w:name="Medium Shading 1 Accent 5" w:semiHidden="0" w:uiPriority="63" w:unhideWhenUsed="0"/>
+    <w:lsdException w:name="Medium Shading 2 Accent 5" w:semiHidden="0" w:uiPriority="64" w:unhideWhenUsed="0"/>
+    <w:lsdException w:name="Medium List 1 Accent 5" w:semiHidden="0" w:uiPriority="65" w:unhideWhenUsed="0"/>
+    <w:lsdException w:name="Medium List 2 Accent 5" w:semiHidden="0" w:uiPriority="66" w:unhideWhenUsed="0"/>
+    <w:lsdException w:name="Medium Grid 1 Accent 5" w:semiHidden="0" w:uiPriority="67" w:unhideWhenUsed="0"/>
+    <w:lsdException w:name="Medium Grid 2 Accent 5" w:semiHidden="0" w:uiPriority="68" w:unhideWhenUsed="0"/>
+    <w:lsdException w:name="Medium Grid 3 Accent 5" w:semiHidden="0" w:uiPriority="69" w:unhideWhenUsed="0"/>
+    <w:lsdException w:name="Dark List Accent 5" w:semiHidden="0" w:uiPriority="70" w:unhideWhenUsed="0"/>
+    <w:lsdException w:name="Colorful Shading Accent 5" w:semiHidden="0" w:uiPriority="71" w:unhideWhenUsed="0"/>
+    <w:lsdException w:name="Colorful List Accent 5" w:semiHidden="0" w:uiPriority="72" w:unhideWhenUsed="0"/>
+    <w:lsdException w:name="Colorful Grid Accent 5" w:semiHidden="0" w:uiPriority="73" w:unhideWhenUsed="0"/>
+    <w:lsdException w:name="Light Shading Accent 6" w:semiHidden="0" w:uiPriority="60" w:unhideWhenUsed="0"/>
+    <w:lsdException w:name="Light List Accent 6" w:semiHidden="0" w:uiPriority="61" w:unhideWhenUsed="0"/>
+    <w:lsdException w:name="Light Grid Accent 6" w:semiHidden="0" w:uiPriority="62" w:unhideWhenUsed="0"/>
+    <w:lsdException w:name="Medium Shading 1 Accent 6" w:semiHidden="0" w:uiPriority="63" w:unhideWhenUsed="0"/>
+    <w:lsdException w:name="Medium Shading 2 Accent 6" w:semiHidden="0" w:uiPriority="64" w:unhideWhenUsed="0"/>
+    <w:lsdException w:name="Medium List 1 Accent 6" w:semiHidden="0" w:uiPriority="65" w:unhideWhenUsed="0"/>
+    <w:lsdException w:name="Medium List 2 Accent 6" w:semiHidden="0" w:uiPriority="66" w:unhideWhenUsed="0"/>
+    <w:lsdException w:name="Medium Grid 1 Accent 6" w:semiHidden="0" w:uiPriority="67" w:unhideWhenUsed="0"/>
+    <w:lsdException w:name="Medium Grid 2 Accent 6" w:semiHidden="0" w:uiPriority="68" w:unhideWhenUsed="0"/>
+    <w:lsdException w:name="Medium Grid 3 Accent 6" w:semiHidden="0" w:uiPriority="69" w:unhideWhenUsed="0"/>
+    <w:lsdException w:name="Dark List Accent 6" w:semiHidden="0" w:uiPriority="70" w:unhideWhenUsed="0"/>
+    <w:lsdException w:name="Colorful Shading Accent 6" w:semiHidden="0" w:uiPriority="71" w:unhideWhenUsed="0"/>
+    <w:lsdException w:name="Colorful List Accent 6" w:semiHidden="0" w:uiPriority="72" w:unhideWhenUsed="0"/>
+    <w:lsdException w:name="Colorful Grid Accent 6" w:semiHidden="0" w:uiPriority="73" w:unhideWhenUsed="0"/>
+    <w:lsdException w:name="Subtle Emphasis" w:semiHidden="0" w:uiPriority="19" w:unhideWhenUsed="0" w:qFormat="1"/>
+    <w:lsdException w:name="Intense Emphasis" w:semiHidden="0" w:uiPriority="21" w:unhideWhenUsed="0" w:qFormat="1"/>
+    <w:lsdException w:name="Subtle Reference" w:semiHidden="0" w:uiPriority="31" w:unhideWhenUsed="0" w:qFormat="1"/>
+    <w:lsdException w:name="Intense Reference" w:semiHidden="0" w:uiPriority="32" w:unhideWhenUsed="0" w:qFormat="1"/>
+    <w:lsdException w:name="Book Title" w:semiHidden="0" w:uiPriority="33" w:unhideWhenUsed="0" w:qFormat="1"/>
+    <w:lsdException w:name="Bibliography" w:uiPriority="37"/>
+    <w:lsdException w:name="TOC Heading" w:uiPriority="39" w:qFormat="1"/>
+  </w:latentStyles>
+  <w:style w:type="paragraph" w:default="1" w:styleId="Normal">
+    <w:name w:val="Normal"/>
+    <w:qFormat/>
+  </w:style>
+  <w:style w:type="character" w:default="1" w:styleId="DefaultParagraphFont">
+    <w:name w:val="Default Paragraph Font"/>
+    <w:uiPriority w:val="1"/>
+    <w:semiHidden/>
+    <w:unhideWhenUsed/>
+  </w:style>
+  <w:style w:type="table" w:default="1" w:styleId="TableNormal">
+    <w:name w:val="Normal Table"/>
+    <w:uiPriority w:val="99"/>
+    <w:semiHidden/>
+    <w:unhideWhenUsed/>
+    <w:tblPr>
+      <w:tblInd w:w="0" w:type="dxa"/>
+      <w:tblCellMar>
+        <w:top w:w="0" w:type="dxa"/>
+        <w:left w:w="108" w:type="dxa"/>
+        <w:bottom w:w="0" w:type="dxa"/>
+        <w:right w:w="108" w:type="dxa"/>
+      </w:tblCellMar>
+    </w:tblPr>
+  </w:style>
+  <w:style w:type="numbering" w:default="1" w:styleId="NoList">
+    <w:name w:val="No List"/>
+    <w:uiPriority w:val="99"/>
+    <w:semiHidden/>
+    <w:unhideWhenUsed/>
   </w:style>
 </w:styles>
 </file>

</xml_diff>